<commit_message>
report - proposal report modified
</commit_message>
<xml_diff>
--- a/Report/E-BloodBank_Proposal.docx
+++ b/Report/E-BloodBank_Proposal.docx
@@ -60,7 +60,7 @@
                     </pic:cNvPicPr>
                   </pic:nvPicPr>
                   <pic:blipFill>
-                    <a:blip r:embed="rId5"/>
+                    <a:blip r:embed="rId7"/>
                     <a:srcRect/>
                     <a:stretch>
                       <a:fillRect/>
@@ -247,15 +247,7 @@
           <w:sz w:val="24"/>
           <w:szCs w:val="24"/>
         </w:rPr>
-        <w:t>Eight</w:t>
-      </w:r>
-      <w:r>
-        <w:rPr>
-          <w:rFonts w:ascii="Times New Roman" w:hAnsi="Times New Roman" w:cs="Times New Roman"/>
-          <w:sz w:val="24"/>
-          <w:szCs w:val="24"/>
-        </w:rPr>
-        <w:t>h</w:t>
+        <w:t>Eighth</w:t>
       </w:r>
       <w:r>
         <w:rPr>
@@ -324,41 +316,13 @@
           <w:szCs w:val="24"/>
         </w:rPr>
       </w:pPr>
-      <w:proofErr w:type="spellStart"/>
-      <w:r>
-        <w:rPr>
-          <w:rFonts w:ascii="Times New Roman" w:hAnsi="Times New Roman" w:cs="Times New Roman"/>
-          <w:sz w:val="24"/>
-          <w:szCs w:val="24"/>
-        </w:rPr>
-        <w:t>Dipesh</w:t>
-      </w:r>
-      <w:proofErr w:type="spellEnd"/>
-      <w:r>
-        <w:rPr>
-          <w:rFonts w:ascii="Times New Roman" w:hAnsi="Times New Roman" w:cs="Times New Roman"/>
-          <w:sz w:val="24"/>
-          <w:szCs w:val="24"/>
-        </w:rPr>
-        <w:t xml:space="preserve"> </w:t>
-      </w:r>
-      <w:proofErr w:type="spellStart"/>
-      <w:r>
-        <w:rPr>
-          <w:rFonts w:ascii="Times New Roman" w:hAnsi="Times New Roman" w:cs="Times New Roman"/>
-          <w:sz w:val="24"/>
-          <w:szCs w:val="24"/>
-        </w:rPr>
-        <w:t>Deuja</w:t>
-      </w:r>
-      <w:proofErr w:type="spellEnd"/>
-      <w:r>
-        <w:rPr>
-          <w:rFonts w:ascii="Times New Roman" w:hAnsi="Times New Roman" w:cs="Times New Roman"/>
-          <w:sz w:val="24"/>
-          <w:szCs w:val="24"/>
-        </w:rPr>
-        <w:t xml:space="preserve"> (730314)</w:t>
+      <w:r>
+        <w:rPr>
+          <w:rFonts w:ascii="Times New Roman" w:hAnsi="Times New Roman" w:cs="Times New Roman"/>
+          <w:sz w:val="24"/>
+          <w:szCs w:val="24"/>
+        </w:rPr>
+        <w:t>Dipesh Deuja (730314)</w:t>
       </w:r>
     </w:p>
     <w:p>
@@ -396,25 +360,7 @@
           <w:sz w:val="24"/>
           <w:szCs w:val="24"/>
         </w:rPr>
-        <w:t xml:space="preserve">Sanam </w:t>
-      </w:r>
-      <w:proofErr w:type="spellStart"/>
-      <w:r>
-        <w:rPr>
-          <w:rFonts w:ascii="Times New Roman" w:hAnsi="Times New Roman" w:cs="Times New Roman"/>
-          <w:sz w:val="24"/>
-          <w:szCs w:val="24"/>
-        </w:rPr>
-        <w:t>Suwal</w:t>
-      </w:r>
-      <w:proofErr w:type="spellEnd"/>
-      <w:r>
-        <w:rPr>
-          <w:rFonts w:ascii="Times New Roman" w:hAnsi="Times New Roman" w:cs="Times New Roman"/>
-          <w:sz w:val="24"/>
-          <w:szCs w:val="24"/>
-        </w:rPr>
-        <w:t xml:space="preserve"> (730334</w:t>
+        <w:t>Sanam Suwal (730334</w:t>
       </w:r>
       <w:r>
         <w:rPr>
@@ -706,7 +652,6 @@
                 <w:szCs w:val="24"/>
               </w:rPr>
             </w:pPr>
-            <w:proofErr w:type="spellStart"/>
             <w:r>
               <w:rPr>
                 <w:rFonts w:ascii="Times New Roman" w:hAnsi="Times New Roman" w:cs="Times New Roman"/>
@@ -717,7 +662,6 @@
               </w:rPr>
               <w:t>i</w:t>
             </w:r>
-            <w:proofErr w:type="spellEnd"/>
           </w:p>
         </w:tc>
       </w:tr>
@@ -3378,23 +3322,7 @@
           <w:sz w:val="24"/>
           <w:szCs w:val="24"/>
         </w:rPr>
-        <w:t>time consuming, laborious, and costly</w:t>
-      </w:r>
-      <w:r>
-        <w:rPr>
-          <w:rFonts w:ascii="Times New Roman" w:hAnsi="Times New Roman" w:cs="Times New Roman"/>
-          <w:sz w:val="24"/>
-          <w:szCs w:val="24"/>
-        </w:rPr>
-        <w:t xml:space="preserve"> </w:t>
-      </w:r>
-      <w:r>
-        <w:rPr>
-          <w:rFonts w:ascii="Times New Roman" w:hAnsi="Times New Roman" w:cs="Times New Roman"/>
-          <w:sz w:val="24"/>
-          <w:szCs w:val="24"/>
-        </w:rPr>
-        <w:t xml:space="preserve">as compared to Computer Based </w:t>
+        <w:t xml:space="preserve">time consuming, laborious, and costly as compared to Computer Based </w:t>
       </w:r>
       <w:r>
         <w:rPr>
@@ -3520,23 +3448,7 @@
           <w:sz w:val="24"/>
           <w:szCs w:val="24"/>
         </w:rPr>
-        <w:t>It should go without saying that the more methods an app uses to find locations, the more precise it’ll be. Therefore, we should use multiple methods to make sure that our app does not rely on only one.</w:t>
-      </w:r>
-      <w:r>
-        <w:rPr>
-          <w:rFonts w:ascii="Times New Roman" w:hAnsi="Times New Roman" w:cs="Times New Roman"/>
-          <w:sz w:val="24"/>
-          <w:szCs w:val="24"/>
-        </w:rPr>
-        <w:t xml:space="preserve"> For example</w:t>
-      </w:r>
-      <w:r>
-        <w:rPr>
-          <w:rFonts w:ascii="Times New Roman" w:hAnsi="Times New Roman" w:cs="Times New Roman"/>
-          <w:sz w:val="24"/>
-          <w:szCs w:val="24"/>
-        </w:rPr>
-        <w:t>, if an app relies on solely Wi-Fi for geo location, this would exclude a large portion of users who might be interested in your app. Despite Wi-Fi being one of the most precise means of assessing geo location, it is not always as immediately available as mobile network. Our app should employ several methods to collect &amp; narrow data on geo location.</w:t>
+        <w:t>It should go without saying that the more methods an app uses to find locations, the more precise it’ll be. Therefore, we should use multiple methods to make sure that our app does not rely on only one. For example, if an app relies on solely Wi-Fi for geo location, this would exclude a large portion of users who might be interested in your app. Despite Wi-Fi being one of the most precise means of assessing geo location, it is not always as immediately available as mobile network. Our app should employ several methods to collect &amp; narrow data on geo location.</w:t>
       </w:r>
     </w:p>
     <w:p>
@@ -3652,8 +3564,6 @@
           <w:szCs w:val="24"/>
         </w:rPr>
       </w:pPr>
-      <w:bookmarkStart w:id="0" w:name="_GoBack"/>
-      <w:bookmarkEnd w:id="0"/>
     </w:p>
     <w:p>
       <w:pPr>
@@ -3782,63 +3692,7 @@
           <w:sz w:val="24"/>
           <w:szCs w:val="24"/>
         </w:rPr>
-        <w:t>To bridge the gap between bl</w:t>
-      </w:r>
-      <w:r>
-        <w:rPr>
-          <w:rFonts w:ascii="Times New Roman" w:hAnsi="Times New Roman" w:cs="Times New Roman"/>
-          <w:sz w:val="24"/>
-          <w:szCs w:val="24"/>
-        </w:rPr>
-        <w:t xml:space="preserve">ood banks, hospitals, </w:t>
-      </w:r>
-      <w:r>
-        <w:rPr>
-          <w:rFonts w:ascii="Times New Roman" w:hAnsi="Times New Roman" w:cs="Times New Roman"/>
-          <w:sz w:val="24"/>
-          <w:szCs w:val="24"/>
-        </w:rPr>
-        <w:t>donors and needy people</w:t>
-      </w:r>
-      <w:r>
-        <w:rPr>
-          <w:rFonts w:ascii="Times New Roman" w:hAnsi="Times New Roman" w:cs="Times New Roman"/>
-          <w:sz w:val="24"/>
-          <w:szCs w:val="24"/>
-        </w:rPr>
-        <w:t xml:space="preserve"> using</w:t>
-      </w:r>
-      <w:r>
-        <w:rPr>
-          <w:rFonts w:ascii="Times New Roman" w:hAnsi="Times New Roman" w:cs="Times New Roman"/>
-          <w:sz w:val="24"/>
-          <w:szCs w:val="24"/>
-        </w:rPr>
-        <w:t xml:space="preserve"> GPS service for locating the ho</w:t>
-      </w:r>
-      <w:r>
-        <w:rPr>
-          <w:rFonts w:ascii="Times New Roman" w:hAnsi="Times New Roman" w:cs="Times New Roman"/>
-          <w:sz w:val="24"/>
-          <w:szCs w:val="24"/>
-        </w:rPr>
-        <w:t xml:space="preserve">spitals, blood banks &amp; </w:t>
-      </w:r>
-      <w:r>
-        <w:rPr>
-          <w:rFonts w:ascii="Times New Roman" w:hAnsi="Times New Roman" w:cs="Times New Roman"/>
-          <w:sz w:val="24"/>
-          <w:szCs w:val="24"/>
-        </w:rPr>
-        <w:t xml:space="preserve"> donors to know if the seeker is near to or not.</w:t>
-      </w:r>
-      <w:r>
-        <w:rPr>
-          <w:rFonts w:ascii="Times New Roman" w:hAnsi="Times New Roman" w:cs="Times New Roman"/>
-          <w:sz w:val="24"/>
-          <w:szCs w:val="24"/>
-        </w:rPr>
-        <w:t xml:space="preserve"> </w:t>
+        <w:t xml:space="preserve">To bridge the gap between blood banks, hospitals, donors and needy people using GPS service for locating the hospitals, blood banks &amp;  donors to know if the seeker is near to or not. </w:t>
       </w:r>
     </w:p>
     <w:p>
@@ -3897,6 +3751,11 @@
     </w:p>
     <w:p>
       <w:pPr>
+        <w:pStyle w:val="ListParagraph"/>
+        <w:numPr>
+          <w:ilvl w:val="1"/>
+          <w:numId w:val="7"/>
+        </w:numPr>
         <w:jc w:val="both"/>
         <w:rPr>
           <w:rFonts w:ascii="Times New Roman" w:hAnsi="Times New Roman" w:cs="Times New Roman"/>
@@ -3912,7 +3771,7 @@
           <w:sz w:val="28"/>
           <w:szCs w:val="28"/>
         </w:rPr>
-        <w:t>1</w:t>
+        <w:t xml:space="preserve"> </w:t>
       </w:r>
       <w:r>
         <w:rPr>
@@ -3921,8 +3780,39 @@
           <w:sz w:val="28"/>
           <w:szCs w:val="28"/>
         </w:rPr>
-        <w:t>.6 Scope</w:t>
-      </w:r>
+        <w:t>Scope</w:t>
+      </w:r>
+    </w:p>
+    <w:p>
+      <w:pPr>
+        <w:pStyle w:val="ListParagraph"/>
+        <w:numPr>
+          <w:ilvl w:val="0"/>
+          <w:numId w:val="11"/>
+        </w:numPr>
+        <w:jc w:val="both"/>
+        <w:rPr>
+          <w:rFonts w:ascii="Times New Roman" w:hAnsi="Times New Roman" w:cs="Times New Roman"/>
+          <w:b/>
+          <w:sz w:val="28"/>
+          <w:szCs w:val="28"/>
+        </w:rPr>
+      </w:pPr>
+      <w:bookmarkStart w:id="0" w:name="_GoBack"/>
+      <w:bookmarkEnd w:id="0"/>
+    </w:p>
+    <w:p>
+      <w:pPr>
+        <w:pStyle w:val="ListParagraph"/>
+        <w:ind w:left="360"/>
+        <w:jc w:val="both"/>
+        <w:rPr>
+          <w:rFonts w:ascii="Times New Roman" w:hAnsi="Times New Roman" w:cs="Times New Roman"/>
+          <w:b/>
+          <w:sz w:val="28"/>
+          <w:szCs w:val="28"/>
+        </w:rPr>
+      </w:pPr>
     </w:p>
     <w:p>
       <w:pPr>
@@ -4009,25 +3899,7 @@
           <w:sz w:val="24"/>
           <w:szCs w:val="24"/>
         </w:rPr>
-        <w:t xml:space="preserve">// </w:t>
-      </w:r>
-      <w:proofErr w:type="gramStart"/>
-      <w:r>
-        <w:rPr>
-          <w:rFonts w:ascii="Times New Roman" w:hAnsi="Times New Roman" w:cs="Times New Roman"/>
-          <w:sz w:val="24"/>
-          <w:szCs w:val="24"/>
-        </w:rPr>
-        <w:t>This</w:t>
-      </w:r>
-      <w:proofErr w:type="gramEnd"/>
-      <w:r>
-        <w:rPr>
-          <w:rFonts w:ascii="Times New Roman" w:hAnsi="Times New Roman" w:cs="Times New Roman"/>
-          <w:sz w:val="24"/>
-          <w:szCs w:val="24"/>
-        </w:rPr>
-        <w:t xml:space="preserve"> chapter should include the related theories and background for your projects along with previous works in this field.</w:t>
+        <w:t>// This chapter should include the related theories and background for your projects along with previous works in this field.</w:t>
       </w:r>
     </w:p>
     <w:p>
@@ -4926,23 +4798,13 @@
           <w:szCs w:val="24"/>
         </w:rPr>
       </w:pPr>
-      <w:proofErr w:type="gramStart"/>
-      <w:r>
-        <w:rPr>
-          <w:rFonts w:ascii="Times New Roman" w:hAnsi="Times New Roman" w:cs="Times New Roman"/>
-          <w:sz w:val="24"/>
-          <w:szCs w:val="24"/>
-        </w:rPr>
-        <w:t>Write  few</w:t>
-      </w:r>
-      <w:proofErr w:type="gramEnd"/>
-      <w:r>
-        <w:rPr>
-          <w:rFonts w:ascii="Times New Roman" w:hAnsi="Times New Roman" w:cs="Times New Roman"/>
-          <w:sz w:val="24"/>
-          <w:szCs w:val="24"/>
-        </w:rPr>
-        <w:t xml:space="preserve"> lines on </w:t>
+      <w:r>
+        <w:rPr>
+          <w:rFonts w:ascii="Times New Roman" w:hAnsi="Times New Roman" w:cs="Times New Roman"/>
+          <w:sz w:val="24"/>
+          <w:szCs w:val="24"/>
+        </w:rPr>
+        <w:t xml:space="preserve">Write  few lines on </w:t>
       </w:r>
       <w:r>
         <w:rPr>
@@ -5020,7 +4882,7 @@
       </w:pPr>
     </w:p>
     <w:sectPr>
-      <w:footerReference w:type="default" r:id="rId6"/>
+      <w:footerReference w:type="default" r:id="rId8"/>
       <w:pgSz w:w="12240" w:h="15840"/>
       <w:pgMar w:top="1440" w:right="1440" w:bottom="1440" w:left="1440" w:header="720" w:footer="720" w:gutter="0"/>
       <w:cols w:space="720"/>
@@ -5030,15 +4892,65 @@
 </w:document>
 </file>
 
+<file path=word/endnotes.xml><?xml version="1.0" encoding="utf-8"?>
+<w:endnotes xmlns:wpc="http://schemas.microsoft.com/office/word/2010/wordprocessingCanvas" xmlns:mc="http://schemas.openxmlformats.org/markup-compatibility/2006" xmlns:o="urn:schemas-microsoft-com:office:office" xmlns:r="http://schemas.openxmlformats.org/officeDocument/2006/relationships" xmlns:m="http://schemas.openxmlformats.org/officeDocument/2006/math" xmlns:v="urn:schemas-microsoft-com:vml" xmlns:wp14="http://schemas.microsoft.com/office/word/2010/wordprocessingDrawing" xmlns:wp="http://schemas.openxmlformats.org/drawingml/2006/wordprocessingDrawing" xmlns:w10="urn:schemas-microsoft-com:office:word" xmlns:w="http://schemas.openxmlformats.org/wordprocessingml/2006/main" xmlns:w14="http://schemas.microsoft.com/office/word/2010/wordml" xmlns:w15="http://schemas.microsoft.com/office/word/2012/wordml" xmlns:wpg="http://schemas.microsoft.com/office/word/2010/wordprocessingGroup" xmlns:wpi="http://schemas.microsoft.com/office/word/2010/wordprocessingInk" xmlns:wne="http://schemas.microsoft.com/office/word/2006/wordml" xmlns:wps="http://schemas.microsoft.com/office/word/2010/wordprocessingShape" mc:Ignorable="w14 w15 wp14">
+  <w:endnote w:type="separator" w:id="-1">
+    <w:p>
+      <w:pPr>
+        <w:spacing w:after="0" w:line="240" w:lineRule="auto"/>
+      </w:pPr>
+      <w:r>
+        <w:separator/>
+      </w:r>
+    </w:p>
+  </w:endnote>
+  <w:endnote w:type="continuationSeparator" w:id="0">
+    <w:p>
+      <w:pPr>
+        <w:spacing w:after="0" w:line="240" w:lineRule="auto"/>
+      </w:pPr>
+      <w:r>
+        <w:continuationSeparator/>
+      </w:r>
+    </w:p>
+  </w:endnote>
+</w:endnotes>
+</file>
+
 <file path=word/footer1.xml><?xml version="1.0" encoding="utf-8"?>
 <w:ftr xmlns:wpc="http://schemas.microsoft.com/office/word/2010/wordprocessingCanvas" xmlns:mc="http://schemas.openxmlformats.org/markup-compatibility/2006" xmlns:o="urn:schemas-microsoft-com:office:office" xmlns:r="http://schemas.openxmlformats.org/officeDocument/2006/relationships" xmlns:m="http://schemas.openxmlformats.org/officeDocument/2006/math" xmlns:v="urn:schemas-microsoft-com:vml" xmlns:wp14="http://schemas.microsoft.com/office/word/2010/wordprocessingDrawing" xmlns:wp="http://schemas.openxmlformats.org/drawingml/2006/wordprocessingDrawing" xmlns:w10="urn:schemas-microsoft-com:office:word" xmlns:w="http://schemas.openxmlformats.org/wordprocessingml/2006/main" xmlns:w14="http://schemas.microsoft.com/office/word/2010/wordml" xmlns:w15="http://schemas.microsoft.com/office/word/2012/wordml" xmlns:wpg="http://schemas.microsoft.com/office/word/2010/wordprocessingGroup" xmlns:wpi="http://schemas.microsoft.com/office/word/2010/wordprocessingInk" xmlns:wne="http://schemas.microsoft.com/office/word/2006/wordml" xmlns:wps="http://schemas.microsoft.com/office/word/2010/wordprocessingShape" mc:Ignorable="w14 w15 wp14">
   <w:p/>
 </w:ftr>
 </file>
 
+<file path=word/footnotes.xml><?xml version="1.0" encoding="utf-8"?>
+<w:footnotes xmlns:wpc="http://schemas.microsoft.com/office/word/2010/wordprocessingCanvas" xmlns:mc="http://schemas.openxmlformats.org/markup-compatibility/2006" xmlns:o="urn:schemas-microsoft-com:office:office" xmlns:r="http://schemas.openxmlformats.org/officeDocument/2006/relationships" xmlns:m="http://schemas.openxmlformats.org/officeDocument/2006/math" xmlns:v="urn:schemas-microsoft-com:vml" xmlns:wp14="http://schemas.microsoft.com/office/word/2010/wordprocessingDrawing" xmlns:wp="http://schemas.openxmlformats.org/drawingml/2006/wordprocessingDrawing" xmlns:w10="urn:schemas-microsoft-com:office:word" xmlns:w="http://schemas.openxmlformats.org/wordprocessingml/2006/main" xmlns:w14="http://schemas.microsoft.com/office/word/2010/wordml" xmlns:w15="http://schemas.microsoft.com/office/word/2012/wordml" xmlns:wpg="http://schemas.microsoft.com/office/word/2010/wordprocessingGroup" xmlns:wpi="http://schemas.microsoft.com/office/word/2010/wordprocessingInk" xmlns:wne="http://schemas.microsoft.com/office/word/2006/wordml" xmlns:wps="http://schemas.microsoft.com/office/word/2010/wordprocessingShape" mc:Ignorable="w14 w15 wp14">
+  <w:footnote w:type="separator" w:id="-1">
+    <w:p>
+      <w:pPr>
+        <w:spacing w:after="0" w:line="240" w:lineRule="auto"/>
+      </w:pPr>
+      <w:r>
+        <w:separator/>
+      </w:r>
+    </w:p>
+  </w:footnote>
+  <w:footnote w:type="continuationSeparator" w:id="0">
+    <w:p>
+      <w:pPr>
+        <w:spacing w:after="0" w:line="240" w:lineRule="auto"/>
+      </w:pPr>
+      <w:r>
+        <w:continuationSeparator/>
+      </w:r>
+    </w:p>
+  </w:footnote>
+</w:footnotes>
+</file>
+
 <file path=word/numbering.xml><?xml version="1.0" encoding="utf-8"?>
 <w:numbering xmlns:wpc="http://schemas.microsoft.com/office/word/2010/wordprocessingCanvas" xmlns:mc="http://schemas.openxmlformats.org/markup-compatibility/2006" xmlns:o="urn:schemas-microsoft-com:office:office" xmlns:r="http://schemas.openxmlformats.org/officeDocument/2006/relationships" xmlns:m="http://schemas.openxmlformats.org/officeDocument/2006/math" xmlns:v="urn:schemas-microsoft-com:vml" xmlns:wp14="http://schemas.microsoft.com/office/word/2010/wordprocessingDrawing" xmlns:wp="http://schemas.openxmlformats.org/drawingml/2006/wordprocessingDrawing" xmlns:w10="urn:schemas-microsoft-com:office:word" xmlns:w="http://schemas.openxmlformats.org/wordprocessingml/2006/main" xmlns:w14="http://schemas.microsoft.com/office/word/2010/wordml" xmlns:w15="http://schemas.microsoft.com/office/word/2012/wordml" xmlns:wpg="http://schemas.microsoft.com/office/word/2010/wordprocessingGroup" xmlns:wpi="http://schemas.microsoft.com/office/word/2010/wordprocessingInk" xmlns:wne="http://schemas.microsoft.com/office/word/2006/wordml" xmlns:wps="http://schemas.microsoft.com/office/word/2010/wordprocessingShape" mc:Ignorable="w14 w15 wp14">
-  <w:abstractNum w:abstractNumId="0" w15:restartNumberingAfterBreak="0">
+  <w:abstractNum w:abstractNumId="0">
     <w:nsid w:val="100B36E5"/>
     <w:multiLevelType w:val="hybridMultilevel"/>
     <w:tmpl w:val="4DE6E24E"/>
@@ -5124,7 +5036,7 @@
       </w:pPr>
     </w:lvl>
   </w:abstractNum>
-  <w:abstractNum w:abstractNumId="1" w15:restartNumberingAfterBreak="0">
+  <w:abstractNum w:abstractNumId="1">
     <w:nsid w:val="1C1053AA"/>
     <w:multiLevelType w:val="hybridMultilevel"/>
     <w:tmpl w:val="EB56E770"/>
@@ -5237,7 +5149,7 @@
       </w:rPr>
     </w:lvl>
   </w:abstractNum>
-  <w:abstractNum w:abstractNumId="2" w15:restartNumberingAfterBreak="0">
+  <w:abstractNum w:abstractNumId="2">
     <w:nsid w:val="38BA640C"/>
     <w:multiLevelType w:val="hybridMultilevel"/>
     <w:tmpl w:val="B816920E"/>
@@ -5350,7 +5262,7 @@
       </w:rPr>
     </w:lvl>
   </w:abstractNum>
-  <w:abstractNum w:abstractNumId="3" w15:restartNumberingAfterBreak="0">
+  <w:abstractNum w:abstractNumId="3">
     <w:nsid w:val="39A8164F"/>
     <w:multiLevelType w:val="multilevel"/>
     <w:tmpl w:val="45E26F6A"/>
@@ -5464,7 +5376,7 @@
       </w:rPr>
     </w:lvl>
   </w:abstractNum>
-  <w:abstractNum w:abstractNumId="4" w15:restartNumberingAfterBreak="0">
+  <w:abstractNum w:abstractNumId="4">
     <w:nsid w:val="46417CD6"/>
     <w:multiLevelType w:val="hybridMultilevel"/>
     <w:tmpl w:val="DAEC307C"/>
@@ -5577,7 +5489,7 @@
       </w:rPr>
     </w:lvl>
   </w:abstractNum>
-  <w:abstractNum w:abstractNumId="5" w15:restartNumberingAfterBreak="0">
+  <w:abstractNum w:abstractNumId="5">
     <w:nsid w:val="4C2907CA"/>
     <w:multiLevelType w:val="hybridMultilevel"/>
     <w:tmpl w:val="E7C642DE"/>
@@ -5690,7 +5602,7 @@
       </w:rPr>
     </w:lvl>
   </w:abstractNum>
-  <w:abstractNum w:abstractNumId="6" w15:restartNumberingAfterBreak="0">
+  <w:abstractNum w:abstractNumId="6">
     <w:nsid w:val="4D975080"/>
     <w:multiLevelType w:val="hybridMultilevel"/>
     <w:tmpl w:val="ECA40CE4"/>
@@ -5803,7 +5715,7 @@
       </w:rPr>
     </w:lvl>
   </w:abstractNum>
-  <w:abstractNum w:abstractNumId="7" w15:restartNumberingAfterBreak="0">
+  <w:abstractNum w:abstractNumId="7">
     <w:nsid w:val="661907D6"/>
     <w:multiLevelType w:val="hybridMultilevel"/>
     <w:tmpl w:val="D45A05DA"/>
@@ -5892,7 +5804,96 @@
       </w:pPr>
     </w:lvl>
   </w:abstractNum>
-  <w:abstractNum w:abstractNumId="8" w15:restartNumberingAfterBreak="0">
+  <w:abstractNum w:abstractNumId="8">
+    <w:nsid w:val="696A5348"/>
+    <w:multiLevelType w:val="hybridMultilevel"/>
+    <w:tmpl w:val="9842B0C2"/>
+    <w:lvl w:ilvl="0" w:tplc="0409000F">
+      <w:start w:val="1"/>
+      <w:numFmt w:val="decimal"/>
+      <w:lvlText w:val="%1."/>
+      <w:lvlJc w:val="left"/>
+      <w:pPr>
+        <w:ind w:left="720" w:hanging="360"/>
+      </w:pPr>
+      <w:rPr>
+        <w:rFonts w:hint="default"/>
+      </w:rPr>
+    </w:lvl>
+    <w:lvl w:ilvl="1" w:tplc="04090019" w:tentative="1">
+      <w:start w:val="1"/>
+      <w:numFmt w:val="lowerLetter"/>
+      <w:lvlText w:val="%2."/>
+      <w:lvlJc w:val="left"/>
+      <w:pPr>
+        <w:ind w:left="1440" w:hanging="360"/>
+      </w:pPr>
+    </w:lvl>
+    <w:lvl w:ilvl="2" w:tplc="0409001B" w:tentative="1">
+      <w:start w:val="1"/>
+      <w:numFmt w:val="lowerRoman"/>
+      <w:lvlText w:val="%3."/>
+      <w:lvlJc w:val="right"/>
+      <w:pPr>
+        <w:ind w:left="2160" w:hanging="180"/>
+      </w:pPr>
+    </w:lvl>
+    <w:lvl w:ilvl="3" w:tplc="0409000F" w:tentative="1">
+      <w:start w:val="1"/>
+      <w:numFmt w:val="decimal"/>
+      <w:lvlText w:val="%4."/>
+      <w:lvlJc w:val="left"/>
+      <w:pPr>
+        <w:ind w:left="2880" w:hanging="360"/>
+      </w:pPr>
+    </w:lvl>
+    <w:lvl w:ilvl="4" w:tplc="04090019" w:tentative="1">
+      <w:start w:val="1"/>
+      <w:numFmt w:val="lowerLetter"/>
+      <w:lvlText w:val="%5."/>
+      <w:lvlJc w:val="left"/>
+      <w:pPr>
+        <w:ind w:left="3600" w:hanging="360"/>
+      </w:pPr>
+    </w:lvl>
+    <w:lvl w:ilvl="5" w:tplc="0409001B" w:tentative="1">
+      <w:start w:val="1"/>
+      <w:numFmt w:val="lowerRoman"/>
+      <w:lvlText w:val="%6."/>
+      <w:lvlJc w:val="right"/>
+      <w:pPr>
+        <w:ind w:left="4320" w:hanging="180"/>
+      </w:pPr>
+    </w:lvl>
+    <w:lvl w:ilvl="6" w:tplc="0409000F" w:tentative="1">
+      <w:start w:val="1"/>
+      <w:numFmt w:val="decimal"/>
+      <w:lvlText w:val="%7."/>
+      <w:lvlJc w:val="left"/>
+      <w:pPr>
+        <w:ind w:left="5040" w:hanging="360"/>
+      </w:pPr>
+    </w:lvl>
+    <w:lvl w:ilvl="7" w:tplc="04090019" w:tentative="1">
+      <w:start w:val="1"/>
+      <w:numFmt w:val="lowerLetter"/>
+      <w:lvlText w:val="%8."/>
+      <w:lvlJc w:val="left"/>
+      <w:pPr>
+        <w:ind w:left="5760" w:hanging="360"/>
+      </w:pPr>
+    </w:lvl>
+    <w:lvl w:ilvl="8" w:tplc="0409001B" w:tentative="1">
+      <w:start w:val="1"/>
+      <w:numFmt w:val="lowerRoman"/>
+      <w:lvlText w:val="%9."/>
+      <w:lvlJc w:val="right"/>
+      <w:pPr>
+        <w:ind w:left="6480" w:hanging="180"/>
+      </w:pPr>
+    </w:lvl>
+  </w:abstractNum>
+  <w:abstractNum w:abstractNumId="9">
     <w:nsid w:val="7AD63D10"/>
     <w:multiLevelType w:val="hybridMultilevel"/>
     <w:tmpl w:val="57E8E020"/>
@@ -5981,7 +5982,7 @@
       </w:pPr>
     </w:lvl>
   </w:abstractNum>
-  <w:abstractNum w:abstractNumId="9" w15:restartNumberingAfterBreak="0">
+  <w:abstractNum w:abstractNumId="10">
     <w:nsid w:val="7C5C2089"/>
     <w:multiLevelType w:val="hybridMultilevel"/>
     <w:tmpl w:val="259C41BA"/>
@@ -6074,10 +6075,10 @@
     <w:abstractNumId w:val="1"/>
   </w:num>
   <w:num w:numId="2">
-    <w:abstractNumId w:val="9"/>
+    <w:abstractNumId w:val="10"/>
   </w:num>
   <w:num w:numId="3">
-    <w:abstractNumId w:val="8"/>
+    <w:abstractNumId w:val="9"/>
   </w:num>
   <w:num w:numId="4">
     <w:abstractNumId w:val="0"/>
@@ -6099,6 +6100,9 @@
   </w:num>
   <w:num w:numId="10">
     <w:abstractNumId w:val="2"/>
+  </w:num>
+  <w:num w:numId="11">
+    <w:abstractNumId w:val="8"/>
   </w:num>
 </w:numbering>
 </file>
@@ -6548,6 +6552,7 @@
       <w:spacing w:after="0" w:line="240" w:lineRule="auto"/>
     </w:pPr>
     <w:tblPr>
+      <w:tblInd w:w="0" w:type="dxa"/>
       <w:tblBorders>
         <w:top w:val="single" w:sz="4" w:space="0" w:color="auto"/>
         <w:left w:val="single" w:sz="4" w:space="0" w:color="auto"/>
@@ -6556,6 +6561,12 @@
         <w:insideH w:val="single" w:sz="4" w:space="0" w:color="auto"/>
         <w:insideV w:val="single" w:sz="4" w:space="0" w:color="auto"/>
       </w:tblBorders>
+      <w:tblCellMar>
+        <w:top w:w="0" w:type="dxa"/>
+        <w:left w:w="108" w:type="dxa"/>
+        <w:bottom w:w="0" w:type="dxa"/>
+        <w:right w:w="108" w:type="dxa"/>
+      </w:tblCellMar>
     </w:tblPr>
   </w:style>
   <w:style w:type="paragraph" w:styleId="Footer">

</xml_diff>

<commit_message>
report - scope added in report
</commit_message>
<xml_diff>
--- a/Report/E-BloodBank_Proposal.docx
+++ b/Report/E-BloodBank_Proposal.docx
@@ -335,13 +335,23 @@
           <w:szCs w:val="24"/>
         </w:rPr>
       </w:pPr>
-      <w:r>
-        <w:rPr>
-          <w:rFonts w:ascii="Times New Roman" w:hAnsi="Times New Roman" w:cs="Times New Roman"/>
-          <w:sz w:val="24"/>
-          <w:szCs w:val="24"/>
-        </w:rPr>
-        <w:t>Kareena Bade (730318)</w:t>
+      <w:proofErr w:type="spellStart"/>
+      <w:r>
+        <w:rPr>
+          <w:rFonts w:ascii="Times New Roman" w:hAnsi="Times New Roman" w:cs="Times New Roman"/>
+          <w:sz w:val="24"/>
+          <w:szCs w:val="24"/>
+        </w:rPr>
+        <w:t>Kareena</w:t>
+      </w:r>
+      <w:proofErr w:type="spellEnd"/>
+      <w:r>
+        <w:rPr>
+          <w:rFonts w:ascii="Times New Roman" w:hAnsi="Times New Roman" w:cs="Times New Roman"/>
+          <w:sz w:val="24"/>
+          <w:szCs w:val="24"/>
+        </w:rPr>
+        <w:t xml:space="preserve"> Bade (730318)</w:t>
       </w:r>
     </w:p>
     <w:p>
@@ -354,13 +364,41 @@
           <w:szCs w:val="24"/>
         </w:rPr>
       </w:pPr>
-      <w:r>
-        <w:rPr>
-          <w:rFonts w:ascii="Times New Roman" w:hAnsi="Times New Roman" w:cs="Times New Roman"/>
-          <w:sz w:val="24"/>
-          <w:szCs w:val="24"/>
-        </w:rPr>
-        <w:t>Sanam Suwal (730334</w:t>
+      <w:proofErr w:type="spellStart"/>
+      <w:r>
+        <w:rPr>
+          <w:rFonts w:ascii="Times New Roman" w:hAnsi="Times New Roman" w:cs="Times New Roman"/>
+          <w:sz w:val="24"/>
+          <w:szCs w:val="24"/>
+        </w:rPr>
+        <w:t>Sanam</w:t>
+      </w:r>
+      <w:proofErr w:type="spellEnd"/>
+      <w:r>
+        <w:rPr>
+          <w:rFonts w:ascii="Times New Roman" w:hAnsi="Times New Roman" w:cs="Times New Roman"/>
+          <w:sz w:val="24"/>
+          <w:szCs w:val="24"/>
+        </w:rPr>
+        <w:t xml:space="preserve"> </w:t>
+      </w:r>
+      <w:proofErr w:type="spellStart"/>
+      <w:r>
+        <w:rPr>
+          <w:rFonts w:ascii="Times New Roman" w:hAnsi="Times New Roman" w:cs="Times New Roman"/>
+          <w:sz w:val="24"/>
+          <w:szCs w:val="24"/>
+        </w:rPr>
+        <w:t>Suwal</w:t>
+      </w:r>
+      <w:proofErr w:type="spellEnd"/>
+      <w:r>
+        <w:rPr>
+          <w:rFonts w:ascii="Times New Roman" w:hAnsi="Times New Roman" w:cs="Times New Roman"/>
+          <w:sz w:val="24"/>
+          <w:szCs w:val="24"/>
+        </w:rPr>
+        <w:t xml:space="preserve"> (730334</w:t>
       </w:r>
       <w:r>
         <w:rPr>
@@ -381,13 +419,23 @@
           <w:szCs w:val="24"/>
         </w:rPr>
       </w:pPr>
-      <w:r>
-        <w:rPr>
-          <w:rFonts w:ascii="Times New Roman" w:hAnsi="Times New Roman" w:cs="Times New Roman"/>
-          <w:sz w:val="24"/>
-          <w:szCs w:val="24"/>
-        </w:rPr>
-        <w:t>Sujata Shrestha (730344)</w:t>
+      <w:proofErr w:type="spellStart"/>
+      <w:r>
+        <w:rPr>
+          <w:rFonts w:ascii="Times New Roman" w:hAnsi="Times New Roman" w:cs="Times New Roman"/>
+          <w:sz w:val="24"/>
+          <w:szCs w:val="24"/>
+        </w:rPr>
+        <w:t>Sujata</w:t>
+      </w:r>
+      <w:proofErr w:type="spellEnd"/>
+      <w:r>
+        <w:rPr>
+          <w:rFonts w:ascii="Times New Roman" w:hAnsi="Times New Roman" w:cs="Times New Roman"/>
+          <w:sz w:val="24"/>
+          <w:szCs w:val="24"/>
+        </w:rPr>
+        <w:t xml:space="preserve"> Shrestha (730344)</w:t>
       </w:r>
     </w:p>
     <w:p>
@@ -652,6 +700,7 @@
                 <w:szCs w:val="24"/>
               </w:rPr>
             </w:pPr>
+            <w:proofErr w:type="spellStart"/>
             <w:r>
               <w:rPr>
                 <w:rFonts w:ascii="Times New Roman" w:hAnsi="Times New Roman" w:cs="Times New Roman"/>
@@ -662,6 +711,7 @@
               </w:rPr>
               <w:t>i</w:t>
             </w:r>
+            <w:proofErr w:type="spellEnd"/>
           </w:p>
         </w:tc>
       </w:tr>
@@ -3440,7 +3490,27 @@
           <w:sz w:val="24"/>
           <w:szCs w:val="24"/>
         </w:rPr>
-        <w:t xml:space="preserve">Relying on a single method of Geolocation: </w:t>
+        <w:t xml:space="preserve">Relying on a single method of </w:t>
+      </w:r>
+      <w:proofErr w:type="spellStart"/>
+      <w:r>
+        <w:rPr>
+          <w:rFonts w:ascii="Times New Roman" w:hAnsi="Times New Roman" w:cs="Times New Roman"/>
+          <w:b/>
+          <w:sz w:val="24"/>
+          <w:szCs w:val="24"/>
+        </w:rPr>
+        <w:t>Geolocation</w:t>
+      </w:r>
+      <w:proofErr w:type="spellEnd"/>
+      <w:r>
+        <w:rPr>
+          <w:rFonts w:ascii="Times New Roman" w:hAnsi="Times New Roman" w:cs="Times New Roman"/>
+          <w:b/>
+          <w:sz w:val="24"/>
+          <w:szCs w:val="24"/>
+        </w:rPr>
+        <w:t xml:space="preserve">: </w:t>
       </w:r>
       <w:r>
         <w:rPr>
@@ -3485,7 +3555,27 @@
           <w:sz w:val="24"/>
           <w:szCs w:val="24"/>
         </w:rPr>
-        <w:t xml:space="preserve">Using Geolocation where it’s not necessary: </w:t>
+        <w:t xml:space="preserve">Using </w:t>
+      </w:r>
+      <w:proofErr w:type="spellStart"/>
+      <w:r>
+        <w:rPr>
+          <w:rFonts w:ascii="Times New Roman" w:hAnsi="Times New Roman" w:cs="Times New Roman"/>
+          <w:b/>
+          <w:sz w:val="24"/>
+          <w:szCs w:val="24"/>
+        </w:rPr>
+        <w:t>Geolocation</w:t>
+      </w:r>
+      <w:proofErr w:type="spellEnd"/>
+      <w:r>
+        <w:rPr>
+          <w:rFonts w:ascii="Times New Roman" w:hAnsi="Times New Roman" w:cs="Times New Roman"/>
+          <w:b/>
+          <w:sz w:val="24"/>
+          <w:szCs w:val="24"/>
+        </w:rPr>
+        <w:t xml:space="preserve"> where it’s not necessary: </w:t>
       </w:r>
       <w:r>
         <w:rPr>
@@ -3788,16 +3878,23 @@
         <w:pStyle w:val="ListParagraph"/>
         <w:numPr>
           <w:ilvl w:val="0"/>
-          <w:numId w:val="11"/>
+          <w:numId w:val="12"/>
         </w:numPr>
         <w:jc w:val="both"/>
         <w:rPr>
           <w:rFonts w:ascii="Times New Roman" w:hAnsi="Times New Roman" w:cs="Times New Roman"/>
-          <w:b/>
-          <w:sz w:val="28"/>
-          <w:szCs w:val="28"/>
-        </w:rPr>
-      </w:pPr>
+          <w:sz w:val="24"/>
+          <w:szCs w:val="24"/>
+        </w:rPr>
+      </w:pPr>
+      <w:r>
+        <w:rPr>
+          <w:rFonts w:ascii="Times New Roman" w:hAnsi="Times New Roman" w:cs="Times New Roman"/>
+          <w:sz w:val="24"/>
+          <w:szCs w:val="24"/>
+        </w:rPr>
+        <w:t>Real-time availability of donor as per blood group</w:t>
+      </w:r>
       <w:bookmarkStart w:id="0" w:name="_GoBack"/>
       <w:bookmarkEnd w:id="0"/>
     </w:p>
@@ -3899,7 +3996,25 @@
           <w:sz w:val="24"/>
           <w:szCs w:val="24"/>
         </w:rPr>
-        <w:t>// This chapter should include the related theories and background for your projects along with previous works in this field.</w:t>
+        <w:t xml:space="preserve">// </w:t>
+      </w:r>
+      <w:proofErr w:type="gramStart"/>
+      <w:r>
+        <w:rPr>
+          <w:rFonts w:ascii="Times New Roman" w:hAnsi="Times New Roman" w:cs="Times New Roman"/>
+          <w:sz w:val="24"/>
+          <w:szCs w:val="24"/>
+        </w:rPr>
+        <w:t>This</w:t>
+      </w:r>
+      <w:proofErr w:type="gramEnd"/>
+      <w:r>
+        <w:rPr>
+          <w:rFonts w:ascii="Times New Roman" w:hAnsi="Times New Roman" w:cs="Times New Roman"/>
+          <w:sz w:val="24"/>
+          <w:szCs w:val="24"/>
+        </w:rPr>
+        <w:t xml:space="preserve"> chapter should include the related theories and background for your projects along with previous works in this field.</w:t>
       </w:r>
     </w:p>
     <w:p>
@@ -4798,13 +4913,23 @@
           <w:szCs w:val="24"/>
         </w:rPr>
       </w:pPr>
-      <w:r>
-        <w:rPr>
-          <w:rFonts w:ascii="Times New Roman" w:hAnsi="Times New Roman" w:cs="Times New Roman"/>
-          <w:sz w:val="24"/>
-          <w:szCs w:val="24"/>
-        </w:rPr>
-        <w:t xml:space="preserve">Write  few lines on </w:t>
+      <w:proofErr w:type="gramStart"/>
+      <w:r>
+        <w:rPr>
+          <w:rFonts w:ascii="Times New Roman" w:hAnsi="Times New Roman" w:cs="Times New Roman"/>
+          <w:sz w:val="24"/>
+          <w:szCs w:val="24"/>
+        </w:rPr>
+        <w:t>Write  few</w:t>
+      </w:r>
+      <w:proofErr w:type="gramEnd"/>
+      <w:r>
+        <w:rPr>
+          <w:rFonts w:ascii="Times New Roman" w:hAnsi="Times New Roman" w:cs="Times New Roman"/>
+          <w:sz w:val="24"/>
+          <w:szCs w:val="24"/>
+        </w:rPr>
+        <w:t xml:space="preserve"> lines on </w:t>
       </w:r>
       <w:r>
         <w:rPr>
@@ -4951,6 +5076,119 @@
 <file path=word/numbering.xml><?xml version="1.0" encoding="utf-8"?>
 <w:numbering xmlns:wpc="http://schemas.microsoft.com/office/word/2010/wordprocessingCanvas" xmlns:mc="http://schemas.openxmlformats.org/markup-compatibility/2006" xmlns:o="urn:schemas-microsoft-com:office:office" xmlns:r="http://schemas.openxmlformats.org/officeDocument/2006/relationships" xmlns:m="http://schemas.openxmlformats.org/officeDocument/2006/math" xmlns:v="urn:schemas-microsoft-com:vml" xmlns:wp14="http://schemas.microsoft.com/office/word/2010/wordprocessingDrawing" xmlns:wp="http://schemas.openxmlformats.org/drawingml/2006/wordprocessingDrawing" xmlns:w10="urn:schemas-microsoft-com:office:word" xmlns:w="http://schemas.openxmlformats.org/wordprocessingml/2006/main" xmlns:w14="http://schemas.microsoft.com/office/word/2010/wordml" xmlns:w15="http://schemas.microsoft.com/office/word/2012/wordml" xmlns:wpg="http://schemas.microsoft.com/office/word/2010/wordprocessingGroup" xmlns:wpi="http://schemas.microsoft.com/office/word/2010/wordprocessingInk" xmlns:wne="http://schemas.microsoft.com/office/word/2006/wordml" xmlns:wps="http://schemas.microsoft.com/office/word/2010/wordprocessingShape" mc:Ignorable="w14 w15 wp14">
   <w:abstractNum w:abstractNumId="0">
+    <w:nsid w:val="0A9F36E5"/>
+    <w:multiLevelType w:val="hybridMultilevel"/>
+    <w:tmpl w:val="35B60144"/>
+    <w:lvl w:ilvl="0" w:tplc="04090001">
+      <w:start w:val="1"/>
+      <w:numFmt w:val="bullet"/>
+      <w:lvlText w:val=""/>
+      <w:lvlJc w:val="left"/>
+      <w:pPr>
+        <w:ind w:left="720" w:hanging="360"/>
+      </w:pPr>
+      <w:rPr>
+        <w:rFonts w:ascii="Symbol" w:hAnsi="Symbol" w:hint="default"/>
+      </w:rPr>
+    </w:lvl>
+    <w:lvl w:ilvl="1" w:tplc="04090003" w:tentative="1">
+      <w:start w:val="1"/>
+      <w:numFmt w:val="bullet"/>
+      <w:lvlText w:val="o"/>
+      <w:lvlJc w:val="left"/>
+      <w:pPr>
+        <w:ind w:left="1440" w:hanging="360"/>
+      </w:pPr>
+      <w:rPr>
+        <w:rFonts w:ascii="Courier New" w:hAnsi="Courier New" w:cs="Courier New" w:hint="default"/>
+      </w:rPr>
+    </w:lvl>
+    <w:lvl w:ilvl="2" w:tplc="04090005" w:tentative="1">
+      <w:start w:val="1"/>
+      <w:numFmt w:val="bullet"/>
+      <w:lvlText w:val=""/>
+      <w:lvlJc w:val="left"/>
+      <w:pPr>
+        <w:ind w:left="2160" w:hanging="360"/>
+      </w:pPr>
+      <w:rPr>
+        <w:rFonts w:ascii="Wingdings" w:hAnsi="Wingdings" w:hint="default"/>
+      </w:rPr>
+    </w:lvl>
+    <w:lvl w:ilvl="3" w:tplc="04090001" w:tentative="1">
+      <w:start w:val="1"/>
+      <w:numFmt w:val="bullet"/>
+      <w:lvlText w:val=""/>
+      <w:lvlJc w:val="left"/>
+      <w:pPr>
+        <w:ind w:left="2880" w:hanging="360"/>
+      </w:pPr>
+      <w:rPr>
+        <w:rFonts w:ascii="Symbol" w:hAnsi="Symbol" w:hint="default"/>
+      </w:rPr>
+    </w:lvl>
+    <w:lvl w:ilvl="4" w:tplc="04090003" w:tentative="1">
+      <w:start w:val="1"/>
+      <w:numFmt w:val="bullet"/>
+      <w:lvlText w:val="o"/>
+      <w:lvlJc w:val="left"/>
+      <w:pPr>
+        <w:ind w:left="3600" w:hanging="360"/>
+      </w:pPr>
+      <w:rPr>
+        <w:rFonts w:ascii="Courier New" w:hAnsi="Courier New" w:cs="Courier New" w:hint="default"/>
+      </w:rPr>
+    </w:lvl>
+    <w:lvl w:ilvl="5" w:tplc="04090005" w:tentative="1">
+      <w:start w:val="1"/>
+      <w:numFmt w:val="bullet"/>
+      <w:lvlText w:val=""/>
+      <w:lvlJc w:val="left"/>
+      <w:pPr>
+        <w:ind w:left="4320" w:hanging="360"/>
+      </w:pPr>
+      <w:rPr>
+        <w:rFonts w:ascii="Wingdings" w:hAnsi="Wingdings" w:hint="default"/>
+      </w:rPr>
+    </w:lvl>
+    <w:lvl w:ilvl="6" w:tplc="04090001" w:tentative="1">
+      <w:start w:val="1"/>
+      <w:numFmt w:val="bullet"/>
+      <w:lvlText w:val=""/>
+      <w:lvlJc w:val="left"/>
+      <w:pPr>
+        <w:ind w:left="5040" w:hanging="360"/>
+      </w:pPr>
+      <w:rPr>
+        <w:rFonts w:ascii="Symbol" w:hAnsi="Symbol" w:hint="default"/>
+      </w:rPr>
+    </w:lvl>
+    <w:lvl w:ilvl="7" w:tplc="04090003" w:tentative="1">
+      <w:start w:val="1"/>
+      <w:numFmt w:val="bullet"/>
+      <w:lvlText w:val="o"/>
+      <w:lvlJc w:val="left"/>
+      <w:pPr>
+        <w:ind w:left="5760" w:hanging="360"/>
+      </w:pPr>
+      <w:rPr>
+        <w:rFonts w:ascii="Courier New" w:hAnsi="Courier New" w:cs="Courier New" w:hint="default"/>
+      </w:rPr>
+    </w:lvl>
+    <w:lvl w:ilvl="8" w:tplc="04090005" w:tentative="1">
+      <w:start w:val="1"/>
+      <w:numFmt w:val="bullet"/>
+      <w:lvlText w:val=""/>
+      <w:lvlJc w:val="left"/>
+      <w:pPr>
+        <w:ind w:left="6480" w:hanging="360"/>
+      </w:pPr>
+      <w:rPr>
+        <w:rFonts w:ascii="Wingdings" w:hAnsi="Wingdings" w:hint="default"/>
+      </w:rPr>
+    </w:lvl>
+  </w:abstractNum>
+  <w:abstractNum w:abstractNumId="1">
     <w:nsid w:val="100B36E5"/>
     <w:multiLevelType w:val="hybridMultilevel"/>
     <w:tmpl w:val="4DE6E24E"/>
@@ -5036,7 +5274,7 @@
       </w:pPr>
     </w:lvl>
   </w:abstractNum>
-  <w:abstractNum w:abstractNumId="1">
+  <w:abstractNum w:abstractNumId="2">
     <w:nsid w:val="1C1053AA"/>
     <w:multiLevelType w:val="hybridMultilevel"/>
     <w:tmpl w:val="EB56E770"/>
@@ -5149,7 +5387,7 @@
       </w:rPr>
     </w:lvl>
   </w:abstractNum>
-  <w:abstractNum w:abstractNumId="2">
+  <w:abstractNum w:abstractNumId="3">
     <w:nsid w:val="38BA640C"/>
     <w:multiLevelType w:val="hybridMultilevel"/>
     <w:tmpl w:val="B816920E"/>
@@ -5262,7 +5500,7 @@
       </w:rPr>
     </w:lvl>
   </w:abstractNum>
-  <w:abstractNum w:abstractNumId="3">
+  <w:abstractNum w:abstractNumId="4">
     <w:nsid w:val="39A8164F"/>
     <w:multiLevelType w:val="multilevel"/>
     <w:tmpl w:val="45E26F6A"/>
@@ -5376,7 +5614,7 @@
       </w:rPr>
     </w:lvl>
   </w:abstractNum>
-  <w:abstractNum w:abstractNumId="4">
+  <w:abstractNum w:abstractNumId="5">
     <w:nsid w:val="46417CD6"/>
     <w:multiLevelType w:val="hybridMultilevel"/>
     <w:tmpl w:val="DAEC307C"/>
@@ -5489,7 +5727,7 @@
       </w:rPr>
     </w:lvl>
   </w:abstractNum>
-  <w:abstractNum w:abstractNumId="5">
+  <w:abstractNum w:abstractNumId="6">
     <w:nsid w:val="4C2907CA"/>
     <w:multiLevelType w:val="hybridMultilevel"/>
     <w:tmpl w:val="E7C642DE"/>
@@ -5602,7 +5840,7 @@
       </w:rPr>
     </w:lvl>
   </w:abstractNum>
-  <w:abstractNum w:abstractNumId="6">
+  <w:abstractNum w:abstractNumId="7">
     <w:nsid w:val="4D975080"/>
     <w:multiLevelType w:val="hybridMultilevel"/>
     <w:tmpl w:val="ECA40CE4"/>
@@ -5715,7 +5953,7 @@
       </w:rPr>
     </w:lvl>
   </w:abstractNum>
-  <w:abstractNum w:abstractNumId="7">
+  <w:abstractNum w:abstractNumId="8">
     <w:nsid w:val="661907D6"/>
     <w:multiLevelType w:val="hybridMultilevel"/>
     <w:tmpl w:val="D45A05DA"/>
@@ -5804,7 +6042,7 @@
       </w:pPr>
     </w:lvl>
   </w:abstractNum>
-  <w:abstractNum w:abstractNumId="8">
+  <w:abstractNum w:abstractNumId="9">
     <w:nsid w:val="696A5348"/>
     <w:multiLevelType w:val="hybridMultilevel"/>
     <w:tmpl w:val="9842B0C2"/>
@@ -5893,7 +6131,7 @@
       </w:pPr>
     </w:lvl>
   </w:abstractNum>
-  <w:abstractNum w:abstractNumId="9">
+  <w:abstractNum w:abstractNumId="10">
     <w:nsid w:val="7AD63D10"/>
     <w:multiLevelType w:val="hybridMultilevel"/>
     <w:tmpl w:val="57E8E020"/>
@@ -5982,7 +6220,7 @@
       </w:pPr>
     </w:lvl>
   </w:abstractNum>
-  <w:abstractNum w:abstractNumId="10">
+  <w:abstractNum w:abstractNumId="11">
     <w:nsid w:val="7C5C2089"/>
     <w:multiLevelType w:val="hybridMultilevel"/>
     <w:tmpl w:val="259C41BA"/>
@@ -6072,37 +6310,40 @@
     </w:lvl>
   </w:abstractNum>
   <w:num w:numId="1">
+    <w:abstractNumId w:val="2"/>
+  </w:num>
+  <w:num w:numId="2">
+    <w:abstractNumId w:val="11"/>
+  </w:num>
+  <w:num w:numId="3">
+    <w:abstractNumId w:val="10"/>
+  </w:num>
+  <w:num w:numId="4">
     <w:abstractNumId w:val="1"/>
   </w:num>
-  <w:num w:numId="2">
-    <w:abstractNumId w:val="10"/>
+  <w:num w:numId="5">
+    <w:abstractNumId w:val="5"/>
   </w:num>
-  <w:num w:numId="3">
+  <w:num w:numId="6">
+    <w:abstractNumId w:val="6"/>
+  </w:num>
+  <w:num w:numId="7">
+    <w:abstractNumId w:val="4"/>
+  </w:num>
+  <w:num w:numId="8">
+    <w:abstractNumId w:val="7"/>
+  </w:num>
+  <w:num w:numId="9">
+    <w:abstractNumId w:val="8"/>
+  </w:num>
+  <w:num w:numId="10">
+    <w:abstractNumId w:val="3"/>
+  </w:num>
+  <w:num w:numId="11">
     <w:abstractNumId w:val="9"/>
   </w:num>
-  <w:num w:numId="4">
+  <w:num w:numId="12">
     <w:abstractNumId w:val="0"/>
-  </w:num>
-  <w:num w:numId="5">
-    <w:abstractNumId w:val="4"/>
-  </w:num>
-  <w:num w:numId="6">
-    <w:abstractNumId w:val="5"/>
-  </w:num>
-  <w:num w:numId="7">
-    <w:abstractNumId w:val="3"/>
-  </w:num>
-  <w:num w:numId="8">
-    <w:abstractNumId w:val="6"/>
-  </w:num>
-  <w:num w:numId="9">
-    <w:abstractNumId w:val="7"/>
-  </w:num>
-  <w:num w:numId="10">
-    <w:abstractNumId w:val="2"/>
-  </w:num>
-  <w:num w:numId="11">
-    <w:abstractNumId w:val="8"/>
   </w:num>
 </w:numbering>
 </file>

</xml_diff>

<commit_message>
report - Chapter 2,3 and 4 added
</commit_message>
<xml_diff>
--- a/Report/E-BloodBank_Proposal.docx
+++ b/Report/E-BloodBank_Proposal.docx
@@ -4,7 +4,6 @@
   <w:body>
     <w:p>
       <w:pPr>
-        <w:spacing w:line="240" w:lineRule="auto"/>
         <w:jc w:val="center"/>
         <w:rPr>
           <w:rFonts w:ascii="Times New Roman" w:hAnsi="Times New Roman" w:cs="Times New Roman"/>
@@ -28,25 +27,25 @@
         <w:spacing w:line="240" w:lineRule="auto"/>
         <w:jc w:val="center"/>
         <w:rPr>
-          <w:rFonts w:ascii="Times New Roman" w:hAnsi="Times New Roman" w:cs="Times New Roman"/>
-          <w:b/>
-          <w:sz w:val="32"/>
-          <w:szCs w:val="32"/>
-        </w:rPr>
-      </w:pPr>
-      <w:r>
-        <w:rPr>
-          <w:rFonts w:ascii="Times New Roman" w:hAnsi="Times New Roman" w:cs="Times New Roman"/>
+          <w:rFonts w:cs="Times New Roman"/>
+          <w:b/>
+          <w:sz w:val="28"/>
+          <w:szCs w:val="28"/>
+        </w:rPr>
+      </w:pPr>
+      <w:r>
+        <w:rPr>
+          <w:rFonts w:cs="Times New Roman"/>
           <w:b/>
           <w:noProof/>
-          <w:sz w:val="32"/>
-          <w:szCs w:val="32"/>
+          <w:sz w:val="28"/>
+          <w:szCs w:val="28"/>
         </w:rPr>
         <w:drawing>
-          <wp:inline distT="0" distB="0" distL="0" distR="0" wp14:anchorId="38FA3477" wp14:editId="71BB8116">
-            <wp:extent cx="952500" cy="952500"/>
+          <wp:inline distT="0" distB="0" distL="0" distR="0" wp14:anchorId="2101DCF7" wp14:editId="5F86A2C1">
+            <wp:extent cx="885411" cy="885411"/>
             <wp:effectExtent l="19050" t="0" r="0" b="0"/>
-            <wp:docPr id="3" name="Picture 1" descr="C:\wamp\www\kheccomputer\public\images\logo.png"/>
+            <wp:docPr id="2" name="Picture 1" descr="C:\Users\dell\Desktop\super market\KhEC_Logo_120.png"/>
             <wp:cNvGraphicFramePr>
               <a:graphicFrameLocks xmlns:a="http://schemas.openxmlformats.org/drawingml/2006/main" noChangeAspect="1"/>
             </wp:cNvGraphicFramePr>
@@ -54,13 +53,13 @@
               <a:graphicData uri="http://schemas.openxmlformats.org/drawingml/2006/picture">
                 <pic:pic xmlns:pic="http://schemas.openxmlformats.org/drawingml/2006/picture">
                   <pic:nvPicPr>
-                    <pic:cNvPr id="0" name="Picture 1" descr="C:\wamp\www\kheccomputer\public\images\logo.png"/>
+                    <pic:cNvPr id="0" name="Picture 1" descr="C:\Users\dell\Desktop\super market\KhEC_Logo_120.png"/>
                     <pic:cNvPicPr>
                       <a:picLocks noChangeAspect="1" noChangeArrowheads="1"/>
                     </pic:cNvPicPr>
                   </pic:nvPicPr>
                   <pic:blipFill>
-                    <a:blip r:embed="rId7"/>
+                    <a:blip r:embed="rId7" cstate="print"/>
                     <a:srcRect/>
                     <a:stretch>
                       <a:fillRect/>
@@ -69,7 +68,7 @@
                   <pic:spPr bwMode="auto">
                     <a:xfrm>
                       <a:off x="0" y="0"/>
-                      <a:ext cx="952500" cy="952500"/>
+                      <a:ext cx="890171" cy="890171"/>
                     </a:xfrm>
                     <a:prstGeom prst="rect">
                       <a:avLst/>
@@ -91,10 +90,10 @@
     </w:p>
     <w:p>
       <w:pPr>
-        <w:spacing w:line="240" w:lineRule="auto"/>
-        <w:jc w:val="center"/>
-        <w:rPr>
-          <w:rFonts w:ascii="Times New Roman" w:hAnsi="Times New Roman" w:cs="Times New Roman"/>
+        <w:pStyle w:val="NoSpacing"/>
+        <w:jc w:val="center"/>
+        <w:rPr>
+          <w:rFonts w:cs="Times New Roman"/>
           <w:b/>
           <w:sz w:val="32"/>
           <w:szCs w:val="32"/>
@@ -102,7 +101,7 @@
       </w:pPr>
       <w:r>
         <w:rPr>
-          <w:rFonts w:ascii="Times New Roman" w:hAnsi="Times New Roman" w:cs="Times New Roman"/>
+          <w:rFonts w:cs="Times New Roman"/>
           <w:b/>
           <w:sz w:val="32"/>
           <w:szCs w:val="32"/>
@@ -112,10 +111,10 @@
     </w:p>
     <w:p>
       <w:pPr>
-        <w:spacing w:line="240" w:lineRule="auto"/>
-        <w:jc w:val="center"/>
-        <w:rPr>
-          <w:rFonts w:ascii="Times New Roman" w:hAnsi="Times New Roman" w:cs="Times New Roman"/>
+        <w:pStyle w:val="NoSpacing"/>
+        <w:jc w:val="center"/>
+        <w:rPr>
+          <w:rFonts w:cs="Times New Roman"/>
           <w:b/>
           <w:sz w:val="32"/>
           <w:szCs w:val="32"/>
@@ -123,35 +122,35 @@
       </w:pPr>
       <w:r>
         <w:rPr>
-          <w:rFonts w:ascii="Times New Roman" w:hAnsi="Times New Roman" w:cs="Times New Roman"/>
+          <w:rFonts w:cs="Times New Roman"/>
           <w:b/>
           <w:sz w:val="32"/>
           <w:szCs w:val="32"/>
         </w:rPr>
-        <w:t>KHWOPA ENGINEERING COLLEGE</w:t>
-      </w:r>
-      <w:r>
-        <w:rPr>
-          <w:rFonts w:ascii="Times New Roman" w:hAnsi="Times New Roman" w:cs="Times New Roman"/>
+        <w:t>KHW</w:t>
+      </w:r>
+      <w:r>
+        <w:rPr>
+          <w:rFonts w:cs="Times New Roman"/>
           <w:b/>
           <w:sz w:val="32"/>
           <w:szCs w:val="32"/>
         </w:rPr>
-        <w:br/>
-        <w:t>LIBALI-</w:t>
-      </w:r>
-      <w:r>
-        <w:rPr>
-          <w:rFonts w:ascii="Times New Roman" w:hAnsi="Times New Roman" w:cs="Times New Roman"/>
+        <w:t>OPA ENGINEERING COLLEGE</w:t>
+      </w:r>
+      <w:r>
+        <w:rPr>
+          <w:rFonts w:cs="Times New Roman"/>
           <w:b/>
           <w:sz w:val="32"/>
           <w:szCs w:val="32"/>
         </w:rPr>
-        <w:t>8</w:t>
-      </w:r>
-      <w:r>
-        <w:rPr>
-          <w:rFonts w:ascii="Times New Roman" w:hAnsi="Times New Roman" w:cs="Times New Roman"/>
+        <w:br/>
+        <w:t>LIBALI-8</w:t>
+      </w:r>
+      <w:r>
+        <w:rPr>
+          <w:rFonts w:cs="Times New Roman"/>
           <w:b/>
           <w:sz w:val="32"/>
           <w:szCs w:val="32"/>
@@ -161,249 +160,168 @@
     </w:p>
     <w:p>
       <w:pPr>
-        <w:jc w:val="both"/>
-        <w:rPr>
-          <w:rFonts w:ascii="Times New Roman" w:hAnsi="Times New Roman" w:cs="Times New Roman"/>
-          <w:sz w:val="32"/>
-          <w:szCs w:val="32"/>
-        </w:rPr>
-      </w:pPr>
-    </w:p>
-    <w:p>
-      <w:pPr>
-        <w:jc w:val="both"/>
-        <w:rPr>
-          <w:rFonts w:ascii="Times New Roman" w:hAnsi="Times New Roman" w:cs="Times New Roman"/>
-          <w:sz w:val="32"/>
-          <w:szCs w:val="32"/>
-        </w:rPr>
-      </w:pPr>
-    </w:p>
-    <w:p>
-      <w:pPr>
-        <w:jc w:val="both"/>
-        <w:rPr>
-          <w:rFonts w:ascii="Times New Roman" w:hAnsi="Times New Roman" w:cs="Times New Roman"/>
-        </w:rPr>
-      </w:pPr>
-    </w:p>
-    <w:p>
-      <w:pPr>
-        <w:jc w:val="center"/>
-        <w:rPr>
-          <w:rFonts w:ascii="Times New Roman" w:hAnsi="Times New Roman" w:cs="Times New Roman"/>
-          <w:sz w:val="24"/>
-          <w:szCs w:val="24"/>
-        </w:rPr>
-      </w:pPr>
-      <w:r>
-        <w:rPr>
-          <w:rFonts w:ascii="Times New Roman" w:hAnsi="Times New Roman" w:cs="Times New Roman"/>
-          <w:sz w:val="24"/>
-          <w:szCs w:val="24"/>
-        </w:rPr>
-        <w:t>A Project Proposal on</w:t>
-      </w:r>
-    </w:p>
-    <w:p>
-      <w:pPr>
-        <w:jc w:val="center"/>
-        <w:rPr>
-          <w:rFonts w:ascii="Times New Roman" w:hAnsi="Times New Roman" w:cs="Times New Roman"/>
-          <w:sz w:val="24"/>
-          <w:szCs w:val="24"/>
-        </w:rPr>
-      </w:pPr>
-      <w:r>
-        <w:rPr>
-          <w:rFonts w:ascii="Times New Roman" w:hAnsi="Times New Roman" w:cs="Times New Roman"/>
-          <w:b/>
-          <w:sz w:val="24"/>
-          <w:szCs w:val="24"/>
-        </w:rPr>
-        <w:t>E-Blood Bank</w:t>
-      </w:r>
-    </w:p>
-    <w:p>
-      <w:pPr>
-        <w:jc w:val="center"/>
-        <w:rPr>
-          <w:rFonts w:ascii="Times New Roman" w:hAnsi="Times New Roman" w:cs="Times New Roman"/>
-          <w:sz w:val="24"/>
-          <w:szCs w:val="24"/>
-        </w:rPr>
-      </w:pPr>
-      <w:r>
-        <w:rPr>
-          <w:rFonts w:ascii="Times New Roman" w:hAnsi="Times New Roman" w:cs="Times New Roman"/>
-          <w:sz w:val="24"/>
-          <w:szCs w:val="24"/>
-        </w:rPr>
-        <w:t>A Proposal submitted for the partial fulfillment of requirements for the degree of Bachelor of Engineering in Computer Engineering (</w:t>
-      </w:r>
-      <w:r>
-        <w:rPr>
-          <w:rFonts w:ascii="Times New Roman" w:hAnsi="Times New Roman" w:cs="Times New Roman"/>
-          <w:sz w:val="24"/>
-          <w:szCs w:val="24"/>
-        </w:rPr>
-        <w:t>Eighth</w:t>
-      </w:r>
-      <w:r>
-        <w:rPr>
-          <w:rFonts w:ascii="Times New Roman" w:hAnsi="Times New Roman" w:cs="Times New Roman"/>
-          <w:sz w:val="24"/>
-          <w:szCs w:val="24"/>
-        </w:rPr>
-        <w:t xml:space="preserve"> Semester)</w:t>
-      </w:r>
-    </w:p>
-    <w:p>
-      <w:pPr>
-        <w:jc w:val="center"/>
-        <w:rPr>
-          <w:rFonts w:ascii="Times New Roman" w:hAnsi="Times New Roman" w:cs="Times New Roman"/>
-        </w:rPr>
-      </w:pPr>
-    </w:p>
-    <w:p>
-      <w:pPr>
-        <w:jc w:val="center"/>
-        <w:rPr>
-          <w:rFonts w:ascii="Times New Roman" w:hAnsi="Times New Roman" w:cs="Times New Roman"/>
-          <w:sz w:val="24"/>
-          <w:szCs w:val="24"/>
-        </w:rPr>
-      </w:pPr>
-    </w:p>
-    <w:p>
-      <w:pPr>
-        <w:jc w:val="center"/>
-        <w:rPr>
-          <w:rFonts w:ascii="Times New Roman" w:hAnsi="Times New Roman" w:cs="Times New Roman"/>
-          <w:sz w:val="24"/>
-          <w:szCs w:val="24"/>
-        </w:rPr>
-      </w:pPr>
-    </w:p>
-    <w:p>
-      <w:pPr>
-        <w:jc w:val="center"/>
-        <w:rPr>
-          <w:rFonts w:ascii="Times New Roman" w:hAnsi="Times New Roman" w:cs="Times New Roman"/>
-          <w:b/>
-          <w:sz w:val="24"/>
-          <w:szCs w:val="24"/>
-        </w:rPr>
-      </w:pPr>
-      <w:r>
-        <w:rPr>
-          <w:rFonts w:ascii="Times New Roman" w:hAnsi="Times New Roman" w:cs="Times New Roman"/>
-          <w:b/>
-          <w:sz w:val="24"/>
-          <w:szCs w:val="24"/>
-        </w:rPr>
-        <w:t>Submitted By</w:t>
-      </w:r>
-    </w:p>
-    <w:p>
-      <w:pPr>
-        <w:pStyle w:val="ListParagraph"/>
-        <w:ind w:left="3960"/>
-        <w:rPr>
-          <w:rFonts w:ascii="Times New Roman" w:hAnsi="Times New Roman" w:cs="Times New Roman"/>
-          <w:sz w:val="24"/>
-          <w:szCs w:val="24"/>
-        </w:rPr>
-      </w:pPr>
-      <w:r>
-        <w:rPr>
-          <w:rFonts w:ascii="Times New Roman" w:hAnsi="Times New Roman" w:cs="Times New Roman"/>
-          <w:sz w:val="24"/>
-          <w:szCs w:val="24"/>
-        </w:rPr>
-        <w:t>Dipesh Deuja (730314)</w:t>
-      </w:r>
-    </w:p>
-    <w:p>
-      <w:pPr>
-        <w:pStyle w:val="ListParagraph"/>
-        <w:ind w:left="3600" w:firstLine="360"/>
-        <w:rPr>
-          <w:rFonts w:ascii="Times New Roman" w:hAnsi="Times New Roman" w:cs="Times New Roman"/>
-          <w:sz w:val="24"/>
-          <w:szCs w:val="24"/>
-        </w:rPr>
-      </w:pPr>
-      <w:proofErr w:type="spellStart"/>
-      <w:r>
-        <w:rPr>
-          <w:rFonts w:ascii="Times New Roman" w:hAnsi="Times New Roman" w:cs="Times New Roman"/>
-          <w:sz w:val="24"/>
-          <w:szCs w:val="24"/>
-        </w:rPr>
-        <w:t>Kareena</w:t>
-      </w:r>
-      <w:proofErr w:type="spellEnd"/>
-      <w:r>
-        <w:rPr>
-          <w:rFonts w:ascii="Times New Roman" w:hAnsi="Times New Roman" w:cs="Times New Roman"/>
-          <w:sz w:val="24"/>
-          <w:szCs w:val="24"/>
-        </w:rPr>
-        <w:t xml:space="preserve"> Bade (730318)</w:t>
-      </w:r>
-    </w:p>
-    <w:p>
-      <w:pPr>
-        <w:pStyle w:val="ListParagraph"/>
-        <w:ind w:left="3600" w:firstLine="360"/>
-        <w:rPr>
-          <w:rFonts w:ascii="Times New Roman" w:hAnsi="Times New Roman" w:cs="Times New Roman"/>
-          <w:sz w:val="24"/>
-          <w:szCs w:val="24"/>
-        </w:rPr>
-      </w:pPr>
-      <w:proofErr w:type="spellStart"/>
-      <w:r>
-        <w:rPr>
-          <w:rFonts w:ascii="Times New Roman" w:hAnsi="Times New Roman" w:cs="Times New Roman"/>
-          <w:sz w:val="24"/>
-          <w:szCs w:val="24"/>
-        </w:rPr>
-        <w:t>Sanam</w:t>
-      </w:r>
-      <w:proofErr w:type="spellEnd"/>
-      <w:r>
-        <w:rPr>
-          <w:rFonts w:ascii="Times New Roman" w:hAnsi="Times New Roman" w:cs="Times New Roman"/>
-          <w:sz w:val="24"/>
-          <w:szCs w:val="24"/>
-        </w:rPr>
-        <w:t xml:space="preserve"> </w:t>
-      </w:r>
-      <w:proofErr w:type="spellStart"/>
-      <w:r>
-        <w:rPr>
-          <w:rFonts w:ascii="Times New Roman" w:hAnsi="Times New Roman" w:cs="Times New Roman"/>
-          <w:sz w:val="24"/>
-          <w:szCs w:val="24"/>
-        </w:rPr>
-        <w:t>Suwal</w:t>
-      </w:r>
-      <w:proofErr w:type="spellEnd"/>
-      <w:r>
-        <w:rPr>
-          <w:rFonts w:ascii="Times New Roman" w:hAnsi="Times New Roman" w:cs="Times New Roman"/>
-          <w:sz w:val="24"/>
-          <w:szCs w:val="24"/>
-        </w:rPr>
-        <w:t xml:space="preserve"> (730334</w:t>
-      </w:r>
-      <w:r>
-        <w:rPr>
-          <w:rFonts w:ascii="Times New Roman" w:hAnsi="Times New Roman" w:cs="Times New Roman"/>
-          <w:sz w:val="24"/>
+        <w:rPr>
+          <w:rFonts w:cs="Times New Roman"/>
+        </w:rPr>
+      </w:pPr>
+    </w:p>
+    <w:p>
+      <w:pPr>
+        <w:pStyle w:val="NoSpacing"/>
+        <w:jc w:val="center"/>
+        <w:rPr>
+          <w:rFonts w:cs="Times New Roman"/>
+          <w:b/>
+          <w:szCs w:val="24"/>
+        </w:rPr>
+      </w:pPr>
+      <w:r>
+        <w:rPr>
+          <w:rFonts w:cs="Times New Roman"/>
+          <w:b/>
+          <w:szCs w:val="24"/>
+        </w:rPr>
+        <w:t>A PROJECT PROPOSAL</w:t>
+      </w:r>
+    </w:p>
+    <w:p>
+      <w:pPr>
+        <w:pStyle w:val="NoSpacing"/>
+        <w:jc w:val="center"/>
+        <w:rPr>
+          <w:rFonts w:cs="Times New Roman"/>
+          <w:b/>
+          <w:szCs w:val="24"/>
+        </w:rPr>
+      </w:pPr>
+      <w:r>
+        <w:rPr>
+          <w:rFonts w:cs="Times New Roman"/>
+          <w:b/>
+          <w:szCs w:val="24"/>
+        </w:rPr>
+        <w:t>ON</w:t>
+      </w:r>
+    </w:p>
+    <w:p>
+      <w:pPr>
+        <w:pStyle w:val="NoSpacing"/>
+        <w:jc w:val="center"/>
+        <w:rPr>
+          <w:rFonts w:cs="Times New Roman"/>
+          <w:b/>
+          <w:sz w:val="28"/>
+          <w:szCs w:val="28"/>
+        </w:rPr>
+      </w:pPr>
+      <w:r>
+        <w:rPr>
+          <w:rFonts w:cs="Times New Roman"/>
+          <w:b/>
+          <w:sz w:val="28"/>
+          <w:szCs w:val="28"/>
+        </w:rPr>
+        <w:t>“E-Blood Bank”</w:t>
+      </w:r>
+    </w:p>
+    <w:p>
+      <w:pPr>
+        <w:pStyle w:val="NoSpacing"/>
+        <w:jc w:val="center"/>
+        <w:rPr>
+          <w:sz w:val="28"/>
+          <w:szCs w:val="28"/>
+        </w:rPr>
+      </w:pPr>
+    </w:p>
+    <w:p>
+      <w:pPr>
+        <w:jc w:val="center"/>
+        <w:rPr>
+          <w:rFonts w:cs="Times New Roman"/>
+          <w:iCs/>
+          <w:szCs w:val="24"/>
+        </w:rPr>
+      </w:pPr>
+      <w:r>
+        <w:rPr>
+          <w:rFonts w:cs="Times New Roman"/>
+          <w:iCs/>
+          <w:szCs w:val="24"/>
+        </w:rPr>
+        <w:t>A project proposal submitted f</w:t>
+      </w:r>
+      <w:r>
+        <w:rPr>
+          <w:rFonts w:cs="Times New Roman"/>
+          <w:iCs/>
+          <w:szCs w:val="24"/>
+        </w:rPr>
+        <w:t xml:space="preserve">or the partial fulfillment of requirements for the degree of Bachelor of Engineering in Computer </w:t>
+      </w:r>
+      <w:r>
+        <w:rPr>
+          <w:rFonts w:cs="Times New Roman"/>
+          <w:iCs/>
+          <w:szCs w:val="24"/>
+        </w:rPr>
+        <w:t>Engineering (Eighth Semester)</w:t>
+      </w:r>
+    </w:p>
+    <w:p>
+      <w:pPr>
+        <w:jc w:val="center"/>
+        <w:rPr>
+          <w:rFonts w:cs="Times New Roman"/>
+          <w:b/>
+          <w:bCs/>
+          <w:szCs w:val="24"/>
+        </w:rPr>
+      </w:pPr>
+    </w:p>
+    <w:p>
+      <w:pPr>
+        <w:jc w:val="center"/>
+        <w:rPr>
+          <w:rFonts w:ascii="Times New Roman" w:hAnsi="Times New Roman" w:cs="Times New Roman"/>
+          <w:b/>
+          <w:bCs/>
+          <w:sz w:val="24"/>
+          <w:szCs w:val="24"/>
+        </w:rPr>
+      </w:pPr>
+      <w:r>
+        <w:rPr>
+          <w:rFonts w:ascii="Times New Roman" w:hAnsi="Times New Roman" w:cs="Times New Roman"/>
+          <w:b/>
+          <w:bCs/>
+          <w:sz w:val="24"/>
+          <w:szCs w:val="24"/>
+        </w:rPr>
+        <w:t>SUBMITTED BY:</w:t>
+      </w:r>
+    </w:p>
+    <w:p>
+      <w:pPr>
+        <w:spacing w:line="240" w:lineRule="auto"/>
+        <w:jc w:val="center"/>
+        <w:rPr>
+          <w:rFonts w:ascii="Times New Roman" w:hAnsi="Times New Roman" w:cs="Times New Roman"/>
+          <w:b/>
+          <w:bCs/>
+          <w:szCs w:val="24"/>
+        </w:rPr>
+      </w:pPr>
+      <w:r>
+        <w:rPr>
+          <w:rFonts w:ascii="Times New Roman" w:hAnsi="Times New Roman" w:cs="Times New Roman"/>
+          <w:szCs w:val="24"/>
+        </w:rPr>
+        <w:t>Dipesh Deuja (730314</w:t>
+      </w:r>
+      <w:r>
+        <w:rPr>
+          <w:rFonts w:ascii="Times New Roman" w:hAnsi="Times New Roman" w:cs="Times New Roman"/>
           <w:szCs w:val="24"/>
         </w:rPr>
         <w:t>)</w:t>
@@ -411,49 +329,171 @@
     </w:p>
     <w:p>
       <w:pPr>
-        <w:pStyle w:val="ListParagraph"/>
-        <w:ind w:left="3600" w:firstLine="360"/>
-        <w:rPr>
-          <w:rFonts w:ascii="Times New Roman" w:hAnsi="Times New Roman" w:cs="Times New Roman"/>
-          <w:sz w:val="24"/>
-          <w:szCs w:val="24"/>
-        </w:rPr>
-      </w:pPr>
-      <w:proofErr w:type="spellStart"/>
-      <w:r>
-        <w:rPr>
-          <w:rFonts w:ascii="Times New Roman" w:hAnsi="Times New Roman" w:cs="Times New Roman"/>
-          <w:sz w:val="24"/>
-          <w:szCs w:val="24"/>
-        </w:rPr>
-        <w:t>Sujata</w:t>
-      </w:r>
-      <w:proofErr w:type="spellEnd"/>
-      <w:r>
-        <w:rPr>
-          <w:rFonts w:ascii="Times New Roman" w:hAnsi="Times New Roman" w:cs="Times New Roman"/>
-          <w:sz w:val="24"/>
-          <w:szCs w:val="24"/>
-        </w:rPr>
-        <w:t xml:space="preserve"> Shrestha (730344)</w:t>
-      </w:r>
-    </w:p>
-    <w:p>
-      <w:pPr>
-        <w:jc w:val="center"/>
-        <w:rPr>
-          <w:rFonts w:ascii="Times New Roman" w:hAnsi="Times New Roman" w:cs="Times New Roman"/>
-          <w:sz w:val="24"/>
-          <w:szCs w:val="24"/>
-        </w:rPr>
-      </w:pPr>
-    </w:p>
-    <w:p>
-      <w:pPr>
-        <w:jc w:val="center"/>
-        <w:rPr>
-          <w:rFonts w:ascii="Times New Roman" w:hAnsi="Times New Roman" w:cs="Times New Roman"/>
-          <w:sz w:val="24"/>
+        <w:spacing w:line="240" w:lineRule="auto"/>
+        <w:jc w:val="center"/>
+        <w:rPr>
+          <w:rFonts w:ascii="Times New Roman" w:hAnsi="Times New Roman" w:cs="Times New Roman"/>
+          <w:b/>
+          <w:bCs/>
+          <w:szCs w:val="24"/>
+        </w:rPr>
+      </w:pPr>
+      <w:r>
+        <w:rPr>
+          <w:rFonts w:ascii="Times New Roman" w:hAnsi="Times New Roman" w:cs="Times New Roman"/>
+          <w:szCs w:val="24"/>
+        </w:rPr>
+        <w:t>Kareena Bade (730318</w:t>
+      </w:r>
+      <w:r>
+        <w:rPr>
+          <w:rFonts w:ascii="Times New Roman" w:hAnsi="Times New Roman" w:cs="Times New Roman"/>
+          <w:szCs w:val="24"/>
+        </w:rPr>
+        <w:t>)</w:t>
+      </w:r>
+    </w:p>
+    <w:p>
+      <w:pPr>
+        <w:spacing w:line="240" w:lineRule="auto"/>
+        <w:jc w:val="center"/>
+        <w:rPr>
+          <w:rFonts w:ascii="Times New Roman" w:hAnsi="Times New Roman" w:cs="Times New Roman"/>
+          <w:szCs w:val="24"/>
+        </w:rPr>
+      </w:pPr>
+      <w:r>
+        <w:rPr>
+          <w:rFonts w:ascii="Times New Roman" w:hAnsi="Times New Roman" w:cs="Times New Roman"/>
+          <w:szCs w:val="24"/>
+        </w:rPr>
+        <w:t>Sanam Suwal (730334</w:t>
+      </w:r>
+      <w:r>
+        <w:rPr>
+          <w:rFonts w:ascii="Times New Roman" w:hAnsi="Times New Roman" w:cs="Times New Roman"/>
+          <w:szCs w:val="24"/>
+        </w:rPr>
+        <w:t>)</w:t>
+      </w:r>
+    </w:p>
+    <w:p>
+      <w:pPr>
+        <w:spacing w:line="240" w:lineRule="auto"/>
+        <w:jc w:val="center"/>
+        <w:rPr>
+          <w:rFonts w:ascii="Times New Roman" w:hAnsi="Times New Roman" w:cs="Times New Roman"/>
+          <w:szCs w:val="24"/>
+        </w:rPr>
+      </w:pPr>
+      <w:r>
+        <w:rPr>
+          <w:rFonts w:ascii="Times New Roman" w:hAnsi="Times New Roman" w:cs="Times New Roman"/>
+          <w:szCs w:val="24"/>
+        </w:rPr>
+        <w:t>Sujata Shrestha (730344</w:t>
+      </w:r>
+      <w:r>
+        <w:rPr>
+          <w:rFonts w:ascii="Times New Roman" w:hAnsi="Times New Roman" w:cs="Times New Roman"/>
+          <w:szCs w:val="24"/>
+        </w:rPr>
+        <w:t>)</w:t>
+      </w:r>
+    </w:p>
+    <w:p>
+      <w:pPr>
+        <w:spacing w:line="240" w:lineRule="auto"/>
+        <w:jc w:val="center"/>
+        <w:rPr>
+          <w:rFonts w:ascii="Times New Roman" w:hAnsi="Times New Roman" w:cs="Times New Roman"/>
+          <w:szCs w:val="24"/>
+        </w:rPr>
+      </w:pPr>
+      <w:r>
+        <w:rPr>
+          <w:rFonts w:ascii="Times New Roman" w:hAnsi="Times New Roman" w:cs="Times New Roman"/>
+          <w:szCs w:val="24"/>
+        </w:rPr>
+        <w:tab/>
+      </w:r>
+    </w:p>
+    <w:p>
+      <w:pPr>
+        <w:jc w:val="center"/>
+        <w:rPr>
+          <w:rFonts w:ascii="Times New Roman" w:hAnsi="Times New Roman" w:cs="Times New Roman"/>
+          <w:b/>
+          <w:bCs/>
+          <w:sz w:val="24"/>
+          <w:szCs w:val="24"/>
+        </w:rPr>
+      </w:pPr>
+      <w:r>
+        <w:rPr>
+          <w:rFonts w:ascii="Times New Roman" w:hAnsi="Times New Roman" w:cs="Times New Roman"/>
+          <w:b/>
+          <w:bCs/>
+          <w:sz w:val="24"/>
+          <w:szCs w:val="24"/>
+        </w:rPr>
+        <w:t>SUBMITTED TO:</w:t>
+      </w:r>
+    </w:p>
+    <w:p>
+      <w:pPr>
+        <w:jc w:val="center"/>
+        <w:rPr>
+          <w:rFonts w:ascii="Times New Roman" w:hAnsi="Times New Roman" w:cs="Times New Roman"/>
+          <w:bCs/>
+          <w:sz w:val="24"/>
+          <w:szCs w:val="24"/>
+        </w:rPr>
+      </w:pPr>
+      <w:r>
+        <w:rPr>
+          <w:rFonts w:ascii="Times New Roman" w:hAnsi="Times New Roman" w:cs="Times New Roman"/>
+          <w:bCs/>
+          <w:sz w:val="24"/>
+          <w:szCs w:val="24"/>
+        </w:rPr>
+        <w:t>DEPARTMENT OF COMPUTER ENGINEERING</w:t>
+      </w:r>
+    </w:p>
+    <w:p>
+      <w:pPr>
+        <w:jc w:val="center"/>
+        <w:rPr>
+          <w:rFonts w:ascii="Times New Roman" w:hAnsi="Times New Roman" w:cs="Times New Roman"/>
+          <w:bCs/>
+          <w:sz w:val="24"/>
+          <w:szCs w:val="24"/>
+        </w:rPr>
+      </w:pPr>
+      <w:r>
+        <w:rPr>
+          <w:rFonts w:ascii="Times New Roman" w:hAnsi="Times New Roman" w:cs="Times New Roman"/>
+          <w:bCs/>
+          <w:sz w:val="24"/>
+          <w:szCs w:val="24"/>
+        </w:rPr>
+        <w:t>KHWOPA ENGINEERING COLLEGE</w:t>
+      </w:r>
+    </w:p>
+    <w:p>
+      <w:pPr>
+        <w:jc w:val="center"/>
+        <w:rPr>
+          <w:rFonts w:cs="Times New Roman"/>
+          <w:szCs w:val="24"/>
+        </w:rPr>
+      </w:pPr>
+    </w:p>
+    <w:p>
+      <w:pPr>
+        <w:jc w:val="center"/>
+        <w:rPr>
+          <w:rFonts w:cs="Times New Roman"/>
           <w:szCs w:val="24"/>
         </w:rPr>
       </w:pPr>
@@ -480,52 +520,46 @@
           <w:rFonts w:ascii="Times New Roman" w:hAnsi="Times New Roman" w:cs="Times New Roman"/>
           <w:sz w:val="24"/>
           <w:szCs w:val="24"/>
-        </w:rPr>
-        <w:t xml:space="preserve"> </w:t>
-      </w:r>
-      <w:r>
-        <w:rPr>
-          <w:rFonts w:ascii="Times New Roman" w:hAnsi="Times New Roman" w:cs="Times New Roman"/>
-          <w:sz w:val="24"/>
-          <w:szCs w:val="24"/>
-        </w:rPr>
-        <w:t>Decem</w:t>
-      </w:r>
-      <w:r>
-        <w:rPr>
-          <w:rFonts w:ascii="Times New Roman" w:hAnsi="Times New Roman" w:cs="Times New Roman"/>
-          <w:sz w:val="24"/>
-          <w:szCs w:val="24"/>
-        </w:rPr>
-        <w:t>ber</w:t>
-      </w:r>
-      <w:r>
-        <w:rPr>
-          <w:rFonts w:ascii="Times New Roman" w:hAnsi="Times New Roman" w:cs="Times New Roman"/>
-          <w:sz w:val="24"/>
-          <w:szCs w:val="24"/>
-        </w:rPr>
-        <w:t xml:space="preserve"> 2020</w:t>
-      </w:r>
-    </w:p>
-    <w:p>
-      <w:pPr>
-        <w:jc w:val="center"/>
-        <w:rPr>
-          <w:rFonts w:ascii="Times New Roman" w:hAnsi="Times New Roman" w:cs="Times New Roman"/>
-          <w:b/>
-          <w:sz w:val="24"/>
-          <w:szCs w:val="24"/>
-        </w:rPr>
-      </w:pPr>
-      <w:r>
-        <w:rPr>
-          <w:rFonts w:ascii="Times New Roman" w:hAnsi="Times New Roman" w:cs="Times New Roman"/>
-          <w:sz w:val="24"/>
-          <w:szCs w:val="24"/>
-        </w:rPr>
-        <w:br w:type="page"/>
-      </w:r>
+          <w:vertAlign w:val="superscript"/>
+        </w:rPr>
+        <w:t>th</w:t>
+      </w:r>
+      <w:r>
+        <w:rPr>
+          <w:rFonts w:ascii="Times New Roman" w:hAnsi="Times New Roman" w:cs="Times New Roman"/>
+          <w:sz w:val="24"/>
+          <w:szCs w:val="24"/>
+        </w:rPr>
+        <w:t xml:space="preserve"> December 2020</w:t>
+      </w:r>
+    </w:p>
+    <w:p>
+      <w:pPr>
+        <w:pStyle w:val="Heading1"/>
+        <w:rPr>
+          <w:rFonts w:cs="Times New Roman"/>
+          <w:sz w:val="24"/>
+          <w:szCs w:val="24"/>
+        </w:rPr>
+        <w:sectPr>
+          <w:footerReference w:type="default" r:id="rId8"/>
+          <w:pgSz w:w="11907" w:h="16839" w:code="9"/>
+          <w:pgMar w:top="1440" w:right="1440" w:bottom="1440" w:left="1440" w:header="720" w:footer="720" w:gutter="0"/>
+          <w:cols w:space="720"/>
+          <w:docGrid w:linePitch="360"/>
+        </w:sectPr>
+      </w:pPr>
+    </w:p>
+    <w:p>
+      <w:pPr>
+        <w:jc w:val="center"/>
+        <w:rPr>
+          <w:rFonts w:ascii="Times New Roman" w:hAnsi="Times New Roman" w:cs="Times New Roman"/>
+          <w:b/>
+          <w:sz w:val="24"/>
+          <w:szCs w:val="24"/>
+        </w:rPr>
+      </w:pPr>
       <w:r>
         <w:rPr>
           <w:rFonts w:ascii="Times New Roman" w:hAnsi="Times New Roman" w:cs="Times New Roman"/>
@@ -700,7 +734,6 @@
                 <w:szCs w:val="24"/>
               </w:rPr>
             </w:pPr>
-            <w:proofErr w:type="spellStart"/>
             <w:r>
               <w:rPr>
                 <w:rFonts w:ascii="Times New Roman" w:hAnsi="Times New Roman" w:cs="Times New Roman"/>
@@ -711,7 +744,6 @@
               </w:rPr>
               <w:t>i</w:t>
             </w:r>
-            <w:proofErr w:type="spellEnd"/>
           </w:p>
         </w:tc>
       </w:tr>
@@ -2867,7 +2899,23 @@
           <w:sz w:val="24"/>
           <w:szCs w:val="24"/>
         </w:rPr>
-        <w:t xml:space="preserve">We have seen and gone through the many cases such as accidents where the urgency of specific blood type and the unavailability of that blood type have been the major problem. With comparison </w:t>
+        <w:t>We have seen and gone through the many cases such as accidents where the urgency of specific blood type and the u</w:t>
+      </w:r>
+      <w:r>
+        <w:rPr>
+          <w:rFonts w:ascii="Times New Roman" w:hAnsi="Times New Roman" w:cs="Times New Roman"/>
+          <w:sz w:val="24"/>
+          <w:szCs w:val="24"/>
+        </w:rPr>
+        <w:t xml:space="preserve">navailability of that blood group </w:t>
+      </w:r>
+      <w:r>
+        <w:rPr>
+          <w:rFonts w:ascii="Times New Roman" w:hAnsi="Times New Roman" w:cs="Times New Roman"/>
+          <w:sz w:val="24"/>
+          <w:szCs w:val="24"/>
+        </w:rPr>
+        <w:t xml:space="preserve">have been the major problem. With comparison </w:t>
       </w:r>
       <w:r>
         <w:rPr>
@@ -2931,7 +2979,23 @@
           <w:sz w:val="24"/>
           <w:szCs w:val="24"/>
         </w:rPr>
-        <w:t>So in order to reduce this problem in case of emergencies, we have proposed this project titled “</w:t>
+        <w:t>So</w:t>
+      </w:r>
+      <w:r>
+        <w:rPr>
+          <w:rFonts w:ascii="Times New Roman" w:hAnsi="Times New Roman" w:cs="Times New Roman"/>
+          <w:sz w:val="24"/>
+          <w:szCs w:val="24"/>
+        </w:rPr>
+        <w:t>,</w:t>
+      </w:r>
+      <w:r>
+        <w:rPr>
+          <w:rFonts w:ascii="Times New Roman" w:hAnsi="Times New Roman" w:cs="Times New Roman"/>
+          <w:sz w:val="24"/>
+          <w:szCs w:val="24"/>
+        </w:rPr>
+        <w:t xml:space="preserve"> in order to reduce this problem in case of emergencies, we have proposed this project titled “</w:t>
       </w:r>
       <w:r>
         <w:rPr>
@@ -2987,7 +3051,23 @@
           <w:sz w:val="24"/>
           <w:szCs w:val="24"/>
         </w:rPr>
-        <w:t xml:space="preserve"> to search donors of specific blood group based on their location, in a short period of time. This application will not only display the list of donors but also facilitated with tracking th</w:t>
+        <w:t xml:space="preserve"> to search </w:t>
+      </w:r>
+      <w:r>
+        <w:rPr>
+          <w:rFonts w:ascii="Times New Roman" w:hAnsi="Times New Roman" w:cs="Times New Roman"/>
+          <w:sz w:val="24"/>
+          <w:szCs w:val="24"/>
+        </w:rPr>
+        <w:t xml:space="preserve">and notify </w:t>
+      </w:r>
+      <w:r>
+        <w:rPr>
+          <w:rFonts w:ascii="Times New Roman" w:hAnsi="Times New Roman" w:cs="Times New Roman"/>
+          <w:sz w:val="24"/>
+          <w:szCs w:val="24"/>
+        </w:rPr>
+        <w:t>donors of specific blood group based on their location, in a short period of time. This application will not only display the list of donors but also facilitated with tracking th</w:t>
       </w:r>
       <w:r>
         <w:rPr>
@@ -3022,7 +3102,15 @@
           <w:sz w:val="24"/>
           <w:szCs w:val="24"/>
         </w:rPr>
-        <w:t>Key Words:</w:t>
+        <w:t>Keyw</w:t>
+      </w:r>
+      <w:r>
+        <w:rPr>
+          <w:rFonts w:ascii="Times New Roman" w:hAnsi="Times New Roman" w:cs="Times New Roman"/>
+          <w:sz w:val="24"/>
+          <w:szCs w:val="24"/>
+        </w:rPr>
+        <w:t>ords:</w:t>
       </w:r>
       <w:r>
         <w:rPr>
@@ -3220,6 +3308,11 @@
     </w:p>
     <w:p>
       <w:pPr>
+        <w:pStyle w:val="ListParagraph"/>
+        <w:numPr>
+          <w:ilvl w:val="1"/>
+          <w:numId w:val="15"/>
+        </w:numPr>
         <w:jc w:val="both"/>
         <w:rPr>
           <w:rFonts w:ascii="Times New Roman" w:hAnsi="Times New Roman" w:cs="Times New Roman"/>
@@ -3235,7 +3328,7 @@
           <w:sz w:val="28"/>
           <w:szCs w:val="28"/>
         </w:rPr>
-        <w:t>1.1 Background</w:t>
+        <w:t>Background</w:t>
       </w:r>
     </w:p>
     <w:p>
@@ -3253,36 +3346,56 @@
           <w:sz w:val="24"/>
           <w:szCs w:val="24"/>
         </w:rPr>
-        <w:tab/>
-        <w:t xml:space="preserve">// Write down background information of the </w:t>
-      </w:r>
-      <w:r>
-        <w:rPr>
-          <w:rFonts w:ascii="Times New Roman" w:hAnsi="Times New Roman" w:cs="Times New Roman"/>
-          <w:sz w:val="24"/>
-          <w:szCs w:val="24"/>
-        </w:rPr>
-        <w:t>proposed p</w:t>
-      </w:r>
-      <w:r>
-        <w:rPr>
-          <w:rFonts w:ascii="Times New Roman" w:hAnsi="Times New Roman" w:cs="Times New Roman"/>
-          <w:sz w:val="24"/>
-          <w:szCs w:val="24"/>
-        </w:rPr>
-        <w:t>roject and introduce the measure functionalities and areas of the project.</w:t>
-      </w:r>
-      <w:r>
-        <w:rPr>
-          <w:rFonts w:ascii="Times New Roman" w:hAnsi="Times New Roman" w:cs="Times New Roman"/>
-          <w:sz w:val="24"/>
-          <w:szCs w:val="24"/>
-        </w:rPr>
-        <w:t xml:space="preserve"> Citation required here.</w:t>
-      </w:r>
-    </w:p>
-    <w:p>
-      <w:pPr>
+        <w:t xml:space="preserve">Blood Donation is one of the most significant contributions towards the society. Millions of people need blood transfusions each year. Some may need blood during surgery and others depend on it after an accident or because they have a disease that requires blood components. Currently, the world depends on technology and everyone from the young to the old seem to be deeply involved. Due to rapid development of technology, it play a significant role in the modern life of people and it’s an important elements in today’s society. </w:t>
+      </w:r>
+      <w:r>
+        <w:rPr>
+          <w:rFonts w:ascii="Times New Roman" w:hAnsi="Times New Roman" w:cs="Times New Roman"/>
+          <w:sz w:val="24"/>
+          <w:szCs w:val="24"/>
+        </w:rPr>
+        <w:t>One of the current technology is location tracking. A tracking system is a well-established technology in this era which is reliable technology. It detects the current geo</w:t>
+      </w:r>
+      <w:r>
+        <w:rPr>
+          <w:rFonts w:ascii="Times New Roman" w:hAnsi="Times New Roman" w:cs="Times New Roman"/>
+          <w:sz w:val="24"/>
+          <w:szCs w:val="24"/>
+        </w:rPr>
+        <w:t>-</w:t>
+      </w:r>
+      <w:r>
+        <w:rPr>
+          <w:rFonts w:ascii="Times New Roman" w:hAnsi="Times New Roman" w:cs="Times New Roman"/>
+          <w:sz w:val="24"/>
+          <w:szCs w:val="24"/>
+        </w:rPr>
+        <w:t>location of a target, which may be anything from a vehicle to an item in a manufacturing plant to a person. Using GPS enabled smartphones to collect route data is relatively new technologies, but rapidly advancing technique used in research. Smartphone GPS tracking (SGT) has been employed mainly in transpo</w:t>
+      </w:r>
+      <w:r>
+        <w:rPr>
+          <w:rFonts w:ascii="Times New Roman" w:hAnsi="Times New Roman" w:cs="Times New Roman"/>
+          <w:sz w:val="24"/>
+          <w:szCs w:val="24"/>
+        </w:rPr>
+        <w:t>rtation and mobility studies</w:t>
+      </w:r>
+      <w:r>
+        <w:rPr>
+          <w:rFonts w:ascii="Times New Roman" w:hAnsi="Times New Roman" w:cs="Times New Roman"/>
+          <w:sz w:val="24"/>
+          <w:szCs w:val="24"/>
+        </w:rPr>
+        <w:t>. This study is aim to develop and evaluate the impact of tracking system in the blood shortage situation which is the urgent requirement of the fresh blood.</w:t>
+      </w:r>
+    </w:p>
+    <w:p>
+      <w:pPr>
+        <w:pStyle w:val="ListParagraph"/>
+        <w:numPr>
+          <w:ilvl w:val="1"/>
+          <w:numId w:val="15"/>
+        </w:numPr>
         <w:jc w:val="both"/>
         <w:rPr>
           <w:rFonts w:ascii="Times New Roman" w:hAnsi="Times New Roman" w:cs="Times New Roman"/>
@@ -3298,7 +3411,7 @@
           <w:sz w:val="28"/>
           <w:szCs w:val="28"/>
         </w:rPr>
-        <w:t>1.2 Motivation</w:t>
+        <w:t>Motivation</w:t>
       </w:r>
     </w:p>
     <w:p>
@@ -3449,6 +3562,12 @@
     </w:p>
     <w:p>
       <w:pPr>
+        <w:pStyle w:val="ListParagraph"/>
+        <w:numPr>
+          <w:ilvl w:val="1"/>
+          <w:numId w:val="7"/>
+        </w:numPr>
+        <w:spacing w:line="360" w:lineRule="auto"/>
         <w:jc w:val="both"/>
         <w:rPr>
           <w:rFonts w:ascii="Times New Roman" w:hAnsi="Times New Roman" w:cs="Times New Roman"/>
@@ -3464,7 +3583,16 @@
           <w:sz w:val="28"/>
           <w:szCs w:val="28"/>
         </w:rPr>
-        <w:t>1.3 Statement of Problems</w:t>
+        <w:t xml:space="preserve"> </w:t>
+      </w:r>
+      <w:r>
+        <w:rPr>
+          <w:rFonts w:ascii="Times New Roman" w:hAnsi="Times New Roman" w:cs="Times New Roman"/>
+          <w:b/>
+          <w:sz w:val="28"/>
+          <w:szCs w:val="28"/>
+        </w:rPr>
+        <w:t>Statement of Problems</w:t>
       </w:r>
     </w:p>
     <w:p>
@@ -3472,168 +3600,91 @@
         <w:pStyle w:val="ListParagraph"/>
         <w:numPr>
           <w:ilvl w:val="0"/>
-          <w:numId w:val="10"/>
+          <w:numId w:val="13"/>
         </w:numPr>
-        <w:spacing w:after="160" w:line="259" w:lineRule="auto"/>
+        <w:spacing w:line="360" w:lineRule="auto"/>
         <w:jc w:val="both"/>
         <w:rPr>
           <w:rFonts w:ascii="Times New Roman" w:hAnsi="Times New Roman" w:cs="Times New Roman"/>
-          <w:b/>
-          <w:sz w:val="24"/>
-          <w:szCs w:val="24"/>
-        </w:rPr>
-      </w:pPr>
-      <w:r>
-        <w:rPr>
-          <w:rFonts w:ascii="Times New Roman" w:hAnsi="Times New Roman" w:cs="Times New Roman"/>
-          <w:b/>
-          <w:sz w:val="24"/>
-          <w:szCs w:val="24"/>
-        </w:rPr>
-        <w:t xml:space="preserve">Relying on a single method of </w:t>
-      </w:r>
-      <w:proofErr w:type="spellStart"/>
-      <w:r>
-        <w:rPr>
-          <w:rFonts w:ascii="Times New Roman" w:hAnsi="Times New Roman" w:cs="Times New Roman"/>
-          <w:b/>
-          <w:sz w:val="24"/>
-          <w:szCs w:val="24"/>
-        </w:rPr>
-        <w:t>Geolocation</w:t>
-      </w:r>
-      <w:proofErr w:type="spellEnd"/>
-      <w:r>
-        <w:rPr>
-          <w:rFonts w:ascii="Times New Roman" w:hAnsi="Times New Roman" w:cs="Times New Roman"/>
-          <w:b/>
-          <w:sz w:val="24"/>
-          <w:szCs w:val="24"/>
-        </w:rPr>
-        <w:t xml:space="preserve">: </w:t>
-      </w:r>
-      <w:r>
-        <w:rPr>
-          <w:rFonts w:ascii="Times New Roman" w:hAnsi="Times New Roman" w:cs="Times New Roman"/>
-          <w:sz w:val="24"/>
-          <w:szCs w:val="24"/>
-        </w:rPr>
-        <w:t>It should go without saying that the more methods an app uses to find locations, the more precise it’ll be. Therefore, we should use multiple methods to make sure that our app does not rely on only one. For example, if an app relies on solely Wi-Fi for geo location, this would exclude a large portion of users who might be interested in your app. Despite Wi-Fi being one of the most precise means of assessing geo location, it is not always as immediately available as mobile network. Our app should employ several methods to collect &amp; narrow data on geo location.</w:t>
-      </w:r>
-    </w:p>
-    <w:p>
-      <w:pPr>
-        <w:pStyle w:val="ListParagraph"/>
-        <w:jc w:val="both"/>
-        <w:rPr>
-          <w:rFonts w:ascii="Times New Roman" w:hAnsi="Times New Roman" w:cs="Times New Roman"/>
-          <w:sz w:val="24"/>
-          <w:szCs w:val="24"/>
-        </w:rPr>
-      </w:pPr>
+          <w:sz w:val="24"/>
+          <w:szCs w:val="24"/>
+        </w:rPr>
+      </w:pPr>
+      <w:r>
+        <w:rPr>
+          <w:rFonts w:ascii="Times New Roman" w:hAnsi="Times New Roman" w:cs="Times New Roman"/>
+          <w:sz w:val="24"/>
+          <w:szCs w:val="24"/>
+        </w:rPr>
+        <w:t>Unavailability</w:t>
+      </w:r>
+      <w:r>
+        <w:rPr>
+          <w:rFonts w:ascii="Times New Roman" w:hAnsi="Times New Roman" w:cs="Times New Roman"/>
+          <w:sz w:val="24"/>
+          <w:szCs w:val="24"/>
+        </w:rPr>
+        <w:t xml:space="preserve"> of blood during emergency</w:t>
+      </w:r>
     </w:p>
     <w:p>
       <w:pPr>
         <w:pStyle w:val="ListParagraph"/>
         <w:numPr>
           <w:ilvl w:val="0"/>
-          <w:numId w:val="10"/>
+          <w:numId w:val="13"/>
         </w:numPr>
-        <w:spacing w:after="160" w:line="259" w:lineRule="auto"/>
         <w:jc w:val="both"/>
         <w:rPr>
           <w:rFonts w:ascii="Times New Roman" w:hAnsi="Times New Roman" w:cs="Times New Roman"/>
-          <w:b/>
-          <w:sz w:val="24"/>
-          <w:szCs w:val="24"/>
-        </w:rPr>
-      </w:pPr>
-      <w:r>
-        <w:rPr>
-          <w:rFonts w:ascii="Times New Roman" w:hAnsi="Times New Roman" w:cs="Times New Roman"/>
-          <w:b/>
-          <w:sz w:val="24"/>
-          <w:szCs w:val="24"/>
-        </w:rPr>
-        <w:t xml:space="preserve">Using </w:t>
-      </w:r>
-      <w:proofErr w:type="spellStart"/>
-      <w:r>
-        <w:rPr>
-          <w:rFonts w:ascii="Times New Roman" w:hAnsi="Times New Roman" w:cs="Times New Roman"/>
-          <w:b/>
-          <w:sz w:val="24"/>
-          <w:szCs w:val="24"/>
-        </w:rPr>
-        <w:t>Geolocation</w:t>
-      </w:r>
-      <w:proofErr w:type="spellEnd"/>
-      <w:r>
-        <w:rPr>
-          <w:rFonts w:ascii="Times New Roman" w:hAnsi="Times New Roman" w:cs="Times New Roman"/>
-          <w:b/>
-          <w:sz w:val="24"/>
-          <w:szCs w:val="24"/>
-        </w:rPr>
-        <w:t xml:space="preserve"> where it’s not necessary: </w:t>
-      </w:r>
-      <w:r>
-        <w:rPr>
-          <w:rFonts w:ascii="Times New Roman" w:hAnsi="Times New Roman" w:cs="Times New Roman"/>
-          <w:sz w:val="24"/>
-          <w:szCs w:val="24"/>
-        </w:rPr>
-        <w:t>It’s must to track user location to meet an objective of our system. But what if running geo location all the time results our consumer to be suspicious. For sure, this is all about how we bring our system among the users but the privacy must also be seriously considered.</w:t>
-      </w:r>
-    </w:p>
-    <w:p>
-      <w:pPr>
-        <w:pStyle w:val="ListParagraph"/>
-        <w:jc w:val="both"/>
-        <w:rPr>
-          <w:rFonts w:ascii="Times New Roman" w:hAnsi="Times New Roman" w:cs="Times New Roman"/>
-          <w:sz w:val="24"/>
-          <w:szCs w:val="24"/>
-        </w:rPr>
-      </w:pPr>
+          <w:sz w:val="24"/>
+          <w:szCs w:val="24"/>
+        </w:rPr>
+      </w:pPr>
+      <w:r>
+        <w:rPr>
+          <w:rFonts w:ascii="Times New Roman" w:hAnsi="Times New Roman" w:cs="Times New Roman"/>
+          <w:sz w:val="24"/>
+          <w:szCs w:val="24"/>
+        </w:rPr>
+        <w:t xml:space="preserve">Even willing donor can’t reach to the place where blood is needed due to lack </w:t>
+      </w:r>
+      <w:r>
+        <w:rPr>
+          <w:rFonts w:ascii="Times New Roman" w:hAnsi="Times New Roman" w:cs="Times New Roman"/>
+          <w:sz w:val="24"/>
+          <w:szCs w:val="24"/>
+        </w:rPr>
+        <w:t>of communication or information</w:t>
+      </w:r>
     </w:p>
     <w:p>
       <w:pPr>
         <w:pStyle w:val="ListParagraph"/>
         <w:numPr>
           <w:ilvl w:val="0"/>
-          <w:numId w:val="10"/>
+          <w:numId w:val="13"/>
         </w:numPr>
-        <w:spacing w:after="160" w:line="259" w:lineRule="auto"/>
         <w:jc w:val="both"/>
         <w:rPr>
           <w:rFonts w:ascii="Times New Roman" w:hAnsi="Times New Roman" w:cs="Times New Roman"/>
-          <w:b/>
-          <w:sz w:val="24"/>
-          <w:szCs w:val="24"/>
-        </w:rPr>
-      </w:pPr>
-      <w:r>
-        <w:rPr>
-          <w:rFonts w:ascii="Times New Roman" w:hAnsi="Times New Roman" w:cs="Times New Roman"/>
-          <w:b/>
-          <w:sz w:val="24"/>
-          <w:szCs w:val="24"/>
-        </w:rPr>
-        <w:t xml:space="preserve">Consumers may not be alert about notification: </w:t>
-      </w:r>
-      <w:r>
-        <w:rPr>
-          <w:rFonts w:ascii="Times New Roman" w:hAnsi="Times New Roman" w:cs="Times New Roman"/>
-          <w:sz w:val="24"/>
-          <w:szCs w:val="24"/>
-        </w:rPr>
-        <w:t>Our main objective of this system is to notify the user with the demand of his/her blood group. But as many user may be busy on their own work, there may a chance of not being alert about notification from our system. Our system acts as a medium to pass the information between the blood recipient and donor. The main motto to fulfill the actual demand is only possible after donor is notified.</w:t>
+          <w:sz w:val="24"/>
+          <w:szCs w:val="24"/>
+        </w:rPr>
+      </w:pPr>
+      <w:r>
+        <w:rPr>
+          <w:rFonts w:ascii="Times New Roman" w:hAnsi="Times New Roman" w:cs="Times New Roman"/>
+          <w:sz w:val="24"/>
+          <w:szCs w:val="24"/>
+        </w:rPr>
+        <w:t>Blood donation announcement in social media has not been too effective</w:t>
       </w:r>
     </w:p>
     <w:p>
       <w:pPr>
         <w:pStyle w:val="ListParagraph"/>
+        <w:ind w:left="1080"/>
         <w:jc w:val="both"/>
         <w:rPr>
           <w:rFonts w:ascii="Times New Roman" w:hAnsi="Times New Roman" w:cs="Times New Roman"/>
@@ -3644,61 +3695,13 @@
     </w:p>
     <w:p>
       <w:pPr>
-        <w:pStyle w:val="ListParagraph"/>
-        <w:spacing w:after="160" w:line="259" w:lineRule="auto"/>
         <w:jc w:val="both"/>
         <w:rPr>
           <w:rFonts w:ascii="Times New Roman" w:hAnsi="Times New Roman" w:cs="Times New Roman"/>
-          <w:b/>
-          <w:sz w:val="24"/>
-          <w:szCs w:val="24"/>
-        </w:rPr>
-      </w:pPr>
-    </w:p>
-    <w:p>
-      <w:pPr>
-        <w:pStyle w:val="ListParagraph"/>
-        <w:rPr>
-          <w:rFonts w:ascii="Times New Roman" w:hAnsi="Times New Roman" w:cs="Times New Roman"/>
-          <w:b/>
-          <w:sz w:val="24"/>
-          <w:szCs w:val="24"/>
-        </w:rPr>
-      </w:pPr>
-    </w:p>
-    <w:p>
-      <w:pPr>
-        <w:pStyle w:val="ListParagraph"/>
-        <w:numPr>
-          <w:ilvl w:val="0"/>
-          <w:numId w:val="10"/>
-        </w:numPr>
-        <w:spacing w:after="160" w:line="259" w:lineRule="auto"/>
-        <w:jc w:val="both"/>
-        <w:rPr>
-          <w:rFonts w:ascii="Times New Roman" w:hAnsi="Times New Roman" w:cs="Times New Roman"/>
-          <w:b/>
-          <w:sz w:val="24"/>
-          <w:szCs w:val="24"/>
-        </w:rPr>
-      </w:pPr>
-      <w:r>
-        <w:rPr>
-          <w:rFonts w:ascii="Times New Roman" w:hAnsi="Times New Roman" w:cs="Times New Roman"/>
-          <w:b/>
-          <w:sz w:val="24"/>
-          <w:szCs w:val="24"/>
-        </w:rPr>
-        <w:t xml:space="preserve">Donor may not reach on time if in case of emergency: </w:t>
-      </w:r>
-      <w:r>
-        <w:rPr>
-          <w:rFonts w:ascii="Times New Roman" w:hAnsi="Times New Roman" w:cs="Times New Roman"/>
-          <w:sz w:val="24"/>
-          <w:szCs w:val="24"/>
-        </w:rPr>
-        <w:t>Let’s assume our user get notified and is willing to donate. He/she is on the way to the destination. In the case of any emergency, donor should reach on time. To achieve this our system should notify the user residing around nearest location and even after residing, our system must be able to provide each notified user the shortest path to reach the destination. In this process, all the data i.e. traffic volume, construction works and other activities that may create blockade in the way must be provided to the user.</w:t>
-      </w:r>
+          <w:sz w:val="24"/>
+          <w:szCs w:val="24"/>
+        </w:rPr>
+      </w:pPr>
     </w:p>
     <w:p>
       <w:pPr>
@@ -3732,6 +3735,7 @@
           <w:sz w:val="28"/>
           <w:szCs w:val="28"/>
         </w:rPr>
+        <w:lastRenderedPageBreak/>
         <w:t xml:space="preserve"> </w:t>
       </w:r>
       <w:r>
@@ -3782,8 +3786,43 @@
           <w:sz w:val="24"/>
           <w:szCs w:val="24"/>
         </w:rPr>
-        <w:t xml:space="preserve">To bridge the gap between blood banks, hospitals, donors and needy people using GPS service for locating the hospitals, blood banks &amp;  donors to know if the seeker is near to or not. </w:t>
-      </w:r>
+        <w:t xml:space="preserve">To bridge the </w:t>
+      </w:r>
+      <w:r>
+        <w:rPr>
+          <w:rFonts w:ascii="Times New Roman" w:hAnsi="Times New Roman" w:cs="Times New Roman"/>
+          <w:sz w:val="24"/>
+          <w:szCs w:val="24"/>
+        </w:rPr>
+        <w:t xml:space="preserve">communication/information </w:t>
+      </w:r>
+      <w:r>
+        <w:rPr>
+          <w:rFonts w:ascii="Times New Roman" w:hAnsi="Times New Roman" w:cs="Times New Roman"/>
+          <w:sz w:val="24"/>
+          <w:szCs w:val="24"/>
+        </w:rPr>
+        <w:t>gap between blood banks, hospitals, donors and needy people using</w:t>
+      </w:r>
+      <w:r>
+        <w:rPr>
+          <w:rFonts w:ascii="Times New Roman" w:hAnsi="Times New Roman" w:cs="Times New Roman"/>
+          <w:sz w:val="24"/>
+          <w:szCs w:val="24"/>
+        </w:rPr>
+        <w:t xml:space="preserve"> GPS service.</w:t>
+      </w:r>
+    </w:p>
+    <w:p>
+      <w:pPr>
+        <w:pStyle w:val="ListParagraph"/>
+        <w:jc w:val="both"/>
+        <w:rPr>
+          <w:rFonts w:ascii="Times New Roman" w:hAnsi="Times New Roman" w:cs="Times New Roman"/>
+          <w:sz w:val="24"/>
+          <w:szCs w:val="24"/>
+        </w:rPr>
+      </w:pPr>
     </w:p>
     <w:p>
       <w:pPr>
@@ -3836,7 +3875,55 @@
           <w:sz w:val="24"/>
           <w:szCs w:val="24"/>
         </w:rPr>
-        <w:t>Our approach is to develop an android application that allows the users to search the donors of specific blood group based on their location with the help of GPS module.</w:t>
+        <w:t>Our approach is to develop an android application that allows the users</w:t>
+      </w:r>
+      <w:r>
+        <w:rPr>
+          <w:rFonts w:ascii="Times New Roman" w:hAnsi="Times New Roman" w:cs="Times New Roman"/>
+          <w:sz w:val="24"/>
+          <w:szCs w:val="24"/>
+        </w:rPr>
+        <w:t xml:space="preserve">; Recipient: </w:t>
+      </w:r>
+      <w:r>
+        <w:rPr>
+          <w:rFonts w:ascii="Times New Roman" w:hAnsi="Times New Roman" w:cs="Times New Roman"/>
+          <w:sz w:val="24"/>
+          <w:szCs w:val="24"/>
+        </w:rPr>
+        <w:t>to search</w:t>
+      </w:r>
+      <w:r>
+        <w:rPr>
+          <w:rFonts w:ascii="Times New Roman" w:hAnsi="Times New Roman" w:cs="Times New Roman"/>
+          <w:sz w:val="24"/>
+          <w:szCs w:val="24"/>
+        </w:rPr>
+        <w:t xml:space="preserve"> or locate</w:t>
+      </w:r>
+      <w:r>
+        <w:rPr>
+          <w:rFonts w:ascii="Times New Roman" w:hAnsi="Times New Roman" w:cs="Times New Roman"/>
+          <w:sz w:val="24"/>
+          <w:szCs w:val="24"/>
+        </w:rPr>
+        <w:t xml:space="preserve"> the donors of specific blood group </w:t>
+      </w:r>
+      <w:r>
+        <w:rPr>
+          <w:rFonts w:ascii="Times New Roman" w:hAnsi="Times New Roman" w:cs="Times New Roman"/>
+          <w:sz w:val="24"/>
+          <w:szCs w:val="24"/>
+        </w:rPr>
+        <w:t xml:space="preserve">and Donors: to find the place where there is need of his/her blood group, </w:t>
+      </w:r>
+      <w:r>
+        <w:rPr>
+          <w:rFonts w:ascii="Times New Roman" w:hAnsi="Times New Roman" w:cs="Times New Roman"/>
+          <w:sz w:val="24"/>
+          <w:szCs w:val="24"/>
+        </w:rPr>
+        <w:t>based on their location with the help of GPS module.</w:t>
       </w:r>
     </w:p>
     <w:p>
@@ -3895,8 +3982,83 @@
         </w:rPr>
         <w:t>Real-time availability of donor as per blood group</w:t>
       </w:r>
-      <w:bookmarkStart w:id="0" w:name="_GoBack"/>
-      <w:bookmarkEnd w:id="0"/>
+      <w:r>
+        <w:rPr>
+          <w:rFonts w:ascii="Times New Roman" w:hAnsi="Times New Roman" w:cs="Times New Roman"/>
+          <w:sz w:val="24"/>
+          <w:szCs w:val="24"/>
+        </w:rPr>
+        <w:t>.</w:t>
+      </w:r>
+    </w:p>
+    <w:p>
+      <w:pPr>
+        <w:pStyle w:val="ListParagraph"/>
+        <w:numPr>
+          <w:ilvl w:val="0"/>
+          <w:numId w:val="12"/>
+        </w:numPr>
+        <w:jc w:val="both"/>
+        <w:rPr>
+          <w:rFonts w:ascii="Times New Roman" w:hAnsi="Times New Roman" w:cs="Times New Roman"/>
+          <w:sz w:val="24"/>
+          <w:szCs w:val="24"/>
+        </w:rPr>
+      </w:pPr>
+      <w:r>
+        <w:rPr>
+          <w:rFonts w:ascii="Times New Roman" w:hAnsi="Times New Roman" w:cs="Times New Roman"/>
+          <w:sz w:val="24"/>
+          <w:szCs w:val="24"/>
+        </w:rPr>
+        <w:t>Willing person can donate where needed which fulfills any shortage in blood bank.</w:t>
+      </w:r>
+    </w:p>
+    <w:p>
+      <w:pPr>
+        <w:pStyle w:val="ListParagraph"/>
+        <w:numPr>
+          <w:ilvl w:val="0"/>
+          <w:numId w:val="12"/>
+        </w:numPr>
+        <w:jc w:val="both"/>
+        <w:rPr>
+          <w:rFonts w:ascii="Times New Roman" w:hAnsi="Times New Roman" w:cs="Times New Roman"/>
+          <w:sz w:val="24"/>
+          <w:szCs w:val="24"/>
+        </w:rPr>
+      </w:pPr>
+      <w:r>
+        <w:rPr>
+          <w:rFonts w:ascii="Times New Roman" w:hAnsi="Times New Roman" w:cs="Times New Roman"/>
+          <w:sz w:val="24"/>
+          <w:szCs w:val="24"/>
+        </w:rPr>
+        <w:t>Blood donation campaign or any other related social awareness information can notified to all the registered users with ease.</w:t>
+      </w:r>
+    </w:p>
+    <w:p>
+      <w:pPr>
+        <w:pStyle w:val="ListParagraph"/>
+        <w:numPr>
+          <w:ilvl w:val="0"/>
+          <w:numId w:val="12"/>
+        </w:numPr>
+        <w:jc w:val="both"/>
+        <w:rPr>
+          <w:rFonts w:ascii="Times New Roman" w:hAnsi="Times New Roman" w:cs="Times New Roman"/>
+          <w:sz w:val="24"/>
+          <w:szCs w:val="24"/>
+        </w:rPr>
+      </w:pPr>
+      <w:r>
+        <w:rPr>
+          <w:rFonts w:ascii="Times New Roman" w:hAnsi="Times New Roman" w:cs="Times New Roman"/>
+          <w:sz w:val="24"/>
+          <w:szCs w:val="24"/>
+        </w:rPr>
+        <w:t>This system will build maintain a proper communication between donor and recipients including blood banks, hospitals and health centers.</w:t>
+      </w:r>
     </w:p>
     <w:p>
       <w:pPr>
@@ -3996,239 +4158,226 @@
           <w:sz w:val="24"/>
           <w:szCs w:val="24"/>
         </w:rPr>
-        <w:t xml:space="preserve">// </w:t>
-      </w:r>
-      <w:proofErr w:type="gramStart"/>
-      <w:r>
-        <w:rPr>
-          <w:rFonts w:ascii="Times New Roman" w:hAnsi="Times New Roman" w:cs="Times New Roman"/>
-          <w:sz w:val="24"/>
-          <w:szCs w:val="24"/>
-        </w:rPr>
-        <w:t>This</w:t>
-      </w:r>
-      <w:proofErr w:type="gramEnd"/>
-      <w:r>
-        <w:rPr>
-          <w:rFonts w:ascii="Times New Roman" w:hAnsi="Times New Roman" w:cs="Times New Roman"/>
-          <w:sz w:val="24"/>
-          <w:szCs w:val="24"/>
-        </w:rPr>
-        <w:t xml:space="preserve"> chapter should include the related theories and background for your projects along with previous works in this field.</w:t>
-      </w:r>
-    </w:p>
-    <w:p>
-      <w:pPr>
-        <w:jc w:val="center"/>
-        <w:rPr>
-          <w:rFonts w:ascii="Times New Roman" w:hAnsi="Times New Roman" w:cs="Times New Roman"/>
-          <w:b/>
-          <w:sz w:val="24"/>
-          <w:szCs w:val="24"/>
-        </w:rPr>
-      </w:pPr>
-    </w:p>
-    <w:p>
-      <w:pPr>
-        <w:jc w:val="center"/>
-        <w:rPr>
-          <w:rFonts w:ascii="Times New Roman" w:hAnsi="Times New Roman" w:cs="Times New Roman"/>
-          <w:b/>
-          <w:sz w:val="24"/>
-          <w:szCs w:val="24"/>
-        </w:rPr>
-      </w:pPr>
-    </w:p>
-    <w:p>
-      <w:pPr>
-        <w:jc w:val="center"/>
-        <w:rPr>
-          <w:rFonts w:ascii="Times New Roman" w:hAnsi="Times New Roman" w:cs="Times New Roman"/>
-          <w:b/>
-          <w:sz w:val="24"/>
-          <w:szCs w:val="24"/>
-        </w:rPr>
-      </w:pPr>
-    </w:p>
-    <w:p>
-      <w:pPr>
-        <w:jc w:val="center"/>
-        <w:rPr>
-          <w:rFonts w:ascii="Times New Roman" w:hAnsi="Times New Roman" w:cs="Times New Roman"/>
-          <w:b/>
-          <w:sz w:val="24"/>
-          <w:szCs w:val="24"/>
-        </w:rPr>
-      </w:pPr>
-    </w:p>
-    <w:p>
-      <w:pPr>
-        <w:jc w:val="center"/>
-        <w:rPr>
-          <w:rFonts w:ascii="Times New Roman" w:hAnsi="Times New Roman" w:cs="Times New Roman"/>
-          <w:b/>
-          <w:sz w:val="24"/>
-          <w:szCs w:val="24"/>
-        </w:rPr>
-      </w:pPr>
-    </w:p>
-    <w:p>
-      <w:pPr>
-        <w:jc w:val="center"/>
-        <w:rPr>
-          <w:rFonts w:ascii="Times New Roman" w:hAnsi="Times New Roman" w:cs="Times New Roman"/>
-          <w:b/>
-          <w:sz w:val="24"/>
-          <w:szCs w:val="24"/>
-        </w:rPr>
-      </w:pPr>
-    </w:p>
-    <w:p>
-      <w:pPr>
-        <w:jc w:val="center"/>
-        <w:rPr>
-          <w:rFonts w:ascii="Times New Roman" w:hAnsi="Times New Roman" w:cs="Times New Roman"/>
-          <w:b/>
-          <w:sz w:val="24"/>
-          <w:szCs w:val="24"/>
-        </w:rPr>
-      </w:pPr>
-    </w:p>
-    <w:p>
-      <w:pPr>
-        <w:jc w:val="center"/>
-        <w:rPr>
-          <w:rFonts w:ascii="Times New Roman" w:hAnsi="Times New Roman" w:cs="Times New Roman"/>
-          <w:b/>
-          <w:sz w:val="24"/>
-          <w:szCs w:val="24"/>
-        </w:rPr>
-      </w:pPr>
-    </w:p>
-    <w:p>
-      <w:pPr>
-        <w:jc w:val="center"/>
-        <w:rPr>
-          <w:rFonts w:ascii="Times New Roman" w:hAnsi="Times New Roman" w:cs="Times New Roman"/>
-          <w:b/>
-          <w:sz w:val="24"/>
-          <w:szCs w:val="24"/>
-        </w:rPr>
-      </w:pPr>
-    </w:p>
-    <w:p>
-      <w:pPr>
-        <w:jc w:val="center"/>
-        <w:rPr>
-          <w:rFonts w:ascii="Times New Roman" w:hAnsi="Times New Roman" w:cs="Times New Roman"/>
-          <w:b/>
-          <w:sz w:val="24"/>
-          <w:szCs w:val="24"/>
-        </w:rPr>
-      </w:pPr>
-    </w:p>
-    <w:p>
-      <w:pPr>
-        <w:jc w:val="center"/>
-        <w:rPr>
-          <w:rFonts w:ascii="Times New Roman" w:hAnsi="Times New Roman" w:cs="Times New Roman"/>
-          <w:b/>
-          <w:sz w:val="24"/>
-          <w:szCs w:val="24"/>
-        </w:rPr>
-      </w:pPr>
-    </w:p>
-    <w:p>
-      <w:pPr>
-        <w:jc w:val="center"/>
-        <w:rPr>
-          <w:rFonts w:ascii="Times New Roman" w:hAnsi="Times New Roman" w:cs="Times New Roman"/>
-          <w:b/>
-          <w:sz w:val="24"/>
-          <w:szCs w:val="24"/>
-        </w:rPr>
-      </w:pPr>
-    </w:p>
-    <w:p>
-      <w:pPr>
-        <w:jc w:val="center"/>
-        <w:rPr>
-          <w:rFonts w:ascii="Times New Roman" w:hAnsi="Times New Roman" w:cs="Times New Roman"/>
-          <w:b/>
-          <w:sz w:val="24"/>
-          <w:szCs w:val="24"/>
-        </w:rPr>
-      </w:pPr>
-    </w:p>
-    <w:p>
-      <w:pPr>
-        <w:jc w:val="center"/>
-        <w:rPr>
-          <w:rFonts w:ascii="Times New Roman" w:hAnsi="Times New Roman" w:cs="Times New Roman"/>
-          <w:b/>
-          <w:sz w:val="24"/>
-          <w:szCs w:val="24"/>
-        </w:rPr>
-      </w:pPr>
-    </w:p>
-    <w:p>
-      <w:pPr>
-        <w:jc w:val="center"/>
-        <w:rPr>
-          <w:rFonts w:ascii="Times New Roman" w:hAnsi="Times New Roman" w:cs="Times New Roman"/>
-          <w:b/>
-          <w:sz w:val="24"/>
-          <w:szCs w:val="24"/>
-        </w:rPr>
-      </w:pPr>
-    </w:p>
-    <w:p>
-      <w:pPr>
-        <w:jc w:val="center"/>
-        <w:rPr>
-          <w:rFonts w:ascii="Times New Roman" w:hAnsi="Times New Roman" w:cs="Times New Roman"/>
-          <w:b/>
-          <w:sz w:val="24"/>
-          <w:szCs w:val="24"/>
-        </w:rPr>
-      </w:pPr>
-    </w:p>
-    <w:p>
-      <w:pPr>
-        <w:jc w:val="center"/>
-        <w:rPr>
-          <w:rFonts w:ascii="Times New Roman" w:hAnsi="Times New Roman" w:cs="Times New Roman"/>
-          <w:b/>
-          <w:sz w:val="24"/>
-          <w:szCs w:val="24"/>
-        </w:rPr>
-      </w:pPr>
-    </w:p>
-    <w:p>
-      <w:pPr>
-        <w:jc w:val="center"/>
-        <w:rPr>
-          <w:rFonts w:ascii="Times New Roman" w:hAnsi="Times New Roman" w:cs="Times New Roman"/>
-          <w:b/>
-          <w:sz w:val="24"/>
-          <w:szCs w:val="24"/>
-        </w:rPr>
-      </w:pPr>
-    </w:p>
-    <w:p>
-      <w:pPr>
-        <w:jc w:val="center"/>
-        <w:rPr>
-          <w:rFonts w:ascii="Times New Roman" w:hAnsi="Times New Roman" w:cs="Times New Roman"/>
-          <w:b/>
-          <w:sz w:val="24"/>
-          <w:szCs w:val="24"/>
-        </w:rPr>
-      </w:pPr>
-    </w:p>
-    <w:p>
-      <w:pPr>
-        <w:jc w:val="center"/>
+        <w:t>Currently the world depends on technology and everyone from the young to the old seem to be deeply involved. Due to the rapid development of technology, it play a significant rol</w:t>
+      </w:r>
+      <w:r>
+        <w:rPr>
+          <w:rFonts w:ascii="Times New Roman" w:hAnsi="Times New Roman" w:cs="Times New Roman"/>
+          <w:sz w:val="24"/>
+          <w:szCs w:val="24"/>
+        </w:rPr>
+        <w:t xml:space="preserve">e in the modern life of people </w:t>
+      </w:r>
+      <w:r>
+        <w:rPr>
+          <w:rFonts w:ascii="Times New Roman" w:hAnsi="Times New Roman" w:cs="Times New Roman"/>
+          <w:sz w:val="24"/>
+          <w:szCs w:val="24"/>
+        </w:rPr>
+        <w:t>and it important elements in today’s society.  On</w:t>
+      </w:r>
+      <w:r>
+        <w:rPr>
+          <w:rFonts w:ascii="Times New Roman" w:hAnsi="Times New Roman" w:cs="Times New Roman"/>
+          <w:sz w:val="24"/>
+          <w:szCs w:val="24"/>
+        </w:rPr>
+        <w:t xml:space="preserve">e </w:t>
+      </w:r>
+      <w:r>
+        <w:rPr>
+          <w:rFonts w:ascii="Times New Roman" w:hAnsi="Times New Roman" w:cs="Times New Roman"/>
+          <w:sz w:val="24"/>
+          <w:szCs w:val="24"/>
+        </w:rPr>
+        <w:t>of the current technology is location tracking. A tracking system is a well-established technology in this era which is reliable technology. It detects the current geo</w:t>
+      </w:r>
+      <w:r>
+        <w:rPr>
+          <w:rFonts w:ascii="Times New Roman" w:hAnsi="Times New Roman" w:cs="Times New Roman"/>
+          <w:sz w:val="24"/>
+          <w:szCs w:val="24"/>
+        </w:rPr>
+        <w:t>-</w:t>
+      </w:r>
+      <w:r>
+        <w:rPr>
+          <w:rFonts w:ascii="Times New Roman" w:hAnsi="Times New Roman" w:cs="Times New Roman"/>
+          <w:sz w:val="24"/>
+          <w:szCs w:val="24"/>
+        </w:rPr>
+        <w:t>location of a target, which may be anything from a vehicle to an item in a manufacturing plant to a person.</w:t>
+      </w:r>
+      <w:r>
+        <w:rPr>
+          <w:rFonts w:ascii="Times New Roman" w:hAnsi="Times New Roman" w:cs="Times New Roman"/>
+          <w:sz w:val="24"/>
+          <w:szCs w:val="24"/>
+        </w:rPr>
+        <w:t xml:space="preserve"> </w:t>
+      </w:r>
+      <w:r>
+        <w:rPr>
+          <w:rFonts w:ascii="Times New Roman" w:hAnsi="Times New Roman" w:cs="Times New Roman"/>
+          <w:sz w:val="24"/>
+          <w:szCs w:val="24"/>
+        </w:rPr>
+        <w:t xml:space="preserve">Using GPS enabled smartphones to collect route data is relatively new technologies, but rapidly advancing technique used in research. Smartphone GPS tracking (SGT) has been employed mainly in transportation and mobility studies [1]. This study is aim to develop and evaluate the impact of tracking system in the blood shortage situation which is the urgent requirement of the fresh blood. Blood donation is one of the most significant contributions towards the society. Millions of people need blood transfusions each year. Some may need blood during surgery. Others depend on it after an accident or because they have a disease that requires blood components. According to World Health Organization, stated that in order to full filled the blood demand, 4.6% out of the population should come forward as a donor but only 2.25% who altruistically be as a donors [2]. Almost every hospital in Malaysia has the similar function of blood transfusion center. Although the government has this kind of facility, the government also took another extra initiative to attract more and more people to become blood donor. Therefore, the government came out with the idea of mobile blood transfusion service center. This mobile service center can be used during their blood donation campaign tournament nationwide [3]. It provides alert on donation eligibility and blood donation sites location navigation. Moreover it also provides information on the upcoming events that will take place in National Blood Center through push messages and event notification. Lastly this study is aim to develop and evaluate the impact of tracking system in the blood shortage situation which  is the urgent requirement  of  the  fresh  blood  and  to improve  the  communication between  the  hospital  and  donor.  This  system  will  locate  the  nearest  blood  donor  in  cases  of emergencies in fastest and easiest way using GPS.  Blood donation awareness is still low, in year 2015 with only 660,000 people or just 2.25 percent of the entire Malaysian population donating blood. About 2,000 pints of blood is needed daily to treat 1,000 patient and shortage of blood is expected to occur if there is no awareness to donate blood. The National Blood Centre is calling on more Malaysians to donate blood, especially ahead of the festive season and school holidays, blood supply at hospitals nationwide would drop to below the safe limit of 3,000 blood bags a day. According to National Blood Center director Dr Noryati Abu Amin , ensuring an adequate blood supply in health facilities is a very challenging task because they has to be prepared for unpredictable, emergency cases. At the same time, the huge blood supply cannot be keep because it has a shelf life [4].In existing system is time consuming to provide request with the blood when in need and it just alert on donation eligibility and blood donation sites location navigation. The existing system also provides information on the upcoming events that will take place in National </w:t>
+      </w:r>
+      <w:r>
+        <w:rPr>
+          <w:rFonts w:ascii="Times New Roman" w:hAnsi="Times New Roman" w:cs="Times New Roman"/>
+          <w:sz w:val="24"/>
+          <w:szCs w:val="24"/>
+        </w:rPr>
+        <w:lastRenderedPageBreak/>
+        <w:t>Blood Center through push messages and event notification. This give pries the need of such system which is available to everyone and can be used for blood management. The proposed system is a way to handle blood management and provide to hospital with blood in emergency in shortest time possible. This system will locate the nearest blood donor in cases of emergencies and in fastest way. At the same time, the admin (user) of the system analyze the blood donor details such as type of blood will notify the blood donor. The proposed system is a way to handle blood management and provide blood in emergency in shortest time possible. Blood is one of the most important elements of human body, it can be defined as fluid in the body that carry oxygen from lungs to the rest part of the body. We have 4 to 6 liters of blood in our adult body depend on size.  This  system  is  proposed  to  locate  the  nearest  blood  donor  in  cases  of emergencies and in fastest way. This research also is solve the blood management’s problem where the blood can’t be keep for a long time and cause blood bank require blood anytime. A tracking system is used for the observing of persons or objects on the move and an ideal system constantly updates the target’s location, elevation, and range. Example of tracker is GPS tracking unit is a navigation device normally carried by a moving vehicle or person that uses the Global Positioning System (GPS) to track the device's movements and determine its location.</w:t>
+      </w:r>
+    </w:p>
+    <w:p>
+      <w:pPr>
+        <w:jc w:val="center"/>
+        <w:rPr>
+          <w:rFonts w:ascii="Times New Roman" w:hAnsi="Times New Roman" w:cs="Times New Roman"/>
+          <w:b/>
+          <w:sz w:val="24"/>
+          <w:szCs w:val="24"/>
+        </w:rPr>
+      </w:pPr>
+    </w:p>
+    <w:p>
+      <w:pPr>
+        <w:jc w:val="center"/>
+        <w:rPr>
+          <w:rFonts w:ascii="Times New Roman" w:hAnsi="Times New Roman" w:cs="Times New Roman"/>
+          <w:b/>
+          <w:sz w:val="24"/>
+          <w:szCs w:val="24"/>
+        </w:rPr>
+      </w:pPr>
+    </w:p>
+    <w:p>
+      <w:pPr>
+        <w:jc w:val="center"/>
+        <w:rPr>
+          <w:rFonts w:ascii="Times New Roman" w:hAnsi="Times New Roman" w:cs="Times New Roman"/>
+          <w:b/>
+          <w:sz w:val="24"/>
+          <w:szCs w:val="24"/>
+        </w:rPr>
+      </w:pPr>
+    </w:p>
+    <w:p>
+      <w:pPr>
+        <w:jc w:val="center"/>
+        <w:rPr>
+          <w:rFonts w:ascii="Times New Roman" w:hAnsi="Times New Roman" w:cs="Times New Roman"/>
+          <w:b/>
+          <w:sz w:val="24"/>
+          <w:szCs w:val="24"/>
+        </w:rPr>
+      </w:pPr>
+    </w:p>
+    <w:p>
+      <w:pPr>
+        <w:jc w:val="center"/>
+        <w:rPr>
+          <w:rFonts w:ascii="Times New Roman" w:hAnsi="Times New Roman" w:cs="Times New Roman"/>
+          <w:b/>
+          <w:sz w:val="24"/>
+          <w:szCs w:val="24"/>
+        </w:rPr>
+      </w:pPr>
+    </w:p>
+    <w:p>
+      <w:pPr>
+        <w:jc w:val="center"/>
+        <w:rPr>
+          <w:rFonts w:ascii="Times New Roman" w:hAnsi="Times New Roman" w:cs="Times New Roman"/>
+          <w:b/>
+          <w:sz w:val="24"/>
+          <w:szCs w:val="24"/>
+        </w:rPr>
+      </w:pPr>
+    </w:p>
+    <w:p>
+      <w:pPr>
+        <w:jc w:val="center"/>
+        <w:rPr>
+          <w:rFonts w:ascii="Times New Roman" w:hAnsi="Times New Roman" w:cs="Times New Roman"/>
+          <w:b/>
+          <w:sz w:val="24"/>
+          <w:szCs w:val="24"/>
+        </w:rPr>
+      </w:pPr>
+    </w:p>
+    <w:p>
+      <w:pPr>
+        <w:jc w:val="center"/>
+        <w:rPr>
+          <w:rFonts w:ascii="Times New Roman" w:hAnsi="Times New Roman" w:cs="Times New Roman"/>
+          <w:b/>
+          <w:sz w:val="24"/>
+          <w:szCs w:val="24"/>
+        </w:rPr>
+      </w:pPr>
+    </w:p>
+    <w:p>
+      <w:pPr>
+        <w:jc w:val="center"/>
+        <w:rPr>
+          <w:rFonts w:ascii="Times New Roman" w:hAnsi="Times New Roman" w:cs="Times New Roman"/>
+          <w:b/>
+          <w:sz w:val="24"/>
+          <w:szCs w:val="24"/>
+        </w:rPr>
+      </w:pPr>
+    </w:p>
+    <w:p>
+      <w:pPr>
+        <w:jc w:val="center"/>
+        <w:rPr>
+          <w:rFonts w:ascii="Times New Roman" w:hAnsi="Times New Roman" w:cs="Times New Roman"/>
+          <w:b/>
+          <w:sz w:val="24"/>
+          <w:szCs w:val="24"/>
+        </w:rPr>
+      </w:pPr>
+    </w:p>
+    <w:p>
+      <w:pPr>
+        <w:jc w:val="center"/>
+        <w:rPr>
+          <w:rFonts w:ascii="Times New Roman" w:hAnsi="Times New Roman" w:cs="Times New Roman"/>
+          <w:b/>
+          <w:sz w:val="24"/>
+          <w:szCs w:val="24"/>
+        </w:rPr>
+      </w:pPr>
+    </w:p>
+    <w:p>
+      <w:pPr>
+        <w:jc w:val="center"/>
+        <w:rPr>
+          <w:rFonts w:ascii="Times New Roman" w:hAnsi="Times New Roman" w:cs="Times New Roman"/>
+          <w:b/>
+          <w:sz w:val="24"/>
+          <w:szCs w:val="24"/>
+        </w:rPr>
+      </w:pPr>
+    </w:p>
+    <w:p>
+      <w:pPr>
+        <w:rPr>
+          <w:rFonts w:ascii="Times New Roman" w:hAnsi="Times New Roman" w:cs="Times New Roman"/>
+          <w:b/>
+          <w:sz w:val="24"/>
+          <w:szCs w:val="24"/>
+        </w:rPr>
+      </w:pPr>
+    </w:p>
+    <w:p>
+      <w:pPr>
         <w:rPr>
           <w:rFonts w:ascii="Times New Roman" w:hAnsi="Times New Roman" w:cs="Times New Roman"/>
           <w:b/>
@@ -4294,265 +4443,293 @@
         <w:jc w:val="both"/>
         <w:rPr>
           <w:rFonts w:ascii="Times New Roman" w:hAnsi="Times New Roman" w:cs="Times New Roman"/>
-          <w:sz w:val="24"/>
-          <w:szCs w:val="24"/>
-        </w:rPr>
-      </w:pPr>
-      <w:r>
-        <w:rPr>
-          <w:rFonts w:ascii="Times New Roman" w:hAnsi="Times New Roman" w:cs="Times New Roman"/>
-          <w:sz w:val="24"/>
-          <w:szCs w:val="24"/>
-        </w:rPr>
-        <w:t xml:space="preserve">// Write down group member information, work </w:t>
-      </w:r>
-      <w:r>
-        <w:rPr>
-          <w:rFonts w:ascii="Times New Roman" w:hAnsi="Times New Roman" w:cs="Times New Roman"/>
-          <w:sz w:val="24"/>
-          <w:szCs w:val="24"/>
-        </w:rPr>
-        <w:t>break down</w:t>
-      </w:r>
-      <w:r>
-        <w:rPr>
-          <w:rFonts w:ascii="Times New Roman" w:hAnsi="Times New Roman" w:cs="Times New Roman"/>
-          <w:sz w:val="24"/>
-          <w:szCs w:val="24"/>
-        </w:rPr>
-        <w:t xml:space="preserve"> structure or schedule and feasibility analysis for this project</w:t>
-      </w:r>
-    </w:p>
-    <w:p>
-      <w:pPr>
-        <w:jc w:val="center"/>
-        <w:rPr>
-          <w:rFonts w:ascii="Times New Roman" w:hAnsi="Times New Roman" w:cs="Times New Roman"/>
-          <w:b/>
-          <w:sz w:val="24"/>
-          <w:szCs w:val="24"/>
-        </w:rPr>
-      </w:pPr>
-    </w:p>
-    <w:p>
-      <w:pPr>
-        <w:jc w:val="center"/>
-        <w:rPr>
-          <w:rFonts w:ascii="Times New Roman" w:hAnsi="Times New Roman" w:cs="Times New Roman"/>
-          <w:b/>
-          <w:sz w:val="24"/>
-          <w:szCs w:val="24"/>
-        </w:rPr>
-      </w:pPr>
-    </w:p>
-    <w:p>
-      <w:pPr>
-        <w:jc w:val="center"/>
-        <w:rPr>
-          <w:rFonts w:ascii="Times New Roman" w:hAnsi="Times New Roman" w:cs="Times New Roman"/>
-          <w:b/>
-          <w:sz w:val="24"/>
-          <w:szCs w:val="24"/>
-        </w:rPr>
-      </w:pPr>
-    </w:p>
-    <w:p>
-      <w:pPr>
-        <w:jc w:val="center"/>
-        <w:rPr>
-          <w:rFonts w:ascii="Times New Roman" w:hAnsi="Times New Roman" w:cs="Times New Roman"/>
-          <w:b/>
-          <w:sz w:val="24"/>
-          <w:szCs w:val="24"/>
-        </w:rPr>
-      </w:pPr>
-    </w:p>
-    <w:p>
-      <w:pPr>
-        <w:jc w:val="center"/>
-        <w:rPr>
-          <w:rFonts w:ascii="Times New Roman" w:hAnsi="Times New Roman" w:cs="Times New Roman"/>
-          <w:b/>
-          <w:sz w:val="24"/>
-          <w:szCs w:val="24"/>
-        </w:rPr>
-      </w:pPr>
-    </w:p>
-    <w:p>
-      <w:pPr>
-        <w:jc w:val="center"/>
-        <w:rPr>
-          <w:rFonts w:ascii="Times New Roman" w:hAnsi="Times New Roman" w:cs="Times New Roman"/>
-          <w:b/>
-          <w:sz w:val="24"/>
-          <w:szCs w:val="24"/>
-        </w:rPr>
-      </w:pPr>
-    </w:p>
-    <w:p>
-      <w:pPr>
-        <w:jc w:val="center"/>
-        <w:rPr>
-          <w:rFonts w:ascii="Times New Roman" w:hAnsi="Times New Roman" w:cs="Times New Roman"/>
-          <w:b/>
-          <w:sz w:val="24"/>
-          <w:szCs w:val="24"/>
-        </w:rPr>
-      </w:pPr>
-    </w:p>
-    <w:p>
-      <w:pPr>
-        <w:jc w:val="center"/>
-        <w:rPr>
-          <w:rFonts w:ascii="Times New Roman" w:hAnsi="Times New Roman" w:cs="Times New Roman"/>
-          <w:b/>
-          <w:sz w:val="24"/>
-          <w:szCs w:val="24"/>
-        </w:rPr>
-      </w:pPr>
-    </w:p>
-    <w:p>
-      <w:pPr>
-        <w:jc w:val="center"/>
-        <w:rPr>
-          <w:rFonts w:ascii="Times New Roman" w:hAnsi="Times New Roman" w:cs="Times New Roman"/>
-          <w:b/>
-          <w:sz w:val="24"/>
-          <w:szCs w:val="24"/>
-        </w:rPr>
-      </w:pPr>
-    </w:p>
-    <w:p>
-      <w:pPr>
-        <w:jc w:val="center"/>
-        <w:rPr>
-          <w:rFonts w:ascii="Times New Roman" w:hAnsi="Times New Roman" w:cs="Times New Roman"/>
-          <w:b/>
-          <w:sz w:val="24"/>
-          <w:szCs w:val="24"/>
-        </w:rPr>
-      </w:pPr>
-    </w:p>
-    <w:p>
-      <w:pPr>
-        <w:jc w:val="center"/>
-        <w:rPr>
-          <w:rFonts w:ascii="Times New Roman" w:hAnsi="Times New Roman" w:cs="Times New Roman"/>
-          <w:b/>
-          <w:sz w:val="24"/>
-          <w:szCs w:val="24"/>
-        </w:rPr>
-      </w:pPr>
-    </w:p>
-    <w:p>
-      <w:pPr>
-        <w:jc w:val="center"/>
-        <w:rPr>
-          <w:rFonts w:ascii="Times New Roman" w:hAnsi="Times New Roman" w:cs="Times New Roman"/>
-          <w:b/>
-          <w:sz w:val="24"/>
-          <w:szCs w:val="24"/>
-        </w:rPr>
-      </w:pPr>
-    </w:p>
-    <w:p>
-      <w:pPr>
-        <w:jc w:val="center"/>
-        <w:rPr>
-          <w:rFonts w:ascii="Times New Roman" w:hAnsi="Times New Roman" w:cs="Times New Roman"/>
-          <w:b/>
-          <w:sz w:val="24"/>
-          <w:szCs w:val="24"/>
-        </w:rPr>
-      </w:pPr>
-    </w:p>
-    <w:p>
-      <w:pPr>
-        <w:jc w:val="center"/>
-        <w:rPr>
-          <w:rFonts w:ascii="Times New Roman" w:hAnsi="Times New Roman" w:cs="Times New Roman"/>
-          <w:b/>
-          <w:sz w:val="24"/>
-          <w:szCs w:val="24"/>
-        </w:rPr>
-      </w:pPr>
-    </w:p>
-    <w:p>
-      <w:pPr>
-        <w:jc w:val="center"/>
-        <w:rPr>
-          <w:rFonts w:ascii="Times New Roman" w:hAnsi="Times New Roman" w:cs="Times New Roman"/>
-          <w:b/>
-          <w:sz w:val="24"/>
-          <w:szCs w:val="24"/>
-        </w:rPr>
-      </w:pPr>
-    </w:p>
-    <w:p>
-      <w:pPr>
-        <w:jc w:val="center"/>
-        <w:rPr>
-          <w:rFonts w:ascii="Times New Roman" w:hAnsi="Times New Roman" w:cs="Times New Roman"/>
-          <w:b/>
-          <w:sz w:val="24"/>
-          <w:szCs w:val="24"/>
-        </w:rPr>
-      </w:pPr>
-    </w:p>
-    <w:p>
-      <w:pPr>
-        <w:jc w:val="center"/>
-        <w:rPr>
-          <w:rFonts w:ascii="Times New Roman" w:hAnsi="Times New Roman" w:cs="Times New Roman"/>
-          <w:b/>
-          <w:sz w:val="24"/>
-          <w:szCs w:val="24"/>
-        </w:rPr>
-      </w:pPr>
-    </w:p>
-    <w:p>
-      <w:pPr>
-        <w:jc w:val="center"/>
-        <w:rPr>
-          <w:rFonts w:ascii="Times New Roman" w:hAnsi="Times New Roman" w:cs="Times New Roman"/>
-          <w:b/>
-          <w:sz w:val="24"/>
-          <w:szCs w:val="24"/>
-        </w:rPr>
-      </w:pPr>
-    </w:p>
-    <w:p>
-      <w:pPr>
-        <w:jc w:val="center"/>
-        <w:rPr>
-          <w:rFonts w:ascii="Times New Roman" w:hAnsi="Times New Roman" w:cs="Times New Roman"/>
-          <w:b/>
-          <w:sz w:val="24"/>
-          <w:szCs w:val="24"/>
-        </w:rPr>
-      </w:pPr>
-    </w:p>
-    <w:p>
-      <w:pPr>
-        <w:jc w:val="center"/>
-        <w:rPr>
-          <w:rFonts w:ascii="Times New Roman" w:hAnsi="Times New Roman" w:cs="Times New Roman"/>
-          <w:b/>
-          <w:sz w:val="24"/>
-          <w:szCs w:val="24"/>
-        </w:rPr>
-      </w:pPr>
-    </w:p>
-    <w:p>
-      <w:pPr>
-        <w:jc w:val="center"/>
-        <w:rPr>
-          <w:rFonts w:ascii="Times New Roman" w:hAnsi="Times New Roman" w:cs="Times New Roman"/>
-          <w:b/>
-          <w:sz w:val="24"/>
-          <w:szCs w:val="24"/>
-        </w:rPr>
-      </w:pPr>
+          <w:b/>
+          <w:sz w:val="24"/>
+          <w:szCs w:val="24"/>
+        </w:rPr>
+      </w:pPr>
+      <w:r>
+        <w:rPr>
+          <w:rFonts w:ascii="Times New Roman" w:hAnsi="Times New Roman" w:cs="Times New Roman"/>
+          <w:sz w:val="24"/>
+          <w:szCs w:val="24"/>
+        </w:rPr>
+        <w:t>In order to design this E-Blood Bank</w:t>
+      </w:r>
+      <w:r>
+        <w:rPr>
+          <w:rFonts w:ascii="Times New Roman" w:hAnsi="Times New Roman" w:cs="Times New Roman"/>
+          <w:sz w:val="24"/>
+          <w:szCs w:val="24"/>
+        </w:rPr>
+        <w:t>, first we will design the conceptual concept. We will draw the flow of program on the basis of the so generated concept. An</w:t>
+      </w:r>
+      <w:r>
+        <w:rPr>
+          <w:rFonts w:ascii="Times New Roman" w:hAnsi="Times New Roman" w:cs="Times New Roman"/>
+          <w:sz w:val="24"/>
+          <w:szCs w:val="24"/>
+        </w:rPr>
+        <w:t xml:space="preserve">d we will design the program on </w:t>
+      </w:r>
+      <w:bookmarkStart w:id="0" w:name="_GoBack"/>
+      <w:bookmarkEnd w:id="0"/>
+      <w:r>
+        <w:rPr>
+          <w:rFonts w:ascii="Times New Roman" w:hAnsi="Times New Roman" w:cs="Times New Roman"/>
+          <w:sz w:val="24"/>
+          <w:szCs w:val="24"/>
+        </w:rPr>
+        <w:t xml:space="preserve">the </w:t>
+      </w:r>
+      <w:r>
+        <w:rPr>
+          <w:rFonts w:ascii="Times New Roman" w:hAnsi="Times New Roman" w:cs="Times New Roman"/>
+          <w:sz w:val="24"/>
+          <w:szCs w:val="24"/>
+        </w:rPr>
+        <w:t>basis of these concepts.</w:t>
+      </w:r>
+    </w:p>
+    <w:p>
+      <w:pPr>
+        <w:jc w:val="center"/>
+        <w:rPr>
+          <w:rFonts w:ascii="Times New Roman" w:hAnsi="Times New Roman" w:cs="Times New Roman"/>
+          <w:b/>
+          <w:sz w:val="24"/>
+          <w:szCs w:val="24"/>
+        </w:rPr>
+      </w:pPr>
+    </w:p>
+    <w:p>
+      <w:pPr>
+        <w:jc w:val="center"/>
+        <w:rPr>
+          <w:rFonts w:ascii="Times New Roman" w:hAnsi="Times New Roman" w:cs="Times New Roman"/>
+          <w:b/>
+          <w:sz w:val="24"/>
+          <w:szCs w:val="24"/>
+        </w:rPr>
+      </w:pPr>
+    </w:p>
+    <w:p>
+      <w:pPr>
+        <w:jc w:val="center"/>
+        <w:rPr>
+          <w:rFonts w:ascii="Times New Roman" w:hAnsi="Times New Roman" w:cs="Times New Roman"/>
+          <w:b/>
+          <w:sz w:val="24"/>
+          <w:szCs w:val="24"/>
+        </w:rPr>
+      </w:pPr>
+    </w:p>
+    <w:p>
+      <w:pPr>
+        <w:jc w:val="center"/>
+        <w:rPr>
+          <w:rFonts w:ascii="Times New Roman" w:hAnsi="Times New Roman" w:cs="Times New Roman"/>
+          <w:b/>
+          <w:sz w:val="24"/>
+          <w:szCs w:val="24"/>
+        </w:rPr>
+      </w:pPr>
+    </w:p>
+    <w:p>
+      <w:pPr>
+        <w:jc w:val="center"/>
+        <w:rPr>
+          <w:rFonts w:ascii="Times New Roman" w:hAnsi="Times New Roman" w:cs="Times New Roman"/>
+          <w:b/>
+          <w:sz w:val="24"/>
+          <w:szCs w:val="24"/>
+        </w:rPr>
+      </w:pPr>
+    </w:p>
+    <w:p>
+      <w:pPr>
+        <w:jc w:val="center"/>
+        <w:rPr>
+          <w:rFonts w:ascii="Times New Roman" w:hAnsi="Times New Roman" w:cs="Times New Roman"/>
+          <w:b/>
+          <w:sz w:val="24"/>
+          <w:szCs w:val="24"/>
+        </w:rPr>
+      </w:pPr>
+    </w:p>
+    <w:p>
+      <w:pPr>
+        <w:jc w:val="center"/>
+        <w:rPr>
+          <w:rFonts w:ascii="Times New Roman" w:hAnsi="Times New Roman" w:cs="Times New Roman"/>
+          <w:b/>
+          <w:sz w:val="24"/>
+          <w:szCs w:val="24"/>
+        </w:rPr>
+      </w:pPr>
+    </w:p>
+    <w:p>
+      <w:pPr>
+        <w:jc w:val="center"/>
+        <w:rPr>
+          <w:rFonts w:ascii="Times New Roman" w:hAnsi="Times New Roman" w:cs="Times New Roman"/>
+          <w:b/>
+          <w:sz w:val="24"/>
+          <w:szCs w:val="24"/>
+        </w:rPr>
+      </w:pPr>
+    </w:p>
+    <w:p>
+      <w:pPr>
+        <w:jc w:val="center"/>
+        <w:rPr>
+          <w:rFonts w:ascii="Times New Roman" w:hAnsi="Times New Roman" w:cs="Times New Roman"/>
+          <w:b/>
+          <w:sz w:val="24"/>
+          <w:szCs w:val="24"/>
+        </w:rPr>
+      </w:pPr>
+    </w:p>
+    <w:p>
+      <w:pPr>
+        <w:jc w:val="center"/>
+        <w:rPr>
+          <w:rFonts w:ascii="Times New Roman" w:hAnsi="Times New Roman" w:cs="Times New Roman"/>
+          <w:b/>
+          <w:sz w:val="24"/>
+          <w:szCs w:val="24"/>
+        </w:rPr>
+      </w:pPr>
+    </w:p>
+    <w:p>
+      <w:pPr>
+        <w:jc w:val="center"/>
+        <w:rPr>
+          <w:rFonts w:ascii="Times New Roman" w:hAnsi="Times New Roman" w:cs="Times New Roman"/>
+          <w:b/>
+          <w:sz w:val="24"/>
+          <w:szCs w:val="24"/>
+        </w:rPr>
+      </w:pPr>
+    </w:p>
+    <w:p>
+      <w:pPr>
+        <w:jc w:val="center"/>
+        <w:rPr>
+          <w:rFonts w:ascii="Times New Roman" w:hAnsi="Times New Roman" w:cs="Times New Roman"/>
+          <w:b/>
+          <w:sz w:val="24"/>
+          <w:szCs w:val="24"/>
+        </w:rPr>
+      </w:pPr>
+    </w:p>
+    <w:p>
+      <w:pPr>
+        <w:jc w:val="center"/>
+        <w:rPr>
+          <w:rFonts w:ascii="Times New Roman" w:hAnsi="Times New Roman" w:cs="Times New Roman"/>
+          <w:b/>
+          <w:sz w:val="24"/>
+          <w:szCs w:val="24"/>
+        </w:rPr>
+      </w:pPr>
+    </w:p>
+    <w:p>
+      <w:pPr>
+        <w:jc w:val="center"/>
+        <w:rPr>
+          <w:rFonts w:ascii="Times New Roman" w:hAnsi="Times New Roman" w:cs="Times New Roman"/>
+          <w:b/>
+          <w:sz w:val="24"/>
+          <w:szCs w:val="24"/>
+        </w:rPr>
+      </w:pPr>
+    </w:p>
+    <w:p>
+      <w:pPr>
+        <w:jc w:val="center"/>
+        <w:rPr>
+          <w:rFonts w:ascii="Times New Roman" w:hAnsi="Times New Roman" w:cs="Times New Roman"/>
+          <w:b/>
+          <w:sz w:val="24"/>
+          <w:szCs w:val="24"/>
+        </w:rPr>
+      </w:pPr>
+    </w:p>
+    <w:p>
+      <w:pPr>
+        <w:jc w:val="center"/>
+        <w:rPr>
+          <w:rFonts w:ascii="Times New Roman" w:hAnsi="Times New Roman" w:cs="Times New Roman"/>
+          <w:b/>
+          <w:sz w:val="24"/>
+          <w:szCs w:val="24"/>
+        </w:rPr>
+      </w:pPr>
+    </w:p>
+    <w:p>
+      <w:pPr>
+        <w:jc w:val="center"/>
+        <w:rPr>
+          <w:rFonts w:ascii="Times New Roman" w:hAnsi="Times New Roman" w:cs="Times New Roman"/>
+          <w:b/>
+          <w:sz w:val="24"/>
+          <w:szCs w:val="24"/>
+        </w:rPr>
+      </w:pPr>
+    </w:p>
+    <w:p>
+      <w:pPr>
+        <w:jc w:val="center"/>
+        <w:rPr>
+          <w:rFonts w:ascii="Times New Roman" w:hAnsi="Times New Roman" w:cs="Times New Roman"/>
+          <w:b/>
+          <w:sz w:val="24"/>
+          <w:szCs w:val="24"/>
+        </w:rPr>
+      </w:pPr>
+    </w:p>
+    <w:p>
+      <w:pPr>
+        <w:jc w:val="center"/>
+        <w:rPr>
+          <w:rFonts w:ascii="Times New Roman" w:hAnsi="Times New Roman" w:cs="Times New Roman"/>
+          <w:b/>
+          <w:sz w:val="24"/>
+          <w:szCs w:val="24"/>
+        </w:rPr>
+      </w:pPr>
+    </w:p>
+    <w:p>
+      <w:pPr>
+        <w:jc w:val="center"/>
+        <w:rPr>
+          <w:rFonts w:ascii="Times New Roman" w:hAnsi="Times New Roman" w:cs="Times New Roman"/>
+          <w:b/>
+          <w:sz w:val="24"/>
+          <w:szCs w:val="24"/>
+        </w:rPr>
+      </w:pPr>
+    </w:p>
+    <w:p>
+      <w:pPr>
+        <w:jc w:val="center"/>
+        <w:rPr>
+          <w:rFonts w:ascii="Times New Roman" w:hAnsi="Times New Roman" w:cs="Times New Roman"/>
+          <w:b/>
+          <w:sz w:val="24"/>
+          <w:szCs w:val="24"/>
+        </w:rPr>
+      </w:pPr>
+      <w:r>
+        <w:rPr>
+          <w:rFonts w:ascii="Times New Roman" w:hAnsi="Times New Roman" w:cs="Times New Roman"/>
+          <w:b/>
+          <w:sz w:val="24"/>
+          <w:szCs w:val="24"/>
+        </w:rPr>
+        <w:t>CHAPTER 4</w:t>
+      </w:r>
     </w:p>
     <w:p>
       <w:pPr>
@@ -4572,26 +4749,6 @@
           <w:szCs w:val="24"/>
         </w:rPr>
         <w:lastRenderedPageBreak/>
-        <w:t>CHAPTER 4</w:t>
-      </w:r>
-    </w:p>
-    <w:p>
-      <w:pPr>
-        <w:jc w:val="center"/>
-        <w:rPr>
-          <w:rFonts w:ascii="Times New Roman" w:hAnsi="Times New Roman" w:cs="Times New Roman"/>
-          <w:b/>
-          <w:sz w:val="24"/>
-          <w:szCs w:val="24"/>
-        </w:rPr>
-      </w:pPr>
-      <w:r>
-        <w:rPr>
-          <w:rFonts w:ascii="Times New Roman" w:hAnsi="Times New Roman" w:cs="Times New Roman"/>
-          <w:b/>
-          <w:sz w:val="24"/>
-          <w:szCs w:val="24"/>
-        </w:rPr>
         <w:t>METHODOLOGY</w:t>
       </w:r>
     </w:p>
@@ -4881,27 +5038,27 @@
           <w:sz w:val="24"/>
           <w:szCs w:val="24"/>
         </w:rPr>
+        <w:t>CHAPTER 5</w:t>
+      </w:r>
+    </w:p>
+    <w:p>
+      <w:pPr>
+        <w:jc w:val="center"/>
+        <w:rPr>
+          <w:rFonts w:ascii="Times New Roman" w:hAnsi="Times New Roman" w:cs="Times New Roman"/>
+          <w:b/>
+          <w:sz w:val="24"/>
+          <w:szCs w:val="24"/>
+        </w:rPr>
+      </w:pPr>
+      <w:r>
+        <w:rPr>
+          <w:rFonts w:ascii="Times New Roman" w:hAnsi="Times New Roman" w:cs="Times New Roman"/>
+          <w:b/>
+          <w:sz w:val="24"/>
+          <w:szCs w:val="24"/>
+        </w:rPr>
         <w:lastRenderedPageBreak/>
-        <w:t>CHAPTER 5</w:t>
-      </w:r>
-    </w:p>
-    <w:p>
-      <w:pPr>
-        <w:jc w:val="center"/>
-        <w:rPr>
-          <w:rFonts w:ascii="Times New Roman" w:hAnsi="Times New Roman" w:cs="Times New Roman"/>
-          <w:b/>
-          <w:sz w:val="24"/>
-          <w:szCs w:val="24"/>
-        </w:rPr>
-      </w:pPr>
-      <w:r>
-        <w:rPr>
-          <w:rFonts w:ascii="Times New Roman" w:hAnsi="Times New Roman" w:cs="Times New Roman"/>
-          <w:b/>
-          <w:sz w:val="24"/>
-          <w:szCs w:val="24"/>
-        </w:rPr>
         <w:t>Expected Outcomes</w:t>
       </w:r>
     </w:p>
@@ -4913,23 +5070,13 @@
           <w:szCs w:val="24"/>
         </w:rPr>
       </w:pPr>
-      <w:proofErr w:type="gramStart"/>
-      <w:r>
-        <w:rPr>
-          <w:rFonts w:ascii="Times New Roman" w:hAnsi="Times New Roman" w:cs="Times New Roman"/>
-          <w:sz w:val="24"/>
-          <w:szCs w:val="24"/>
-        </w:rPr>
-        <w:t>Write  few</w:t>
-      </w:r>
-      <w:proofErr w:type="gramEnd"/>
-      <w:r>
-        <w:rPr>
-          <w:rFonts w:ascii="Times New Roman" w:hAnsi="Times New Roman" w:cs="Times New Roman"/>
-          <w:sz w:val="24"/>
-          <w:szCs w:val="24"/>
-        </w:rPr>
-        <w:t xml:space="preserve"> lines on </w:t>
+      <w:r>
+        <w:rPr>
+          <w:rFonts w:ascii="Times New Roman" w:hAnsi="Times New Roman" w:cs="Times New Roman"/>
+          <w:sz w:val="24"/>
+          <w:szCs w:val="24"/>
+        </w:rPr>
+        <w:t xml:space="preserve">Write  few lines on </w:t>
       </w:r>
       <w:r>
         <w:rPr>
@@ -4998,16 +5145,330 @@
     </w:p>
     <w:p>
       <w:pPr>
-        <w:jc w:val="both"/>
-        <w:rPr>
-          <w:rFonts w:ascii="Times New Roman" w:hAnsi="Times New Roman" w:cs="Times New Roman"/>
-          <w:sz w:val="24"/>
-          <w:szCs w:val="24"/>
-        </w:rPr>
-      </w:pPr>
+        <w:spacing w:after="0" w:line="240" w:lineRule="auto"/>
+        <w:rPr>
+          <w:rFonts w:ascii="Times New Roman" w:hAnsi="Times New Roman" w:cs="Times New Roman"/>
+          <w:sz w:val="24"/>
+          <w:szCs w:val="24"/>
+        </w:rPr>
+      </w:pPr>
+      <w:r>
+        <w:rPr>
+          <w:rFonts w:ascii="Times New Roman" w:hAnsi="Times New Roman" w:cs="Times New Roman"/>
+          <w:sz w:val="24"/>
+          <w:szCs w:val="24"/>
+        </w:rPr>
+        <w:t>[1]   Korpilo, S., Virtanen, T. &amp; Lehvävirta, S. (2017). Smartphone GPS Tracking—</w:t>
+      </w:r>
+      <w:r>
+        <w:rPr>
+          <w:rFonts w:ascii="Times New Roman" w:hAnsi="Times New Roman" w:cs="Times New Roman"/>
+          <w:sz w:val="24"/>
+          <w:szCs w:val="24"/>
+        </w:rPr>
+        <w:t xml:space="preserve">Inexpensive       </w:t>
+      </w:r>
+    </w:p>
+    <w:p>
+      <w:pPr>
+        <w:spacing w:after="0" w:line="240" w:lineRule="auto"/>
+        <w:rPr>
+          <w:rFonts w:ascii="Times New Roman" w:hAnsi="Times New Roman" w:cs="Times New Roman"/>
+          <w:sz w:val="24"/>
+          <w:szCs w:val="24"/>
+        </w:rPr>
+      </w:pPr>
+      <w:r>
+        <w:rPr>
+          <w:rFonts w:ascii="Times New Roman" w:hAnsi="Times New Roman" w:cs="Times New Roman"/>
+          <w:sz w:val="24"/>
+          <w:szCs w:val="24"/>
+        </w:rPr>
+        <w:t xml:space="preserve">       </w:t>
+      </w:r>
+      <w:r>
+        <w:rPr>
+          <w:rFonts w:ascii="Times New Roman" w:hAnsi="Times New Roman" w:cs="Times New Roman"/>
+          <w:sz w:val="24"/>
+          <w:szCs w:val="24"/>
+        </w:rPr>
+        <w:t>And Efficient Data Collection on Recreational Movement.</w:t>
+      </w:r>
+      <w:r>
+        <w:rPr>
+          <w:rFonts w:ascii="Times New Roman" w:hAnsi="Times New Roman" w:cs="Times New Roman"/>
+          <w:sz w:val="24"/>
+          <w:szCs w:val="24"/>
+        </w:rPr>
+        <w:t xml:space="preserve"> </w:t>
+      </w:r>
+      <w:r>
+        <w:rPr>
+          <w:rFonts w:ascii="Times New Roman" w:hAnsi="Times New Roman" w:cs="Times New Roman"/>
+          <w:sz w:val="24"/>
+          <w:szCs w:val="24"/>
+        </w:rPr>
+        <w:t>[12/11/2020]</w:t>
+      </w:r>
+    </w:p>
+    <w:p>
+      <w:pPr>
+        <w:spacing w:after="0" w:line="240" w:lineRule="auto"/>
+        <w:rPr>
+          <w:rFonts w:ascii="Times New Roman" w:hAnsi="Times New Roman" w:cs="Times New Roman"/>
+          <w:sz w:val="24"/>
+          <w:szCs w:val="24"/>
+        </w:rPr>
+      </w:pPr>
+    </w:p>
+    <w:p>
+      <w:pPr>
+        <w:spacing w:after="0" w:line="240" w:lineRule="auto"/>
+        <w:rPr>
+          <w:rFonts w:ascii="Times New Roman" w:hAnsi="Times New Roman" w:cs="Times New Roman"/>
+          <w:sz w:val="24"/>
+          <w:szCs w:val="24"/>
+        </w:rPr>
+      </w:pPr>
+      <w:r>
+        <w:rPr>
+          <w:rFonts w:ascii="Times New Roman" w:hAnsi="Times New Roman" w:cs="Times New Roman"/>
+          <w:sz w:val="24"/>
+          <w:szCs w:val="24"/>
+        </w:rPr>
+        <w:t xml:space="preserve">[2]   Ling, L. M., Hui, T. S., G., T. A. &amp; Ling, G. S. (2018). Determinants of Blood Donation </w:t>
+      </w:r>
+    </w:p>
+    <w:p>
+      <w:pPr>
+        <w:spacing w:after="0" w:line="240" w:lineRule="auto"/>
+        <w:rPr>
+          <w:rFonts w:ascii="Times New Roman" w:hAnsi="Times New Roman" w:cs="Times New Roman"/>
+          <w:sz w:val="24"/>
+          <w:szCs w:val="24"/>
+        </w:rPr>
+      </w:pPr>
+      <w:r>
+        <w:rPr>
+          <w:rFonts w:ascii="Times New Roman" w:hAnsi="Times New Roman" w:cs="Times New Roman"/>
+          <w:sz w:val="24"/>
+          <w:szCs w:val="24"/>
+        </w:rPr>
+        <w:t xml:space="preserve">        Status in  Malaysia:  Profiling  the  Non-Donors,  Oc</w:t>
+      </w:r>
+      <w:r>
+        <w:rPr>
+          <w:rFonts w:ascii="Times New Roman" w:hAnsi="Times New Roman" w:cs="Times New Roman"/>
+          <w:sz w:val="24"/>
+          <w:szCs w:val="24"/>
+        </w:rPr>
+        <w:t xml:space="preserve">casional  Donors  and  Regular </w:t>
+      </w:r>
+      <w:r>
+        <w:rPr>
+          <w:rFonts w:ascii="Times New Roman" w:hAnsi="Times New Roman" w:cs="Times New Roman"/>
+          <w:sz w:val="24"/>
+          <w:szCs w:val="24"/>
+        </w:rPr>
+        <w:t xml:space="preserve">Donors.    </w:t>
+      </w:r>
+    </w:p>
+    <w:p>
+      <w:pPr>
+        <w:spacing w:after="0" w:line="240" w:lineRule="auto"/>
+        <w:rPr>
+          <w:rFonts w:ascii="Times New Roman" w:hAnsi="Times New Roman" w:cs="Times New Roman"/>
+          <w:sz w:val="24"/>
+          <w:szCs w:val="24"/>
+        </w:rPr>
+      </w:pPr>
+      <w:r>
+        <w:rPr>
+          <w:rFonts w:ascii="Times New Roman" w:hAnsi="Times New Roman" w:cs="Times New Roman"/>
+          <w:sz w:val="24"/>
+          <w:szCs w:val="24"/>
+        </w:rPr>
+        <w:t xml:space="preserve">        </w:t>
+      </w:r>
+      <w:r>
+        <w:rPr>
+          <w:rFonts w:ascii="Times New Roman" w:hAnsi="Times New Roman" w:cs="Times New Roman"/>
+          <w:sz w:val="24"/>
+          <w:szCs w:val="24"/>
+        </w:rPr>
+        <w:t>Kajian Malaysia, 36(1): 43-62. doi:10.21315/km2018.36.1.3.</w:t>
+      </w:r>
+      <w:r>
+        <w:rPr>
+          <w:rFonts w:ascii="Times New Roman" w:hAnsi="Times New Roman" w:cs="Times New Roman"/>
+          <w:sz w:val="24"/>
+          <w:szCs w:val="24"/>
+        </w:rPr>
+        <w:t xml:space="preserve"> </w:t>
+      </w:r>
+      <w:r>
+        <w:rPr>
+          <w:rFonts w:ascii="Times New Roman" w:hAnsi="Times New Roman" w:cs="Times New Roman"/>
+          <w:sz w:val="24"/>
+          <w:szCs w:val="24"/>
+        </w:rPr>
+        <w:t>[12/11/2020]</w:t>
+      </w:r>
+    </w:p>
+    <w:p>
+      <w:pPr>
+        <w:spacing w:after="0" w:line="240" w:lineRule="auto"/>
+        <w:rPr>
+          <w:rFonts w:ascii="Times New Roman" w:hAnsi="Times New Roman" w:cs="Times New Roman"/>
+          <w:sz w:val="24"/>
+          <w:szCs w:val="24"/>
+        </w:rPr>
+      </w:pPr>
+    </w:p>
+    <w:p>
+      <w:pPr>
+        <w:spacing w:after="0" w:line="240" w:lineRule="auto"/>
+        <w:rPr>
+          <w:rFonts w:ascii="Times New Roman" w:hAnsi="Times New Roman" w:cs="Times New Roman"/>
+          <w:sz w:val="24"/>
+          <w:szCs w:val="24"/>
+        </w:rPr>
+      </w:pPr>
+      <w:r>
+        <w:rPr>
+          <w:rFonts w:ascii="Times New Roman" w:hAnsi="Times New Roman" w:cs="Times New Roman"/>
+          <w:sz w:val="24"/>
+          <w:szCs w:val="24"/>
+        </w:rPr>
+        <w:t xml:space="preserve">[3]   Ministry of Health. (2012). Derma darah. Retrieved from          </w:t>
+      </w:r>
+    </w:p>
+    <w:p>
+      <w:pPr>
+        <w:spacing w:after="0" w:line="240" w:lineRule="auto"/>
+        <w:rPr>
+          <w:rFonts w:ascii="Times New Roman" w:hAnsi="Times New Roman" w:cs="Times New Roman"/>
+          <w:sz w:val="24"/>
+          <w:szCs w:val="24"/>
+        </w:rPr>
+      </w:pPr>
+      <w:r>
+        <w:rPr>
+          <w:rFonts w:ascii="Times New Roman" w:hAnsi="Times New Roman" w:cs="Times New Roman"/>
+          <w:sz w:val="24"/>
+          <w:szCs w:val="24"/>
+        </w:rPr>
+        <w:t xml:space="preserve">        </w:t>
+      </w:r>
+      <w:r>
+        <w:rPr>
+          <w:rFonts w:ascii="Times New Roman" w:hAnsi="Times New Roman" w:cs="Times New Roman"/>
+          <w:sz w:val="24"/>
+          <w:szCs w:val="24"/>
+        </w:rPr>
+        <w:t xml:space="preserve">http://www.myhealth.gov.my/derma-darah/ </w:t>
+      </w:r>
+      <w:r>
+        <w:rPr>
+          <w:rFonts w:ascii="Times New Roman" w:hAnsi="Times New Roman" w:cs="Times New Roman"/>
+          <w:sz w:val="24"/>
+          <w:szCs w:val="24"/>
+        </w:rPr>
+        <w:t>[12/11/2020]</w:t>
+      </w:r>
+    </w:p>
+    <w:p>
+      <w:pPr>
+        <w:spacing w:after="0" w:line="240" w:lineRule="auto"/>
+        <w:rPr>
+          <w:rFonts w:ascii="Times New Roman" w:hAnsi="Times New Roman" w:cs="Times New Roman"/>
+          <w:sz w:val="24"/>
+          <w:szCs w:val="24"/>
+        </w:rPr>
+      </w:pPr>
+    </w:p>
+    <w:p>
+      <w:pPr>
+        <w:spacing w:after="0" w:line="240" w:lineRule="auto"/>
+        <w:rPr>
+          <w:rFonts w:ascii="Times New Roman" w:hAnsi="Times New Roman" w:cs="Times New Roman"/>
+          <w:sz w:val="24"/>
+          <w:szCs w:val="24"/>
+        </w:rPr>
+      </w:pPr>
+      <w:r>
+        <w:rPr>
+          <w:rFonts w:ascii="Times New Roman" w:hAnsi="Times New Roman" w:cs="Times New Roman"/>
+          <w:sz w:val="24"/>
+          <w:szCs w:val="24"/>
+        </w:rPr>
+        <w:t xml:space="preserve">[4]   Brown, V. (2017, January 10). What You Can Do to Save Lives: Give Us Your Blood!. The    </w:t>
+      </w:r>
+    </w:p>
+    <w:p>
+      <w:pPr>
+        <w:spacing w:after="0" w:line="240" w:lineRule="auto"/>
+        <w:rPr>
+          <w:rFonts w:ascii="Times New Roman" w:hAnsi="Times New Roman" w:cs="Times New Roman"/>
+          <w:sz w:val="24"/>
+          <w:szCs w:val="24"/>
+        </w:rPr>
+      </w:pPr>
+      <w:r>
+        <w:rPr>
+          <w:rFonts w:ascii="Times New Roman" w:hAnsi="Times New Roman" w:cs="Times New Roman"/>
+          <w:sz w:val="24"/>
+          <w:szCs w:val="24"/>
+        </w:rPr>
+        <w:t xml:space="preserve">        Star Retrieved from https://www.thestar.com.my/news/nation/2017/01/10/what-you-can-do-</w:t>
+      </w:r>
+    </w:p>
+    <w:p>
+      <w:pPr>
+        <w:spacing w:after="0" w:line="240" w:lineRule="auto"/>
+        <w:rPr>
+          <w:rFonts w:ascii="Times New Roman" w:hAnsi="Times New Roman" w:cs="Times New Roman"/>
+          <w:sz w:val="24"/>
+          <w:szCs w:val="24"/>
+        </w:rPr>
+      </w:pPr>
+      <w:r>
+        <w:rPr>
+          <w:rFonts w:ascii="Times New Roman" w:hAnsi="Times New Roman" w:cs="Times New Roman"/>
+          <w:sz w:val="24"/>
+          <w:szCs w:val="24"/>
+        </w:rPr>
+        <w:t xml:space="preserve">        to-save-lives-give-us-your-blood/. </w:t>
+      </w:r>
+      <w:r>
+        <w:rPr>
+          <w:rFonts w:ascii="Times New Roman" w:hAnsi="Times New Roman" w:cs="Times New Roman"/>
+          <w:sz w:val="24"/>
+          <w:szCs w:val="24"/>
+        </w:rPr>
+        <w:t>[12/11/2020]</w:t>
+      </w:r>
+    </w:p>
+    <w:p>
+      <w:pPr>
+        <w:spacing w:after="0" w:line="240" w:lineRule="auto"/>
+        <w:rPr>
+          <w:rFonts w:ascii="Times New Roman" w:hAnsi="Times New Roman" w:cs="Times New Roman"/>
+          <w:sz w:val="24"/>
+          <w:szCs w:val="24"/>
+        </w:rPr>
+      </w:pPr>
+      <w:r>
+        <w:rPr>
+          <w:rFonts w:ascii="Times New Roman" w:hAnsi="Times New Roman" w:cs="Times New Roman"/>
+          <w:sz w:val="24"/>
+          <w:szCs w:val="24"/>
+        </w:rPr>
+        <w:t xml:space="preserve">        </w:t>
+      </w:r>
     </w:p>
     <w:sectPr>
-      <w:footerReference w:type="default" r:id="rId8"/>
+      <w:footerReference w:type="default" r:id="rId9"/>
       <w:pgSz w:w="12240" w:h="15840"/>
       <w:pgMar w:top="1440" w:right="1440" w:bottom="1440" w:left="1440" w:header="720" w:footer="720" w:gutter="0"/>
       <w:cols w:space="720"/>
@@ -5044,6 +5505,22 @@
 
 <file path=word/footer1.xml><?xml version="1.0" encoding="utf-8"?>
 <w:ftr xmlns:wpc="http://schemas.microsoft.com/office/word/2010/wordprocessingCanvas" xmlns:mc="http://schemas.openxmlformats.org/markup-compatibility/2006" xmlns:o="urn:schemas-microsoft-com:office:office" xmlns:r="http://schemas.openxmlformats.org/officeDocument/2006/relationships" xmlns:m="http://schemas.openxmlformats.org/officeDocument/2006/math" xmlns:v="urn:schemas-microsoft-com:vml" xmlns:wp14="http://schemas.microsoft.com/office/word/2010/wordprocessingDrawing" xmlns:wp="http://schemas.openxmlformats.org/drawingml/2006/wordprocessingDrawing" xmlns:w10="urn:schemas-microsoft-com:office:word" xmlns:w="http://schemas.openxmlformats.org/wordprocessingml/2006/main" xmlns:w14="http://schemas.microsoft.com/office/word/2010/wordml" xmlns:w15="http://schemas.microsoft.com/office/word/2012/wordml" xmlns:wpg="http://schemas.microsoft.com/office/word/2010/wordprocessingGroup" xmlns:wpi="http://schemas.microsoft.com/office/word/2010/wordprocessingInk" xmlns:wne="http://schemas.microsoft.com/office/word/2006/wordml" xmlns:wps="http://schemas.microsoft.com/office/word/2010/wordprocessingShape" mc:Ignorable="w14 w15 wp14">
+  <w:p>
+    <w:pPr>
+      <w:pStyle w:val="Footer"/>
+      <w:jc w:val="right"/>
+    </w:pPr>
+  </w:p>
+  <w:p>
+    <w:pPr>
+      <w:pStyle w:val="Footer"/>
+    </w:pPr>
+  </w:p>
+</w:ftr>
+</file>
+
+<file path=word/footer2.xml><?xml version="1.0" encoding="utf-8"?>
+<w:ftr xmlns:wpc="http://schemas.microsoft.com/office/word/2010/wordprocessingCanvas" xmlns:mc="http://schemas.openxmlformats.org/markup-compatibility/2006" xmlns:o="urn:schemas-microsoft-com:office:office" xmlns:r="http://schemas.openxmlformats.org/officeDocument/2006/relationships" xmlns:m="http://schemas.openxmlformats.org/officeDocument/2006/math" xmlns:v="urn:schemas-microsoft-com:vml" xmlns:wp14="http://schemas.microsoft.com/office/word/2010/wordprocessingDrawing" xmlns:wp="http://schemas.openxmlformats.org/drawingml/2006/wordprocessingDrawing" xmlns:w10="urn:schemas-microsoft-com:office:word" xmlns:w="http://schemas.openxmlformats.org/wordprocessingml/2006/main" xmlns:w14="http://schemas.microsoft.com/office/word/2010/wordml" xmlns:w15="http://schemas.microsoft.com/office/word/2012/wordml" xmlns:wpg="http://schemas.microsoft.com/office/word/2010/wordprocessingGroup" xmlns:wpi="http://schemas.microsoft.com/office/word/2010/wordprocessingInk" xmlns:wne="http://schemas.microsoft.com/office/word/2006/wordml" xmlns:wps="http://schemas.microsoft.com/office/word/2010/wordprocessingShape" mc:Ignorable="w14 w15 wp14">
   <w:p/>
 </w:ftr>
 </file>
@@ -5275,6 +5752,92 @@
     </w:lvl>
   </w:abstractNum>
   <w:abstractNum w:abstractNumId="2">
+    <w:nsid w:val="10A3668C"/>
+    <w:multiLevelType w:val="hybridMultilevel"/>
+    <w:tmpl w:val="ADB20532"/>
+    <w:lvl w:ilvl="0" w:tplc="0409000F">
+      <w:start w:val="1"/>
+      <w:numFmt w:val="decimal"/>
+      <w:lvlText w:val="%1."/>
+      <w:lvlJc w:val="left"/>
+      <w:pPr>
+        <w:ind w:left="720" w:hanging="360"/>
+      </w:pPr>
+    </w:lvl>
+    <w:lvl w:ilvl="1" w:tplc="04090019" w:tentative="1">
+      <w:start w:val="1"/>
+      <w:numFmt w:val="lowerLetter"/>
+      <w:lvlText w:val="%2."/>
+      <w:lvlJc w:val="left"/>
+      <w:pPr>
+        <w:ind w:left="1440" w:hanging="360"/>
+      </w:pPr>
+    </w:lvl>
+    <w:lvl w:ilvl="2" w:tplc="0409001B" w:tentative="1">
+      <w:start w:val="1"/>
+      <w:numFmt w:val="lowerRoman"/>
+      <w:lvlText w:val="%3."/>
+      <w:lvlJc w:val="right"/>
+      <w:pPr>
+        <w:ind w:left="2160" w:hanging="180"/>
+      </w:pPr>
+    </w:lvl>
+    <w:lvl w:ilvl="3" w:tplc="0409000F" w:tentative="1">
+      <w:start w:val="1"/>
+      <w:numFmt w:val="decimal"/>
+      <w:lvlText w:val="%4."/>
+      <w:lvlJc w:val="left"/>
+      <w:pPr>
+        <w:ind w:left="2880" w:hanging="360"/>
+      </w:pPr>
+    </w:lvl>
+    <w:lvl w:ilvl="4" w:tplc="04090019" w:tentative="1">
+      <w:start w:val="1"/>
+      <w:numFmt w:val="lowerLetter"/>
+      <w:lvlText w:val="%5."/>
+      <w:lvlJc w:val="left"/>
+      <w:pPr>
+        <w:ind w:left="3600" w:hanging="360"/>
+      </w:pPr>
+    </w:lvl>
+    <w:lvl w:ilvl="5" w:tplc="0409001B" w:tentative="1">
+      <w:start w:val="1"/>
+      <w:numFmt w:val="lowerRoman"/>
+      <w:lvlText w:val="%6."/>
+      <w:lvlJc w:val="right"/>
+      <w:pPr>
+        <w:ind w:left="4320" w:hanging="180"/>
+      </w:pPr>
+    </w:lvl>
+    <w:lvl w:ilvl="6" w:tplc="0409000F" w:tentative="1">
+      <w:start w:val="1"/>
+      <w:numFmt w:val="decimal"/>
+      <w:lvlText w:val="%7."/>
+      <w:lvlJc w:val="left"/>
+      <w:pPr>
+        <w:ind w:left="5040" w:hanging="360"/>
+      </w:pPr>
+    </w:lvl>
+    <w:lvl w:ilvl="7" w:tplc="04090019" w:tentative="1">
+      <w:start w:val="1"/>
+      <w:numFmt w:val="lowerLetter"/>
+      <w:lvlText w:val="%8."/>
+      <w:lvlJc w:val="left"/>
+      <w:pPr>
+        <w:ind w:left="5760" w:hanging="360"/>
+      </w:pPr>
+    </w:lvl>
+    <w:lvl w:ilvl="8" w:tplc="0409001B" w:tentative="1">
+      <w:start w:val="1"/>
+      <w:numFmt w:val="lowerRoman"/>
+      <w:lvlText w:val="%9."/>
+      <w:lvlJc w:val="right"/>
+      <w:pPr>
+        <w:ind w:left="6480" w:hanging="180"/>
+      </w:pPr>
+    </w:lvl>
+  </w:abstractNum>
+  <w:abstractNum w:abstractNumId="3">
     <w:nsid w:val="1C1053AA"/>
     <w:multiLevelType w:val="hybridMultilevel"/>
     <w:tmpl w:val="EB56E770"/>
@@ -5387,7 +5950,7 @@
       </w:rPr>
     </w:lvl>
   </w:abstractNum>
-  <w:abstractNum w:abstractNumId="3">
+  <w:abstractNum w:abstractNumId="4">
     <w:nsid w:val="38BA640C"/>
     <w:multiLevelType w:val="hybridMultilevel"/>
     <w:tmpl w:val="B816920E"/>
@@ -5500,10 +6063,10 @@
       </w:rPr>
     </w:lvl>
   </w:abstractNum>
-  <w:abstractNum w:abstractNumId="4">
+  <w:abstractNum w:abstractNumId="5">
     <w:nsid w:val="39A8164F"/>
     <w:multiLevelType w:val="multilevel"/>
-    <w:tmpl w:val="45E26F6A"/>
+    <w:tmpl w:val="51AA7422"/>
     <w:lvl w:ilvl="0">
       <w:start w:val="1"/>
       <w:numFmt w:val="decimal"/>
@@ -5517,7 +6080,7 @@
       </w:rPr>
     </w:lvl>
     <w:lvl w:ilvl="1">
-      <w:start w:val="4"/>
+      <w:start w:val="3"/>
       <w:numFmt w:val="decimal"/>
       <w:lvlText w:val="%1.%2"/>
       <w:lvlJc w:val="left"/>
@@ -5614,7 +6177,7 @@
       </w:rPr>
     </w:lvl>
   </w:abstractNum>
-  <w:abstractNum w:abstractNumId="5">
+  <w:abstractNum w:abstractNumId="6">
     <w:nsid w:val="46417CD6"/>
     <w:multiLevelType w:val="hybridMultilevel"/>
     <w:tmpl w:val="DAEC307C"/>
@@ -5727,7 +6290,7 @@
       </w:rPr>
     </w:lvl>
   </w:abstractNum>
-  <w:abstractNum w:abstractNumId="6">
+  <w:abstractNum w:abstractNumId="7">
     <w:nsid w:val="4C2907CA"/>
     <w:multiLevelType w:val="hybridMultilevel"/>
     <w:tmpl w:val="E7C642DE"/>
@@ -5840,7 +6403,7 @@
       </w:rPr>
     </w:lvl>
   </w:abstractNum>
-  <w:abstractNum w:abstractNumId="7">
+  <w:abstractNum w:abstractNumId="8">
     <w:nsid w:val="4D975080"/>
     <w:multiLevelType w:val="hybridMultilevel"/>
     <w:tmpl w:val="ECA40CE4"/>
@@ -5953,7 +6516,120 @@
       </w:rPr>
     </w:lvl>
   </w:abstractNum>
-  <w:abstractNum w:abstractNumId="8">
+  <w:abstractNum w:abstractNumId="9">
+    <w:nsid w:val="61566BA8"/>
+    <w:multiLevelType w:val="hybridMultilevel"/>
+    <w:tmpl w:val="D02CDBE8"/>
+    <w:lvl w:ilvl="0" w:tplc="04090001">
+      <w:start w:val="1"/>
+      <w:numFmt w:val="bullet"/>
+      <w:lvlText w:val=""/>
+      <w:lvlJc w:val="left"/>
+      <w:pPr>
+        <w:ind w:left="1080" w:hanging="360"/>
+      </w:pPr>
+      <w:rPr>
+        <w:rFonts w:ascii="Symbol" w:hAnsi="Symbol" w:hint="default"/>
+      </w:rPr>
+    </w:lvl>
+    <w:lvl w:ilvl="1" w:tplc="04090003" w:tentative="1">
+      <w:start w:val="1"/>
+      <w:numFmt w:val="bullet"/>
+      <w:lvlText w:val="o"/>
+      <w:lvlJc w:val="left"/>
+      <w:pPr>
+        <w:ind w:left="1800" w:hanging="360"/>
+      </w:pPr>
+      <w:rPr>
+        <w:rFonts w:ascii="Courier New" w:hAnsi="Courier New" w:cs="Courier New" w:hint="default"/>
+      </w:rPr>
+    </w:lvl>
+    <w:lvl w:ilvl="2" w:tplc="04090005" w:tentative="1">
+      <w:start w:val="1"/>
+      <w:numFmt w:val="bullet"/>
+      <w:lvlText w:val=""/>
+      <w:lvlJc w:val="left"/>
+      <w:pPr>
+        <w:ind w:left="2520" w:hanging="360"/>
+      </w:pPr>
+      <w:rPr>
+        <w:rFonts w:ascii="Wingdings" w:hAnsi="Wingdings" w:hint="default"/>
+      </w:rPr>
+    </w:lvl>
+    <w:lvl w:ilvl="3" w:tplc="04090001" w:tentative="1">
+      <w:start w:val="1"/>
+      <w:numFmt w:val="bullet"/>
+      <w:lvlText w:val=""/>
+      <w:lvlJc w:val="left"/>
+      <w:pPr>
+        <w:ind w:left="3240" w:hanging="360"/>
+      </w:pPr>
+      <w:rPr>
+        <w:rFonts w:ascii="Symbol" w:hAnsi="Symbol" w:hint="default"/>
+      </w:rPr>
+    </w:lvl>
+    <w:lvl w:ilvl="4" w:tplc="04090003" w:tentative="1">
+      <w:start w:val="1"/>
+      <w:numFmt w:val="bullet"/>
+      <w:lvlText w:val="o"/>
+      <w:lvlJc w:val="left"/>
+      <w:pPr>
+        <w:ind w:left="3960" w:hanging="360"/>
+      </w:pPr>
+      <w:rPr>
+        <w:rFonts w:ascii="Courier New" w:hAnsi="Courier New" w:cs="Courier New" w:hint="default"/>
+      </w:rPr>
+    </w:lvl>
+    <w:lvl w:ilvl="5" w:tplc="04090005" w:tentative="1">
+      <w:start w:val="1"/>
+      <w:numFmt w:val="bullet"/>
+      <w:lvlText w:val=""/>
+      <w:lvlJc w:val="left"/>
+      <w:pPr>
+        <w:ind w:left="4680" w:hanging="360"/>
+      </w:pPr>
+      <w:rPr>
+        <w:rFonts w:ascii="Wingdings" w:hAnsi="Wingdings" w:hint="default"/>
+      </w:rPr>
+    </w:lvl>
+    <w:lvl w:ilvl="6" w:tplc="04090001" w:tentative="1">
+      <w:start w:val="1"/>
+      <w:numFmt w:val="bullet"/>
+      <w:lvlText w:val=""/>
+      <w:lvlJc w:val="left"/>
+      <w:pPr>
+        <w:ind w:left="5400" w:hanging="360"/>
+      </w:pPr>
+      <w:rPr>
+        <w:rFonts w:ascii="Symbol" w:hAnsi="Symbol" w:hint="default"/>
+      </w:rPr>
+    </w:lvl>
+    <w:lvl w:ilvl="7" w:tplc="04090003" w:tentative="1">
+      <w:start w:val="1"/>
+      <w:numFmt w:val="bullet"/>
+      <w:lvlText w:val="o"/>
+      <w:lvlJc w:val="left"/>
+      <w:pPr>
+        <w:ind w:left="6120" w:hanging="360"/>
+      </w:pPr>
+      <w:rPr>
+        <w:rFonts w:ascii="Courier New" w:hAnsi="Courier New" w:cs="Courier New" w:hint="default"/>
+      </w:rPr>
+    </w:lvl>
+    <w:lvl w:ilvl="8" w:tplc="04090005" w:tentative="1">
+      <w:start w:val="1"/>
+      <w:numFmt w:val="bullet"/>
+      <w:lvlText w:val=""/>
+      <w:lvlJc w:val="left"/>
+      <w:pPr>
+        <w:ind w:left="6840" w:hanging="360"/>
+      </w:pPr>
+      <w:rPr>
+        <w:rFonts w:ascii="Wingdings" w:hAnsi="Wingdings" w:hint="default"/>
+      </w:rPr>
+    </w:lvl>
+  </w:abstractNum>
+  <w:abstractNum w:abstractNumId="10">
     <w:nsid w:val="661907D6"/>
     <w:multiLevelType w:val="hybridMultilevel"/>
     <w:tmpl w:val="D45A05DA"/>
@@ -6042,7 +6718,120 @@
       </w:pPr>
     </w:lvl>
   </w:abstractNum>
-  <w:abstractNum w:abstractNumId="9">
+  <w:abstractNum w:abstractNumId="11">
+    <w:nsid w:val="684D100C"/>
+    <w:multiLevelType w:val="multilevel"/>
+    <w:tmpl w:val="BCA0CD08"/>
+    <w:lvl w:ilvl="0">
+      <w:start w:val="1"/>
+      <w:numFmt w:val="decimal"/>
+      <w:lvlText w:val="%1"/>
+      <w:lvlJc w:val="left"/>
+      <w:pPr>
+        <w:ind w:left="450" w:hanging="450"/>
+      </w:pPr>
+      <w:rPr>
+        <w:rFonts w:hint="default"/>
+      </w:rPr>
+    </w:lvl>
+    <w:lvl w:ilvl="1">
+      <w:start w:val="1"/>
+      <w:numFmt w:val="decimal"/>
+      <w:lvlText w:val="%1.%2"/>
+      <w:lvlJc w:val="left"/>
+      <w:pPr>
+        <w:ind w:left="450" w:hanging="450"/>
+      </w:pPr>
+      <w:rPr>
+        <w:rFonts w:hint="default"/>
+      </w:rPr>
+    </w:lvl>
+    <w:lvl w:ilvl="2">
+      <w:start w:val="1"/>
+      <w:numFmt w:val="decimal"/>
+      <w:lvlText w:val="%1.%2.%3"/>
+      <w:lvlJc w:val="left"/>
+      <w:pPr>
+        <w:ind w:left="720" w:hanging="720"/>
+      </w:pPr>
+      <w:rPr>
+        <w:rFonts w:hint="default"/>
+      </w:rPr>
+    </w:lvl>
+    <w:lvl w:ilvl="3">
+      <w:start w:val="1"/>
+      <w:numFmt w:val="decimal"/>
+      <w:lvlText w:val="%1.%2.%3.%4"/>
+      <w:lvlJc w:val="left"/>
+      <w:pPr>
+        <w:ind w:left="1080" w:hanging="1080"/>
+      </w:pPr>
+      <w:rPr>
+        <w:rFonts w:hint="default"/>
+      </w:rPr>
+    </w:lvl>
+    <w:lvl w:ilvl="4">
+      <w:start w:val="1"/>
+      <w:numFmt w:val="decimal"/>
+      <w:lvlText w:val="%1.%2.%3.%4.%5"/>
+      <w:lvlJc w:val="left"/>
+      <w:pPr>
+        <w:ind w:left="1080" w:hanging="1080"/>
+      </w:pPr>
+      <w:rPr>
+        <w:rFonts w:hint="default"/>
+      </w:rPr>
+    </w:lvl>
+    <w:lvl w:ilvl="5">
+      <w:start w:val="1"/>
+      <w:numFmt w:val="decimal"/>
+      <w:lvlText w:val="%1.%2.%3.%4.%5.%6"/>
+      <w:lvlJc w:val="left"/>
+      <w:pPr>
+        <w:ind w:left="1440" w:hanging="1440"/>
+      </w:pPr>
+      <w:rPr>
+        <w:rFonts w:hint="default"/>
+      </w:rPr>
+    </w:lvl>
+    <w:lvl w:ilvl="6">
+      <w:start w:val="1"/>
+      <w:numFmt w:val="decimal"/>
+      <w:lvlText w:val="%1.%2.%3.%4.%5.%6.%7"/>
+      <w:lvlJc w:val="left"/>
+      <w:pPr>
+        <w:ind w:left="1440" w:hanging="1440"/>
+      </w:pPr>
+      <w:rPr>
+        <w:rFonts w:hint="default"/>
+      </w:rPr>
+    </w:lvl>
+    <w:lvl w:ilvl="7">
+      <w:start w:val="1"/>
+      <w:numFmt w:val="decimal"/>
+      <w:lvlText w:val="%1.%2.%3.%4.%5.%6.%7.%8"/>
+      <w:lvlJc w:val="left"/>
+      <w:pPr>
+        <w:ind w:left="1800" w:hanging="1800"/>
+      </w:pPr>
+      <w:rPr>
+        <w:rFonts w:hint="default"/>
+      </w:rPr>
+    </w:lvl>
+    <w:lvl w:ilvl="8">
+      <w:start w:val="1"/>
+      <w:numFmt w:val="decimal"/>
+      <w:lvlText w:val="%1.%2.%3.%4.%5.%6.%7.%8.%9"/>
+      <w:lvlJc w:val="left"/>
+      <w:pPr>
+        <w:ind w:left="2160" w:hanging="2160"/>
+      </w:pPr>
+      <w:rPr>
+        <w:rFonts w:hint="default"/>
+      </w:rPr>
+    </w:lvl>
+  </w:abstractNum>
+  <w:abstractNum w:abstractNumId="12">
     <w:nsid w:val="696A5348"/>
     <w:multiLevelType w:val="hybridMultilevel"/>
     <w:tmpl w:val="9842B0C2"/>
@@ -6131,7 +6920,7 @@
       </w:pPr>
     </w:lvl>
   </w:abstractNum>
-  <w:abstractNum w:abstractNumId="10">
+  <w:abstractNum w:abstractNumId="13">
     <w:nsid w:val="7AD63D10"/>
     <w:multiLevelType w:val="hybridMultilevel"/>
     <w:tmpl w:val="57E8E020"/>
@@ -6220,7 +7009,7 @@
       </w:pPr>
     </w:lvl>
   </w:abstractNum>
-  <w:abstractNum w:abstractNumId="11">
+  <w:abstractNum w:abstractNumId="14">
     <w:nsid w:val="7C5C2089"/>
     <w:multiLevelType w:val="hybridMultilevel"/>
     <w:tmpl w:val="259C41BA"/>
@@ -6310,40 +7099,49 @@
     </w:lvl>
   </w:abstractNum>
   <w:num w:numId="1">
-    <w:abstractNumId w:val="2"/>
+    <w:abstractNumId w:val="3"/>
   </w:num>
   <w:num w:numId="2">
-    <w:abstractNumId w:val="11"/>
+    <w:abstractNumId w:val="14"/>
   </w:num>
   <w:num w:numId="3">
-    <w:abstractNumId w:val="10"/>
+    <w:abstractNumId w:val="13"/>
   </w:num>
   <w:num w:numId="4">
     <w:abstractNumId w:val="1"/>
   </w:num>
   <w:num w:numId="5">
+    <w:abstractNumId w:val="6"/>
+  </w:num>
+  <w:num w:numId="6">
+    <w:abstractNumId w:val="7"/>
+  </w:num>
+  <w:num w:numId="7">
     <w:abstractNumId w:val="5"/>
   </w:num>
-  <w:num w:numId="6">
-    <w:abstractNumId w:val="6"/>
+  <w:num w:numId="8">
+    <w:abstractNumId w:val="8"/>
   </w:num>
-  <w:num w:numId="7">
+  <w:num w:numId="9">
+    <w:abstractNumId w:val="10"/>
+  </w:num>
+  <w:num w:numId="10">
     <w:abstractNumId w:val="4"/>
   </w:num>
-  <w:num w:numId="8">
-    <w:abstractNumId w:val="7"/>
-  </w:num>
-  <w:num w:numId="9">
-    <w:abstractNumId w:val="8"/>
-  </w:num>
-  <w:num w:numId="10">
-    <w:abstractNumId w:val="3"/>
-  </w:num>
   <w:num w:numId="11">
-    <w:abstractNumId w:val="9"/>
+    <w:abstractNumId w:val="12"/>
   </w:num>
   <w:num w:numId="12">
     <w:abstractNumId w:val="0"/>
+  </w:num>
+  <w:num w:numId="13">
+    <w:abstractNumId w:val="9"/>
+  </w:num>
+  <w:num w:numId="14">
+    <w:abstractNumId w:val="2"/>
+  </w:num>
+  <w:num w:numId="15">
+    <w:abstractNumId w:val="11"/>
   </w:num>
 </w:numbering>
 </file>
@@ -6746,6 +7544,29 @@
       <w:spacing w:after="200" w:line="276" w:lineRule="auto"/>
     </w:pPr>
   </w:style>
+  <w:style w:type="paragraph" w:styleId="Heading1">
+    <w:name w:val="heading 1"/>
+    <w:basedOn w:val="Normal"/>
+    <w:next w:val="Normal"/>
+    <w:link w:val="Heading1Char"/>
+    <w:uiPriority w:val="9"/>
+    <w:qFormat/>
+    <w:rsid w:val="00144AEC"/>
+    <w:pPr>
+      <w:keepNext/>
+      <w:keepLines/>
+      <w:spacing w:before="120" w:after="120"/>
+      <w:jc w:val="center"/>
+      <w:outlineLvl w:val="0"/>
+    </w:pPr>
+    <w:rPr>
+      <w:rFonts w:ascii="Times New Roman" w:eastAsiaTheme="majorEastAsia" w:hAnsi="Times New Roman" w:cstheme="majorBidi"/>
+      <w:b/>
+      <w:color w:val="000000" w:themeColor="text1"/>
+      <w:sz w:val="32"/>
+      <w:szCs w:val="32"/>
+    </w:rPr>
+  </w:style>
   <w:style w:type="character" w:default="1" w:styleId="DefaultParagraphFont">
     <w:name w:val="Default Paragraph Font"/>
     <w:uiPriority w:val="1"/>
@@ -6841,6 +7662,35 @@
     <w:rPr>
       <w:color w:val="0563C1" w:themeColor="hyperlink"/>
       <w:u w:val="single"/>
+    </w:rPr>
+  </w:style>
+  <w:style w:type="character" w:customStyle="1" w:styleId="Heading1Char">
+    <w:name w:val="Heading 1 Char"/>
+    <w:basedOn w:val="DefaultParagraphFont"/>
+    <w:link w:val="Heading1"/>
+    <w:uiPriority w:val="9"/>
+    <w:rsid w:val="00144AEC"/>
+    <w:rPr>
+      <w:rFonts w:ascii="Times New Roman" w:eastAsiaTheme="majorEastAsia" w:hAnsi="Times New Roman" w:cstheme="majorBidi"/>
+      <w:b/>
+      <w:color w:val="000000" w:themeColor="text1"/>
+      <w:sz w:val="32"/>
+      <w:szCs w:val="32"/>
+    </w:rPr>
+  </w:style>
+  <w:style w:type="paragraph" w:styleId="NoSpacing">
+    <w:name w:val="No Spacing"/>
+    <w:uiPriority w:val="1"/>
+    <w:qFormat/>
+    <w:rsid w:val="00144AEC"/>
+    <w:pPr>
+      <w:spacing w:after="0" w:line="240" w:lineRule="auto"/>
+      <w:jc w:val="both"/>
+    </w:pPr>
+    <w:rPr>
+      <w:rFonts w:ascii="Times New Roman" w:hAnsi="Times New Roman"/>
+      <w:color w:val="000000" w:themeColor="text1"/>
+      <w:sz w:val="24"/>
     </w:rPr>
   </w:style>
 </w:styles>

</xml_diff>

<commit_message>
report - reference and methodology page modified
</commit_message>
<xml_diff>
--- a/Report/E-BloodBank_Proposal.docx
+++ b/Report/E-BloodBank_Proposal.docx
@@ -4108,16 +4108,16 @@
         <w:rPr>
           <w:rFonts w:ascii="Times New Roman" w:hAnsi="Times New Roman" w:cs="Times New Roman"/>
           <w:b/>
-          <w:sz w:val="24"/>
-          <w:szCs w:val="24"/>
-        </w:rPr>
-      </w:pPr>
-      <w:r>
-        <w:rPr>
-          <w:rFonts w:ascii="Times New Roman" w:hAnsi="Times New Roman" w:cs="Times New Roman"/>
-          <w:b/>
-          <w:sz w:val="24"/>
-          <w:szCs w:val="24"/>
+          <w:sz w:val="32"/>
+          <w:szCs w:val="32"/>
+        </w:rPr>
+      </w:pPr>
+      <w:r>
+        <w:rPr>
+          <w:rFonts w:ascii="Times New Roman" w:hAnsi="Times New Roman" w:cs="Times New Roman"/>
+          <w:b/>
+          <w:sz w:val="32"/>
+          <w:szCs w:val="32"/>
         </w:rPr>
         <w:lastRenderedPageBreak/>
         <w:t>CHAPTER 2</w:t>
@@ -4129,16 +4129,16 @@
         <w:rPr>
           <w:rFonts w:ascii="Times New Roman" w:hAnsi="Times New Roman" w:cs="Times New Roman"/>
           <w:b/>
-          <w:sz w:val="24"/>
-          <w:szCs w:val="24"/>
-        </w:rPr>
-      </w:pPr>
-      <w:r>
-        <w:rPr>
-          <w:rFonts w:ascii="Times New Roman" w:hAnsi="Times New Roman" w:cs="Times New Roman"/>
-          <w:b/>
-          <w:sz w:val="24"/>
-          <w:szCs w:val="24"/>
+          <w:sz w:val="28"/>
+          <w:szCs w:val="28"/>
+        </w:rPr>
+      </w:pPr>
+      <w:r>
+        <w:rPr>
+          <w:rFonts w:ascii="Times New Roman" w:hAnsi="Times New Roman" w:cs="Times New Roman"/>
+          <w:b/>
+          <w:sz w:val="28"/>
+          <w:szCs w:val="28"/>
         </w:rPr>
         <w:t>LITERATURE REVIEW</w:t>
       </w:r>
@@ -4403,16 +4403,16 @@
         <w:rPr>
           <w:rFonts w:ascii="Times New Roman" w:hAnsi="Times New Roman" w:cs="Times New Roman"/>
           <w:b/>
-          <w:sz w:val="24"/>
-          <w:szCs w:val="24"/>
-        </w:rPr>
-      </w:pPr>
-      <w:r>
-        <w:rPr>
-          <w:rFonts w:ascii="Times New Roman" w:hAnsi="Times New Roman" w:cs="Times New Roman"/>
-          <w:b/>
-          <w:sz w:val="24"/>
-          <w:szCs w:val="24"/>
+          <w:sz w:val="32"/>
+          <w:szCs w:val="32"/>
+        </w:rPr>
+      </w:pPr>
+      <w:r>
+        <w:rPr>
+          <w:rFonts w:ascii="Times New Roman" w:hAnsi="Times New Roman" w:cs="Times New Roman"/>
+          <w:b/>
+          <w:sz w:val="32"/>
+          <w:szCs w:val="32"/>
         </w:rPr>
         <w:lastRenderedPageBreak/>
         <w:t>CHAPTER 3</w:t>
@@ -4424,16 +4424,16 @@
         <w:rPr>
           <w:rFonts w:ascii="Times New Roman" w:hAnsi="Times New Roman" w:cs="Times New Roman"/>
           <w:b/>
-          <w:sz w:val="24"/>
-          <w:szCs w:val="24"/>
-        </w:rPr>
-      </w:pPr>
-      <w:r>
-        <w:rPr>
-          <w:rFonts w:ascii="Times New Roman" w:hAnsi="Times New Roman" w:cs="Times New Roman"/>
-          <w:b/>
-          <w:sz w:val="24"/>
-          <w:szCs w:val="24"/>
+          <w:sz w:val="28"/>
+          <w:szCs w:val="28"/>
+        </w:rPr>
+      </w:pPr>
+      <w:r>
+        <w:rPr>
+          <w:rFonts w:ascii="Times New Roman" w:hAnsi="Times New Roman" w:cs="Times New Roman"/>
+          <w:b/>
+          <w:sz w:val="28"/>
+          <w:szCs w:val="28"/>
         </w:rPr>
         <w:t>PROJECT MANAGEMENT</w:t>
       </w:r>
@@ -4443,18 +4443,26 @@
         <w:jc w:val="both"/>
         <w:rPr>
           <w:rFonts w:ascii="Times New Roman" w:hAnsi="Times New Roman" w:cs="Times New Roman"/>
-          <w:b/>
-          <w:sz w:val="24"/>
-          <w:szCs w:val="24"/>
-        </w:rPr>
-      </w:pPr>
-      <w:r>
-        <w:rPr>
-          <w:rFonts w:ascii="Times New Roman" w:hAnsi="Times New Roman" w:cs="Times New Roman"/>
-          <w:sz w:val="24"/>
-          <w:szCs w:val="24"/>
-        </w:rPr>
-        <w:t>In order to design this E-Blood Bank</w:t>
+          <w:sz w:val="24"/>
+          <w:szCs w:val="24"/>
+        </w:rPr>
+      </w:pPr>
+      <w:r>
+        <w:rPr>
+          <w:rFonts w:ascii="Times New Roman" w:hAnsi="Times New Roman" w:cs="Times New Roman"/>
+          <w:sz w:val="24"/>
+          <w:szCs w:val="24"/>
+        </w:rPr>
+        <w:t xml:space="preserve">In order to design this </w:t>
+      </w:r>
+      <w:r>
+        <w:rPr>
+          <w:rFonts w:ascii="Times New Roman" w:hAnsi="Times New Roman" w:cs="Times New Roman"/>
+          <w:b/>
+          <w:sz w:val="24"/>
+          <w:szCs w:val="24"/>
+        </w:rPr>
+        <w:t>E-Blood Bank</w:t>
       </w:r>
       <w:r>
         <w:rPr>
@@ -4471,25 +4479,2757 @@
           <w:szCs w:val="24"/>
         </w:rPr>
         <w:t xml:space="preserve">d we will design the program on </w:t>
+      </w:r>
+      <w:r>
+        <w:rPr>
+          <w:rFonts w:ascii="Times New Roman" w:hAnsi="Times New Roman" w:cs="Times New Roman"/>
+          <w:sz w:val="24"/>
+          <w:szCs w:val="24"/>
+        </w:rPr>
+        <w:t xml:space="preserve">the </w:t>
+      </w:r>
+      <w:r>
+        <w:rPr>
+          <w:rFonts w:ascii="Times New Roman" w:hAnsi="Times New Roman" w:cs="Times New Roman"/>
+          <w:sz w:val="24"/>
+          <w:szCs w:val="24"/>
+        </w:rPr>
+        <w:t>basis of these concepts.</w:t>
+      </w:r>
+    </w:p>
+    <w:p>
+      <w:pPr>
+        <w:jc w:val="both"/>
+        <w:rPr>
+          <w:rFonts w:ascii="Times New Roman" w:hAnsi="Times New Roman" w:cs="Times New Roman"/>
+          <w:b/>
+          <w:sz w:val="28"/>
+          <w:szCs w:val="28"/>
+        </w:rPr>
+      </w:pPr>
+      <w:r>
+        <w:rPr>
+          <w:rFonts w:ascii="Times New Roman" w:hAnsi="Times New Roman" w:cs="Times New Roman"/>
+          <w:b/>
+          <w:sz w:val="28"/>
+          <w:szCs w:val="28"/>
+        </w:rPr>
+        <w:t>3.1 Project Member Information</w:t>
+      </w:r>
+    </w:p>
+    <w:p>
+      <w:pPr>
+        <w:jc w:val="both"/>
+        <w:rPr>
+          <w:rFonts w:ascii="Times New Roman" w:hAnsi="Times New Roman" w:cs="Times New Roman"/>
+          <w:sz w:val="24"/>
+          <w:szCs w:val="24"/>
+        </w:rPr>
+      </w:pPr>
+      <w:r>
+        <w:rPr>
+          <w:rFonts w:ascii="Times New Roman" w:hAnsi="Times New Roman" w:cs="Times New Roman"/>
+          <w:sz w:val="24"/>
+          <w:szCs w:val="24"/>
+        </w:rPr>
+        <w:t>For this project, we have a group of four members:</w:t>
+      </w:r>
+    </w:p>
+    <w:tbl>
+      <w:tblPr>
+        <w:tblStyle w:val="TableGrid"/>
+        <w:tblW w:w="0" w:type="auto"/>
+        <w:tblLook w:val="04A0" w:firstRow="1" w:lastRow="0" w:firstColumn="1" w:lastColumn="0" w:noHBand="0" w:noVBand="1"/>
+      </w:tblPr>
+      <w:tblGrid>
+        <w:gridCol w:w="3417"/>
+        <w:gridCol w:w="1587"/>
+      </w:tblGrid>
+      <w:tr>
+        <w:trPr>
+          <w:trHeight w:val="495"/>
+        </w:trPr>
+        <w:tc>
+          <w:tcPr>
+            <w:tcW w:w="3417" w:type="dxa"/>
+          </w:tcPr>
+          <w:p>
+            <w:pPr>
+              <w:rPr>
+                <w:rFonts w:ascii="Times New Roman" w:hAnsi="Times New Roman" w:cs="Times New Roman"/>
+                <w:b/>
+                <w:sz w:val="24"/>
+                <w:szCs w:val="24"/>
+              </w:rPr>
+            </w:pPr>
+            <w:r>
+              <w:rPr>
+                <w:rFonts w:ascii="Times New Roman" w:hAnsi="Times New Roman" w:cs="Times New Roman"/>
+                <w:b/>
+                <w:sz w:val="24"/>
+                <w:szCs w:val="24"/>
+              </w:rPr>
+              <w:t>Name</w:t>
+            </w:r>
+          </w:p>
+        </w:tc>
+        <w:tc>
+          <w:tcPr>
+            <w:tcW w:w="1587" w:type="dxa"/>
+          </w:tcPr>
+          <w:p>
+            <w:pPr>
+              <w:rPr>
+                <w:rFonts w:ascii="Times New Roman" w:hAnsi="Times New Roman" w:cs="Times New Roman"/>
+                <w:b/>
+                <w:sz w:val="24"/>
+                <w:szCs w:val="24"/>
+              </w:rPr>
+            </w:pPr>
+            <w:r>
+              <w:rPr>
+                <w:rFonts w:ascii="Times New Roman" w:hAnsi="Times New Roman" w:cs="Times New Roman"/>
+                <w:b/>
+                <w:sz w:val="24"/>
+                <w:szCs w:val="24"/>
+              </w:rPr>
+              <w:t>Roll No.</w:t>
+            </w:r>
+          </w:p>
+        </w:tc>
+      </w:tr>
+      <w:tr>
+        <w:trPr>
+          <w:trHeight w:val="495"/>
+        </w:trPr>
+        <w:tc>
+          <w:tcPr>
+            <w:tcW w:w="3417" w:type="dxa"/>
+          </w:tcPr>
+          <w:p>
+            <w:pPr>
+              <w:rPr>
+                <w:rFonts w:ascii="Times New Roman" w:hAnsi="Times New Roman" w:cs="Times New Roman"/>
+                <w:sz w:val="24"/>
+                <w:szCs w:val="24"/>
+              </w:rPr>
+            </w:pPr>
+            <w:r>
+              <w:rPr>
+                <w:rFonts w:ascii="Times New Roman" w:hAnsi="Times New Roman" w:cs="Times New Roman"/>
+                <w:sz w:val="24"/>
+                <w:szCs w:val="24"/>
+              </w:rPr>
+              <w:t>Dipesh Deuja</w:t>
+            </w:r>
+          </w:p>
+        </w:tc>
+        <w:tc>
+          <w:tcPr>
+            <w:tcW w:w="1587" w:type="dxa"/>
+          </w:tcPr>
+          <w:p>
+            <w:pPr>
+              <w:jc w:val="both"/>
+              <w:rPr>
+                <w:rFonts w:ascii="Times New Roman" w:hAnsi="Times New Roman" w:cs="Times New Roman"/>
+                <w:sz w:val="24"/>
+                <w:szCs w:val="24"/>
+              </w:rPr>
+            </w:pPr>
+            <w:r>
+              <w:rPr>
+                <w:rFonts w:ascii="Times New Roman" w:hAnsi="Times New Roman" w:cs="Times New Roman"/>
+                <w:sz w:val="24"/>
+                <w:szCs w:val="24"/>
+              </w:rPr>
+              <w:t>730314</w:t>
+            </w:r>
+          </w:p>
+        </w:tc>
+      </w:tr>
+      <w:tr>
+        <w:trPr>
+          <w:trHeight w:val="495"/>
+        </w:trPr>
+        <w:tc>
+          <w:tcPr>
+            <w:tcW w:w="3417" w:type="dxa"/>
+          </w:tcPr>
+          <w:p>
+            <w:pPr>
+              <w:rPr>
+                <w:rFonts w:ascii="Times New Roman" w:hAnsi="Times New Roman" w:cs="Times New Roman"/>
+                <w:sz w:val="24"/>
+                <w:szCs w:val="24"/>
+              </w:rPr>
+            </w:pPr>
+            <w:r>
+              <w:rPr>
+                <w:rFonts w:ascii="Times New Roman" w:hAnsi="Times New Roman" w:cs="Times New Roman"/>
+                <w:sz w:val="24"/>
+                <w:szCs w:val="24"/>
+              </w:rPr>
+              <w:t>Kareena Bade</w:t>
+            </w:r>
+          </w:p>
+        </w:tc>
+        <w:tc>
+          <w:tcPr>
+            <w:tcW w:w="1587" w:type="dxa"/>
+          </w:tcPr>
+          <w:p>
+            <w:pPr>
+              <w:jc w:val="both"/>
+              <w:rPr>
+                <w:rFonts w:ascii="Times New Roman" w:hAnsi="Times New Roman" w:cs="Times New Roman"/>
+                <w:sz w:val="24"/>
+                <w:szCs w:val="24"/>
+              </w:rPr>
+            </w:pPr>
+            <w:r>
+              <w:rPr>
+                <w:rFonts w:ascii="Times New Roman" w:hAnsi="Times New Roman" w:cs="Times New Roman"/>
+                <w:sz w:val="24"/>
+                <w:szCs w:val="24"/>
+              </w:rPr>
+              <w:t>730318</w:t>
+            </w:r>
+          </w:p>
+        </w:tc>
+      </w:tr>
+      <w:tr>
+        <w:trPr>
+          <w:trHeight w:val="510"/>
+        </w:trPr>
+        <w:tc>
+          <w:tcPr>
+            <w:tcW w:w="3417" w:type="dxa"/>
+          </w:tcPr>
+          <w:p>
+            <w:pPr>
+              <w:rPr>
+                <w:rFonts w:ascii="Times New Roman" w:hAnsi="Times New Roman" w:cs="Times New Roman"/>
+                <w:sz w:val="24"/>
+                <w:szCs w:val="24"/>
+              </w:rPr>
+            </w:pPr>
+            <w:r>
+              <w:rPr>
+                <w:rFonts w:ascii="Times New Roman" w:hAnsi="Times New Roman" w:cs="Times New Roman"/>
+                <w:sz w:val="24"/>
+                <w:szCs w:val="24"/>
+              </w:rPr>
+              <w:t>Sanam Suwal</w:t>
+            </w:r>
+          </w:p>
+        </w:tc>
+        <w:tc>
+          <w:tcPr>
+            <w:tcW w:w="1587" w:type="dxa"/>
+          </w:tcPr>
+          <w:p>
+            <w:pPr>
+              <w:jc w:val="both"/>
+              <w:rPr>
+                <w:rFonts w:ascii="Times New Roman" w:hAnsi="Times New Roman" w:cs="Times New Roman"/>
+                <w:sz w:val="24"/>
+                <w:szCs w:val="24"/>
+              </w:rPr>
+            </w:pPr>
+            <w:r>
+              <w:rPr>
+                <w:rFonts w:ascii="Times New Roman" w:hAnsi="Times New Roman" w:cs="Times New Roman"/>
+                <w:sz w:val="24"/>
+                <w:szCs w:val="24"/>
+              </w:rPr>
+              <w:t>730334</w:t>
+            </w:r>
+          </w:p>
+        </w:tc>
+      </w:tr>
+      <w:tr>
+        <w:trPr>
+          <w:trHeight w:val="480"/>
+        </w:trPr>
+        <w:tc>
+          <w:tcPr>
+            <w:tcW w:w="3417" w:type="dxa"/>
+          </w:tcPr>
+          <w:p>
+            <w:pPr>
+              <w:rPr>
+                <w:rFonts w:ascii="Times New Roman" w:hAnsi="Times New Roman" w:cs="Times New Roman"/>
+                <w:sz w:val="24"/>
+                <w:szCs w:val="24"/>
+              </w:rPr>
+            </w:pPr>
+            <w:r>
+              <w:rPr>
+                <w:rFonts w:ascii="Times New Roman" w:hAnsi="Times New Roman" w:cs="Times New Roman"/>
+                <w:sz w:val="24"/>
+                <w:szCs w:val="24"/>
+              </w:rPr>
+              <w:t>Sujata Shrestha</w:t>
+            </w:r>
+          </w:p>
+        </w:tc>
+        <w:tc>
+          <w:tcPr>
+            <w:tcW w:w="1587" w:type="dxa"/>
+          </w:tcPr>
+          <w:p>
+            <w:pPr>
+              <w:jc w:val="both"/>
+              <w:rPr>
+                <w:rFonts w:ascii="Times New Roman" w:hAnsi="Times New Roman" w:cs="Times New Roman"/>
+                <w:sz w:val="24"/>
+                <w:szCs w:val="24"/>
+              </w:rPr>
+            </w:pPr>
+            <w:r>
+              <w:rPr>
+                <w:rFonts w:ascii="Times New Roman" w:hAnsi="Times New Roman" w:cs="Times New Roman"/>
+                <w:sz w:val="24"/>
+                <w:szCs w:val="24"/>
+              </w:rPr>
+              <w:t>730344</w:t>
+            </w:r>
+          </w:p>
+        </w:tc>
+      </w:tr>
+    </w:tbl>
+    <w:p>
+      <w:pPr>
+        <w:jc w:val="both"/>
+        <w:rPr>
+          <w:rFonts w:ascii="Times New Roman" w:hAnsi="Times New Roman" w:cs="Times New Roman"/>
+          <w:sz w:val="24"/>
+          <w:szCs w:val="24"/>
+        </w:rPr>
+      </w:pPr>
+    </w:p>
+    <w:p>
+      <w:pPr>
+        <w:jc w:val="both"/>
+        <w:rPr>
+          <w:rFonts w:ascii="Times New Roman" w:hAnsi="Times New Roman" w:cs="Times New Roman"/>
+          <w:b/>
+          <w:sz w:val="28"/>
+          <w:szCs w:val="28"/>
+        </w:rPr>
+      </w:pPr>
+      <w:r>
+        <w:rPr>
+          <w:rFonts w:ascii="Times New Roman" w:hAnsi="Times New Roman" w:cs="Times New Roman"/>
+          <w:b/>
+          <w:sz w:val="28"/>
+          <w:szCs w:val="28"/>
+        </w:rPr>
+        <w:t>3.2 Feasibility Study</w:t>
+      </w:r>
+    </w:p>
+    <w:p>
+      <w:pPr>
+        <w:jc w:val="both"/>
+        <w:rPr>
+          <w:rFonts w:ascii="Times New Roman" w:hAnsi="Times New Roman" w:cs="Times New Roman"/>
+          <w:sz w:val="24"/>
+          <w:szCs w:val="24"/>
+        </w:rPr>
+      </w:pPr>
+      <w:r>
+        <w:rPr>
+          <w:rFonts w:ascii="Times New Roman" w:hAnsi="Times New Roman" w:cs="Times New Roman"/>
+          <w:sz w:val="24"/>
+          <w:szCs w:val="24"/>
+        </w:rPr>
+        <w:t>The objectives of feasibility study are not solving the problem but to acquire a sense of its scope. During the study, the problem definition is crystallized and aspects of the problem to be included in the system are determined. Consequently, constant benefits are estimated and the greater reliability at this stage. This is a bridge in between the user requirements and the outputs.</w:t>
+      </w:r>
+      <w:r>
+        <w:rPr>
+          <w:rFonts w:ascii="Times New Roman" w:hAnsi="Times New Roman" w:cs="Times New Roman"/>
+          <w:sz w:val="24"/>
+          <w:szCs w:val="24"/>
+        </w:rPr>
+        <w:t xml:space="preserve"> The proposed system will be reliable for tracking the user’s location and notifying them i.e. notifying the donor around shortest location radius when </w:t>
+      </w:r>
+      <w:r>
+        <w:rPr>
+          <w:rFonts w:ascii="Times New Roman" w:hAnsi="Times New Roman" w:cs="Times New Roman"/>
+          <w:sz w:val="24"/>
+          <w:szCs w:val="24"/>
+        </w:rPr>
+        <w:t>recipients demand or need</w:t>
+      </w:r>
+      <w:r>
+        <w:rPr>
+          <w:rFonts w:ascii="Times New Roman" w:hAnsi="Times New Roman" w:cs="Times New Roman"/>
+          <w:sz w:val="24"/>
+          <w:szCs w:val="24"/>
+        </w:rPr>
+        <w:t xml:space="preserve"> </w:t>
+      </w:r>
+      <w:r>
+        <w:rPr>
+          <w:rFonts w:ascii="Times New Roman" w:hAnsi="Times New Roman" w:cs="Times New Roman"/>
+          <w:sz w:val="24"/>
+          <w:szCs w:val="24"/>
+        </w:rPr>
+        <w:t xml:space="preserve">the blood specifying a category. </w:t>
+      </w:r>
+    </w:p>
+    <w:p>
+      <w:pPr>
+        <w:jc w:val="both"/>
+        <w:rPr>
+          <w:rFonts w:ascii="Times New Roman" w:hAnsi="Times New Roman" w:cs="Times New Roman"/>
+          <w:b/>
+          <w:sz w:val="28"/>
+          <w:szCs w:val="28"/>
+        </w:rPr>
+      </w:pPr>
+      <w:r>
+        <w:rPr>
+          <w:rFonts w:ascii="Times New Roman" w:hAnsi="Times New Roman" w:cs="Times New Roman"/>
+          <w:b/>
+          <w:sz w:val="28"/>
+          <w:szCs w:val="28"/>
+        </w:rPr>
+        <w:t>3.3 Work Breakdown Structure</w:t>
+      </w:r>
+    </w:p>
+    <w:p>
+      <w:pPr>
+        <w:jc w:val="both"/>
+        <w:rPr>
+          <w:rFonts w:ascii="Times New Roman" w:hAnsi="Times New Roman" w:cs="Times New Roman"/>
+          <w:sz w:val="24"/>
+          <w:szCs w:val="24"/>
+        </w:rPr>
+      </w:pPr>
+      <w:r>
+        <w:rPr>
+          <w:rFonts w:ascii="Times New Roman" w:hAnsi="Times New Roman" w:cs="Times New Roman"/>
+          <w:sz w:val="24"/>
+          <w:szCs w:val="24"/>
+        </w:rPr>
+        <w:t xml:space="preserve">The </w:t>
+      </w:r>
+      <w:r>
+        <w:rPr>
+          <w:rFonts w:ascii="Times New Roman" w:hAnsi="Times New Roman" w:cs="Times New Roman"/>
+          <w:sz w:val="24"/>
+          <w:szCs w:val="24"/>
+        </w:rPr>
+        <w:t>four</w:t>
+      </w:r>
+      <w:r>
+        <w:rPr>
+          <w:rFonts w:ascii="Times New Roman" w:hAnsi="Times New Roman" w:cs="Times New Roman"/>
+          <w:sz w:val="24"/>
+          <w:szCs w:val="24"/>
+        </w:rPr>
+        <w:t xml:space="preserve"> group members will work on the different modules. During the course of work, each member will communicate with each other so that no problem arises in the future. </w:t>
+      </w:r>
+      <w:r>
+        <w:rPr>
+          <w:rFonts w:ascii="Times New Roman" w:hAnsi="Times New Roman" w:cs="Times New Roman"/>
+          <w:sz w:val="24"/>
+          <w:szCs w:val="24"/>
+        </w:rPr>
+        <w:t>As all the task will be tracked in Github, there will not be any hassle on combining all the modules.</w:t>
+      </w:r>
+    </w:p>
+    <w:p>
+      <w:pPr>
+        <w:jc w:val="both"/>
+        <w:rPr>
+          <w:sz w:val="24"/>
+          <w:szCs w:val="24"/>
+        </w:rPr>
+      </w:pPr>
+    </w:p>
+    <w:p>
+      <w:pPr>
+        <w:jc w:val="both"/>
+        <w:rPr>
+          <w:sz w:val="24"/>
+          <w:szCs w:val="24"/>
+        </w:rPr>
+      </w:pPr>
+    </w:p>
+    <w:tbl>
+      <w:tblPr>
+        <w:tblStyle w:val="TableGrid"/>
+        <w:tblW w:w="9380" w:type="dxa"/>
+        <w:tblLook w:val="04A0" w:firstRow="1" w:lastRow="0" w:firstColumn="1" w:lastColumn="0" w:noHBand="0" w:noVBand="1"/>
+      </w:tblPr>
+      <w:tblGrid>
+        <w:gridCol w:w="419"/>
+        <w:gridCol w:w="1842"/>
+        <w:gridCol w:w="921"/>
+        <w:gridCol w:w="921"/>
+        <w:gridCol w:w="921"/>
+        <w:gridCol w:w="921"/>
+        <w:gridCol w:w="838"/>
+        <w:gridCol w:w="921"/>
+        <w:gridCol w:w="838"/>
+        <w:gridCol w:w="838"/>
+      </w:tblGrid>
+      <w:tr>
+        <w:trPr>
+          <w:trHeight w:val="888"/>
+        </w:trPr>
+        <w:tc>
+          <w:tcPr>
+            <w:tcW w:w="419" w:type="dxa"/>
+          </w:tcPr>
+          <w:p>
+            <w:pPr>
+              <w:ind w:right="-693"/>
+              <w:rPr>
+                <w:rFonts w:cs="Times New Roman"/>
+                <w:color w:val="222222"/>
+                <w:sz w:val="24"/>
+                <w:szCs w:val="24"/>
+                <w:shd w:val="clear" w:color="auto" w:fill="FFFFFF"/>
+              </w:rPr>
+            </w:pPr>
+            <w:r>
+              <w:rPr>
+                <w:rFonts w:cs="Times New Roman"/>
+                <w:color w:val="222222"/>
+                <w:sz w:val="24"/>
+                <w:szCs w:val="24"/>
+                <w:shd w:val="clear" w:color="auto" w:fill="FFFFFF"/>
+              </w:rPr>
+              <w:lastRenderedPageBreak/>
+              <w:t>S.</w:t>
+            </w:r>
+          </w:p>
+          <w:p>
+            <w:pPr>
+              <w:ind w:right="-693"/>
+              <w:rPr>
+                <w:rFonts w:cs="Times New Roman"/>
+                <w:color w:val="222222"/>
+                <w:sz w:val="24"/>
+                <w:szCs w:val="24"/>
+                <w:shd w:val="clear" w:color="auto" w:fill="FFFFFF"/>
+              </w:rPr>
+            </w:pPr>
+            <w:r>
+              <w:rPr>
+                <w:rFonts w:cs="Times New Roman"/>
+                <w:color w:val="222222"/>
+                <w:sz w:val="24"/>
+                <w:szCs w:val="24"/>
+                <w:shd w:val="clear" w:color="auto" w:fill="FFFFFF"/>
+              </w:rPr>
+              <w:t>N</w:t>
+            </w:r>
+          </w:p>
+        </w:tc>
+        <w:tc>
+          <w:tcPr>
+            <w:tcW w:w="1842" w:type="dxa"/>
+          </w:tcPr>
+          <w:p>
+            <w:pPr>
+              <w:ind w:left="432" w:right="-693"/>
+              <w:rPr>
+                <w:rFonts w:cs="Times New Roman"/>
+                <w:color w:val="222222"/>
+                <w:sz w:val="24"/>
+                <w:szCs w:val="24"/>
+                <w:shd w:val="clear" w:color="auto" w:fill="FFFFFF"/>
+              </w:rPr>
+            </w:pPr>
+            <w:r>
+              <w:rPr>
+                <w:rFonts w:cs="Times New Roman"/>
+                <w:color w:val="222222"/>
+                <w:sz w:val="24"/>
+                <w:szCs w:val="24"/>
+                <w:shd w:val="clear" w:color="auto" w:fill="FFFFFF"/>
+              </w:rPr>
+              <w:t>Week Job</w:t>
+            </w:r>
+          </w:p>
+          <w:p>
+            <w:pPr>
+              <w:ind w:left="342" w:right="-693"/>
+              <w:rPr>
+                <w:rFonts w:cs="Times New Roman"/>
+                <w:color w:val="222222"/>
+                <w:sz w:val="24"/>
+                <w:szCs w:val="24"/>
+                <w:shd w:val="clear" w:color="auto" w:fill="FFFFFF"/>
+              </w:rPr>
+            </w:pPr>
+            <w:r>
+              <w:rPr>
+                <w:rFonts w:cs="Times New Roman"/>
+                <w:color w:val="222222"/>
+                <w:sz w:val="24"/>
+                <w:szCs w:val="24"/>
+                <w:shd w:val="clear" w:color="auto" w:fill="FFFFFF"/>
+              </w:rPr>
+              <w:t>Description</w:t>
+            </w:r>
+          </w:p>
+        </w:tc>
+        <w:tc>
+          <w:tcPr>
+            <w:tcW w:w="921" w:type="dxa"/>
+          </w:tcPr>
+          <w:p>
+            <w:pPr>
+              <w:ind w:right="-693"/>
+              <w:rPr>
+                <w:rFonts w:cs="Times New Roman"/>
+                <w:color w:val="222222"/>
+                <w:sz w:val="24"/>
+                <w:szCs w:val="24"/>
+                <w:shd w:val="clear" w:color="auto" w:fill="FFFFFF"/>
+              </w:rPr>
+            </w:pPr>
+            <w:r>
+              <w:rPr>
+                <w:rFonts w:cs="Times New Roman"/>
+                <w:color w:val="222222"/>
+                <w:sz w:val="24"/>
+                <w:szCs w:val="24"/>
+                <w:shd w:val="clear" w:color="auto" w:fill="FFFFFF"/>
+              </w:rPr>
+              <w:t>1</w:t>
+            </w:r>
+            <w:r>
+              <w:rPr>
+                <w:rFonts w:cs="Times New Roman"/>
+                <w:color w:val="222222"/>
+                <w:sz w:val="24"/>
+                <w:szCs w:val="24"/>
+                <w:shd w:val="clear" w:color="auto" w:fill="FFFFFF"/>
+                <w:vertAlign w:val="superscript"/>
+              </w:rPr>
+              <w:t>st</w:t>
+            </w:r>
+          </w:p>
+          <w:p>
+            <w:pPr>
+              <w:ind w:right="-693"/>
+              <w:rPr>
+                <w:rFonts w:cs="Times New Roman"/>
+                <w:color w:val="222222"/>
+                <w:sz w:val="24"/>
+                <w:szCs w:val="24"/>
+                <w:shd w:val="clear" w:color="auto" w:fill="FFFFFF"/>
+              </w:rPr>
+            </w:pPr>
+            <w:r>
+              <w:rPr>
+                <w:rFonts w:cs="Times New Roman"/>
+                <w:color w:val="222222"/>
+                <w:sz w:val="24"/>
+                <w:szCs w:val="24"/>
+                <w:shd w:val="clear" w:color="auto" w:fill="FFFFFF"/>
+              </w:rPr>
+              <w:t>Week</w:t>
+            </w:r>
+          </w:p>
+        </w:tc>
+        <w:tc>
+          <w:tcPr>
+            <w:tcW w:w="921" w:type="dxa"/>
+          </w:tcPr>
+          <w:p>
+            <w:pPr>
+              <w:ind w:right="-693"/>
+              <w:rPr>
+                <w:rFonts w:cs="Times New Roman"/>
+                <w:color w:val="222222"/>
+                <w:sz w:val="24"/>
+                <w:szCs w:val="24"/>
+                <w:shd w:val="clear" w:color="auto" w:fill="FFFFFF"/>
+              </w:rPr>
+            </w:pPr>
+            <w:r>
+              <w:rPr>
+                <w:rFonts w:cs="Times New Roman"/>
+                <w:color w:val="222222"/>
+                <w:sz w:val="24"/>
+                <w:szCs w:val="24"/>
+                <w:shd w:val="clear" w:color="auto" w:fill="FFFFFF"/>
+              </w:rPr>
+              <w:t>2</w:t>
+            </w:r>
+            <w:r>
+              <w:rPr>
+                <w:rFonts w:cs="Times New Roman"/>
+                <w:color w:val="222222"/>
+                <w:sz w:val="24"/>
+                <w:szCs w:val="24"/>
+                <w:shd w:val="clear" w:color="auto" w:fill="FFFFFF"/>
+                <w:vertAlign w:val="superscript"/>
+              </w:rPr>
+              <w:t>nd</w:t>
+            </w:r>
+          </w:p>
+          <w:p>
+            <w:pPr>
+              <w:ind w:right="-693"/>
+              <w:rPr>
+                <w:rFonts w:cs="Times New Roman"/>
+                <w:color w:val="222222"/>
+                <w:sz w:val="24"/>
+                <w:szCs w:val="24"/>
+                <w:shd w:val="clear" w:color="auto" w:fill="FFFFFF"/>
+              </w:rPr>
+            </w:pPr>
+            <w:r>
+              <w:rPr>
+                <w:rFonts w:cs="Times New Roman"/>
+                <w:color w:val="222222"/>
+                <w:sz w:val="24"/>
+                <w:szCs w:val="24"/>
+                <w:shd w:val="clear" w:color="auto" w:fill="FFFFFF"/>
+              </w:rPr>
+              <w:t>Week</w:t>
+            </w:r>
+          </w:p>
+        </w:tc>
+        <w:tc>
+          <w:tcPr>
+            <w:tcW w:w="921" w:type="dxa"/>
+          </w:tcPr>
+          <w:p>
+            <w:pPr>
+              <w:ind w:right="-693"/>
+              <w:rPr>
+                <w:rFonts w:cs="Times New Roman"/>
+                <w:color w:val="222222"/>
+                <w:sz w:val="24"/>
+                <w:szCs w:val="24"/>
+                <w:shd w:val="clear" w:color="auto" w:fill="FFFFFF"/>
+              </w:rPr>
+            </w:pPr>
+            <w:r>
+              <w:rPr>
+                <w:rFonts w:cs="Times New Roman"/>
+                <w:color w:val="222222"/>
+                <w:sz w:val="24"/>
+                <w:szCs w:val="24"/>
+                <w:shd w:val="clear" w:color="auto" w:fill="FFFFFF"/>
+              </w:rPr>
+              <w:t>3</w:t>
+            </w:r>
+            <w:r>
+              <w:rPr>
+                <w:rFonts w:cs="Times New Roman"/>
+                <w:color w:val="222222"/>
+                <w:sz w:val="24"/>
+                <w:szCs w:val="24"/>
+                <w:shd w:val="clear" w:color="auto" w:fill="FFFFFF"/>
+                <w:vertAlign w:val="superscript"/>
+              </w:rPr>
+              <w:t>rd</w:t>
+            </w:r>
+          </w:p>
+          <w:p>
+            <w:pPr>
+              <w:ind w:right="-693"/>
+              <w:rPr>
+                <w:rFonts w:cs="Times New Roman"/>
+                <w:color w:val="222222"/>
+                <w:sz w:val="24"/>
+                <w:szCs w:val="24"/>
+                <w:shd w:val="clear" w:color="auto" w:fill="FFFFFF"/>
+              </w:rPr>
+            </w:pPr>
+            <w:r>
+              <w:rPr>
+                <w:rFonts w:cs="Times New Roman"/>
+                <w:color w:val="222222"/>
+                <w:sz w:val="24"/>
+                <w:szCs w:val="24"/>
+                <w:shd w:val="clear" w:color="auto" w:fill="FFFFFF"/>
+              </w:rPr>
+              <w:t>Week</w:t>
+            </w:r>
+          </w:p>
+        </w:tc>
+        <w:tc>
+          <w:tcPr>
+            <w:tcW w:w="921" w:type="dxa"/>
+          </w:tcPr>
+          <w:p>
+            <w:pPr>
+              <w:ind w:right="-693"/>
+              <w:rPr>
+                <w:rFonts w:cs="Times New Roman"/>
+                <w:color w:val="222222"/>
+                <w:sz w:val="24"/>
+                <w:szCs w:val="24"/>
+                <w:shd w:val="clear" w:color="auto" w:fill="FFFFFF"/>
+              </w:rPr>
+            </w:pPr>
+            <w:r>
+              <w:rPr>
+                <w:rFonts w:cs="Times New Roman"/>
+                <w:color w:val="222222"/>
+                <w:sz w:val="24"/>
+                <w:szCs w:val="24"/>
+                <w:shd w:val="clear" w:color="auto" w:fill="FFFFFF"/>
+              </w:rPr>
+              <w:t>4</w:t>
+            </w:r>
+            <w:r>
+              <w:rPr>
+                <w:rFonts w:cs="Times New Roman"/>
+                <w:color w:val="222222"/>
+                <w:sz w:val="24"/>
+                <w:szCs w:val="24"/>
+                <w:shd w:val="clear" w:color="auto" w:fill="FFFFFF"/>
+                <w:vertAlign w:val="superscript"/>
+              </w:rPr>
+              <w:t>th</w:t>
+            </w:r>
+          </w:p>
+          <w:p>
+            <w:pPr>
+              <w:ind w:right="-693"/>
+              <w:rPr>
+                <w:rFonts w:cs="Times New Roman"/>
+                <w:color w:val="222222"/>
+                <w:sz w:val="24"/>
+                <w:szCs w:val="24"/>
+                <w:shd w:val="clear" w:color="auto" w:fill="FFFFFF"/>
+              </w:rPr>
+            </w:pPr>
+            <w:r>
+              <w:rPr>
+                <w:rFonts w:cs="Times New Roman"/>
+                <w:color w:val="222222"/>
+                <w:sz w:val="24"/>
+                <w:szCs w:val="24"/>
+                <w:shd w:val="clear" w:color="auto" w:fill="FFFFFF"/>
+              </w:rPr>
+              <w:t>Week</w:t>
+            </w:r>
+          </w:p>
+        </w:tc>
+        <w:tc>
+          <w:tcPr>
+            <w:tcW w:w="838" w:type="dxa"/>
+          </w:tcPr>
+          <w:p>
+            <w:pPr>
+              <w:ind w:right="-693"/>
+              <w:rPr>
+                <w:rFonts w:cs="Times New Roman"/>
+                <w:color w:val="222222"/>
+                <w:sz w:val="24"/>
+                <w:szCs w:val="24"/>
+                <w:shd w:val="clear" w:color="auto" w:fill="FFFFFF"/>
+              </w:rPr>
+            </w:pPr>
+            <w:r>
+              <w:rPr>
+                <w:rFonts w:cs="Times New Roman"/>
+                <w:color w:val="222222"/>
+                <w:sz w:val="24"/>
+                <w:szCs w:val="24"/>
+                <w:shd w:val="clear" w:color="auto" w:fill="FFFFFF"/>
+              </w:rPr>
+              <w:t>5</w:t>
+            </w:r>
+            <w:r>
+              <w:rPr>
+                <w:rFonts w:cs="Times New Roman"/>
+                <w:color w:val="222222"/>
+                <w:sz w:val="24"/>
+                <w:szCs w:val="24"/>
+                <w:shd w:val="clear" w:color="auto" w:fill="FFFFFF"/>
+                <w:vertAlign w:val="superscript"/>
+              </w:rPr>
+              <w:t>th</w:t>
+            </w:r>
+          </w:p>
+          <w:p>
+            <w:pPr>
+              <w:ind w:right="-693"/>
+              <w:rPr>
+                <w:rFonts w:cs="Times New Roman"/>
+                <w:color w:val="222222"/>
+                <w:sz w:val="24"/>
+                <w:szCs w:val="24"/>
+                <w:shd w:val="clear" w:color="auto" w:fill="FFFFFF"/>
+              </w:rPr>
+            </w:pPr>
+            <w:r>
+              <w:rPr>
+                <w:rFonts w:cs="Times New Roman"/>
+                <w:color w:val="222222"/>
+                <w:sz w:val="24"/>
+                <w:szCs w:val="24"/>
+                <w:shd w:val="clear" w:color="auto" w:fill="FFFFFF"/>
+              </w:rPr>
+              <w:t>Week</w:t>
+            </w:r>
+          </w:p>
+        </w:tc>
+        <w:tc>
+          <w:tcPr>
+            <w:tcW w:w="921" w:type="dxa"/>
+          </w:tcPr>
+          <w:p>
+            <w:pPr>
+              <w:ind w:right="-693"/>
+              <w:rPr>
+                <w:rFonts w:cs="Times New Roman"/>
+                <w:color w:val="222222"/>
+                <w:sz w:val="24"/>
+                <w:szCs w:val="24"/>
+                <w:shd w:val="clear" w:color="auto" w:fill="FFFFFF"/>
+              </w:rPr>
+            </w:pPr>
+            <w:r>
+              <w:rPr>
+                <w:rFonts w:cs="Times New Roman"/>
+                <w:color w:val="222222"/>
+                <w:sz w:val="24"/>
+                <w:szCs w:val="24"/>
+                <w:shd w:val="clear" w:color="auto" w:fill="FFFFFF"/>
+              </w:rPr>
+              <w:t>6</w:t>
+            </w:r>
+            <w:r>
+              <w:rPr>
+                <w:rFonts w:cs="Times New Roman"/>
+                <w:color w:val="222222"/>
+                <w:sz w:val="24"/>
+                <w:szCs w:val="24"/>
+                <w:shd w:val="clear" w:color="auto" w:fill="FFFFFF"/>
+                <w:vertAlign w:val="superscript"/>
+              </w:rPr>
+              <w:t>th</w:t>
+            </w:r>
+          </w:p>
+          <w:p>
+            <w:pPr>
+              <w:ind w:right="-693"/>
+              <w:rPr>
+                <w:rFonts w:cs="Times New Roman"/>
+                <w:color w:val="222222"/>
+                <w:sz w:val="24"/>
+                <w:szCs w:val="24"/>
+                <w:shd w:val="clear" w:color="auto" w:fill="FFFFFF"/>
+              </w:rPr>
+            </w:pPr>
+            <w:r>
+              <w:rPr>
+                <w:rFonts w:cs="Times New Roman"/>
+                <w:color w:val="222222"/>
+                <w:sz w:val="24"/>
+                <w:szCs w:val="24"/>
+                <w:shd w:val="clear" w:color="auto" w:fill="FFFFFF"/>
+              </w:rPr>
+              <w:t>Week</w:t>
+            </w:r>
+          </w:p>
+        </w:tc>
+        <w:tc>
+          <w:tcPr>
+            <w:tcW w:w="838" w:type="dxa"/>
+          </w:tcPr>
+          <w:p>
+            <w:pPr>
+              <w:ind w:right="-693"/>
+              <w:rPr>
+                <w:rFonts w:cs="Times New Roman"/>
+                <w:color w:val="222222"/>
+                <w:sz w:val="24"/>
+                <w:szCs w:val="24"/>
+                <w:shd w:val="clear" w:color="auto" w:fill="FFFFFF"/>
+              </w:rPr>
+            </w:pPr>
+            <w:r>
+              <w:rPr>
+                <w:rFonts w:cs="Times New Roman"/>
+                <w:color w:val="222222"/>
+                <w:sz w:val="24"/>
+                <w:szCs w:val="24"/>
+                <w:shd w:val="clear" w:color="auto" w:fill="FFFFFF"/>
+              </w:rPr>
+              <w:t>7</w:t>
+            </w:r>
+            <w:r>
+              <w:rPr>
+                <w:rFonts w:cs="Times New Roman"/>
+                <w:color w:val="222222"/>
+                <w:sz w:val="24"/>
+                <w:szCs w:val="24"/>
+                <w:shd w:val="clear" w:color="auto" w:fill="FFFFFF"/>
+                <w:vertAlign w:val="superscript"/>
+              </w:rPr>
+              <w:t>th</w:t>
+            </w:r>
+          </w:p>
+          <w:p>
+            <w:pPr>
+              <w:ind w:right="-693"/>
+              <w:rPr>
+                <w:rFonts w:cs="Times New Roman"/>
+                <w:color w:val="222222"/>
+                <w:sz w:val="24"/>
+                <w:szCs w:val="24"/>
+                <w:shd w:val="clear" w:color="auto" w:fill="FFFFFF"/>
+              </w:rPr>
+            </w:pPr>
+            <w:r>
+              <w:rPr>
+                <w:rFonts w:cs="Times New Roman"/>
+                <w:color w:val="222222"/>
+                <w:sz w:val="24"/>
+                <w:szCs w:val="24"/>
+                <w:shd w:val="clear" w:color="auto" w:fill="FFFFFF"/>
+              </w:rPr>
+              <w:t>Week</w:t>
+            </w:r>
+          </w:p>
+        </w:tc>
+        <w:tc>
+          <w:tcPr>
+            <w:tcW w:w="838" w:type="dxa"/>
+          </w:tcPr>
+          <w:p>
+            <w:pPr>
+              <w:ind w:right="-693"/>
+              <w:rPr>
+                <w:rFonts w:cs="Times New Roman"/>
+                <w:color w:val="222222"/>
+                <w:sz w:val="24"/>
+                <w:szCs w:val="24"/>
+                <w:shd w:val="clear" w:color="auto" w:fill="FFFFFF"/>
+              </w:rPr>
+            </w:pPr>
+            <w:r>
+              <w:rPr>
+                <w:rFonts w:cs="Times New Roman"/>
+                <w:color w:val="222222"/>
+                <w:sz w:val="24"/>
+                <w:szCs w:val="24"/>
+                <w:shd w:val="clear" w:color="auto" w:fill="FFFFFF"/>
+              </w:rPr>
+              <w:t>8</w:t>
+            </w:r>
+            <w:r>
+              <w:rPr>
+                <w:rFonts w:cs="Times New Roman"/>
+                <w:color w:val="222222"/>
+                <w:sz w:val="24"/>
+                <w:szCs w:val="24"/>
+                <w:shd w:val="clear" w:color="auto" w:fill="FFFFFF"/>
+                <w:vertAlign w:val="superscript"/>
+              </w:rPr>
+              <w:t>th</w:t>
+            </w:r>
+          </w:p>
+          <w:p>
+            <w:pPr>
+              <w:ind w:right="-693"/>
+              <w:rPr>
+                <w:rFonts w:cs="Times New Roman"/>
+                <w:color w:val="222222"/>
+                <w:sz w:val="24"/>
+                <w:szCs w:val="24"/>
+                <w:shd w:val="clear" w:color="auto" w:fill="FFFFFF"/>
+              </w:rPr>
+            </w:pPr>
+            <w:r>
+              <w:rPr>
+                <w:rFonts w:cs="Times New Roman"/>
+                <w:color w:val="222222"/>
+                <w:sz w:val="24"/>
+                <w:szCs w:val="24"/>
+                <w:shd w:val="clear" w:color="auto" w:fill="FFFFFF"/>
+              </w:rPr>
+              <w:t>Week</w:t>
+            </w:r>
+          </w:p>
+        </w:tc>
+      </w:tr>
+      <w:tr>
+        <w:trPr>
+          <w:trHeight w:val="834"/>
+        </w:trPr>
+        <w:tc>
+          <w:tcPr>
+            <w:tcW w:w="419" w:type="dxa"/>
+          </w:tcPr>
+          <w:p>
+            <w:pPr>
+              <w:ind w:right="-693"/>
+              <w:rPr>
+                <w:rFonts w:cs="Times New Roman"/>
+                <w:color w:val="222222"/>
+                <w:szCs w:val="24"/>
+                <w:shd w:val="clear" w:color="auto" w:fill="FFFFFF"/>
+              </w:rPr>
+            </w:pPr>
+            <w:r>
+              <w:rPr>
+                <w:rFonts w:cs="Times New Roman"/>
+                <w:color w:val="222222"/>
+                <w:szCs w:val="24"/>
+                <w:shd w:val="clear" w:color="auto" w:fill="FFFFFF"/>
+              </w:rPr>
+              <w:t>1.</w:t>
+            </w:r>
+          </w:p>
+        </w:tc>
+        <w:tc>
+          <w:tcPr>
+            <w:tcW w:w="1842" w:type="dxa"/>
+          </w:tcPr>
+          <w:p>
+            <w:pPr>
+              <w:ind w:right="-693"/>
+              <w:rPr>
+                <w:rFonts w:cs="Times New Roman"/>
+                <w:color w:val="222222"/>
+                <w:sz w:val="24"/>
+                <w:szCs w:val="24"/>
+                <w:shd w:val="clear" w:color="auto" w:fill="FFFFFF"/>
+              </w:rPr>
+            </w:pPr>
+            <w:r>
+              <w:rPr>
+                <w:rFonts w:cs="Times New Roman"/>
+                <w:color w:val="222222"/>
+                <w:sz w:val="24"/>
+                <w:szCs w:val="24"/>
+                <w:shd w:val="clear" w:color="auto" w:fill="FFFFFF"/>
+              </w:rPr>
+              <w:t xml:space="preserve">Problem </w:t>
+            </w:r>
+          </w:p>
+          <w:p>
+            <w:pPr>
+              <w:ind w:right="-693"/>
+              <w:rPr>
+                <w:rFonts w:cs="Times New Roman"/>
+                <w:color w:val="222222"/>
+                <w:sz w:val="24"/>
+                <w:szCs w:val="24"/>
+                <w:shd w:val="clear" w:color="auto" w:fill="FFFFFF"/>
+              </w:rPr>
+            </w:pPr>
+            <w:r>
+              <w:rPr>
+                <w:rFonts w:cs="Times New Roman"/>
+                <w:color w:val="222222"/>
+                <w:sz w:val="24"/>
+                <w:szCs w:val="24"/>
+                <w:shd w:val="clear" w:color="auto" w:fill="FFFFFF"/>
+              </w:rPr>
+              <w:t>Identification</w:t>
+            </w:r>
+          </w:p>
+        </w:tc>
+        <w:tc>
+          <w:tcPr>
+            <w:tcW w:w="921" w:type="dxa"/>
+            <w:shd w:val="clear" w:color="auto" w:fill="000000"/>
+          </w:tcPr>
+          <w:p>
+            <w:pPr>
+              <w:ind w:right="-693"/>
+              <w:rPr>
+                <w:rFonts w:cs="Times New Roman"/>
+                <w:color w:val="222222"/>
+                <w:szCs w:val="24"/>
+                <w:shd w:val="clear" w:color="auto" w:fill="FFFFFF"/>
+              </w:rPr>
+            </w:pPr>
+          </w:p>
+        </w:tc>
+        <w:tc>
+          <w:tcPr>
+            <w:tcW w:w="921" w:type="dxa"/>
+          </w:tcPr>
+          <w:p>
+            <w:pPr>
+              <w:ind w:right="-693"/>
+              <w:rPr>
+                <w:rFonts w:cs="Times New Roman"/>
+                <w:color w:val="222222"/>
+                <w:szCs w:val="24"/>
+                <w:shd w:val="clear" w:color="auto" w:fill="FFFFFF"/>
+              </w:rPr>
+            </w:pPr>
+          </w:p>
+        </w:tc>
+        <w:tc>
+          <w:tcPr>
+            <w:tcW w:w="921" w:type="dxa"/>
+          </w:tcPr>
+          <w:p>
+            <w:pPr>
+              <w:ind w:right="-693"/>
+              <w:rPr>
+                <w:rFonts w:cs="Times New Roman"/>
+                <w:color w:val="222222"/>
+                <w:szCs w:val="24"/>
+                <w:shd w:val="clear" w:color="auto" w:fill="FFFFFF"/>
+              </w:rPr>
+            </w:pPr>
+          </w:p>
+        </w:tc>
+        <w:tc>
+          <w:tcPr>
+            <w:tcW w:w="921" w:type="dxa"/>
+          </w:tcPr>
+          <w:p>
+            <w:pPr>
+              <w:ind w:right="-693"/>
+              <w:rPr>
+                <w:rFonts w:cs="Times New Roman"/>
+                <w:color w:val="222222"/>
+                <w:szCs w:val="24"/>
+                <w:shd w:val="clear" w:color="auto" w:fill="FFFFFF"/>
+              </w:rPr>
+            </w:pPr>
+          </w:p>
+        </w:tc>
+        <w:tc>
+          <w:tcPr>
+            <w:tcW w:w="838" w:type="dxa"/>
+          </w:tcPr>
+          <w:p>
+            <w:pPr>
+              <w:ind w:right="-693"/>
+              <w:rPr>
+                <w:rFonts w:cs="Times New Roman"/>
+                <w:color w:val="222222"/>
+                <w:szCs w:val="24"/>
+                <w:shd w:val="clear" w:color="auto" w:fill="FFFFFF"/>
+              </w:rPr>
+            </w:pPr>
+          </w:p>
+        </w:tc>
+        <w:tc>
+          <w:tcPr>
+            <w:tcW w:w="921" w:type="dxa"/>
+          </w:tcPr>
+          <w:p>
+            <w:pPr>
+              <w:ind w:right="-693"/>
+              <w:rPr>
+                <w:rFonts w:cs="Times New Roman"/>
+                <w:color w:val="222222"/>
+                <w:szCs w:val="24"/>
+                <w:shd w:val="clear" w:color="auto" w:fill="FFFFFF"/>
+              </w:rPr>
+            </w:pPr>
+          </w:p>
+        </w:tc>
+        <w:tc>
+          <w:tcPr>
+            <w:tcW w:w="838" w:type="dxa"/>
+          </w:tcPr>
+          <w:p>
+            <w:pPr>
+              <w:ind w:right="-693"/>
+              <w:rPr>
+                <w:rFonts w:cs="Times New Roman"/>
+                <w:color w:val="222222"/>
+                <w:szCs w:val="24"/>
+                <w:shd w:val="clear" w:color="auto" w:fill="FFFFFF"/>
+              </w:rPr>
+            </w:pPr>
+          </w:p>
+        </w:tc>
+        <w:tc>
+          <w:tcPr>
+            <w:tcW w:w="838" w:type="dxa"/>
+          </w:tcPr>
+          <w:p>
+            <w:pPr>
+              <w:ind w:right="-693"/>
+              <w:rPr>
+                <w:rFonts w:cs="Times New Roman"/>
+                <w:color w:val="222222"/>
+                <w:szCs w:val="24"/>
+                <w:shd w:val="clear" w:color="auto" w:fill="FFFFFF"/>
+              </w:rPr>
+            </w:pPr>
+          </w:p>
+        </w:tc>
+      </w:tr>
+      <w:tr>
+        <w:trPr>
+          <w:trHeight w:val="807"/>
+        </w:trPr>
+        <w:tc>
+          <w:tcPr>
+            <w:tcW w:w="419" w:type="dxa"/>
+          </w:tcPr>
+          <w:p>
+            <w:pPr>
+              <w:ind w:right="-693"/>
+              <w:rPr>
+                <w:rFonts w:cs="Times New Roman"/>
+                <w:color w:val="222222"/>
+                <w:szCs w:val="24"/>
+                <w:shd w:val="clear" w:color="auto" w:fill="FFFFFF"/>
+              </w:rPr>
+            </w:pPr>
+            <w:r>
+              <w:rPr>
+                <w:rFonts w:cs="Times New Roman"/>
+                <w:color w:val="222222"/>
+                <w:szCs w:val="24"/>
+                <w:shd w:val="clear" w:color="auto" w:fill="FFFFFF"/>
+              </w:rPr>
+              <w:t>2.</w:t>
+            </w:r>
+          </w:p>
+        </w:tc>
+        <w:tc>
+          <w:tcPr>
+            <w:tcW w:w="1842" w:type="dxa"/>
+          </w:tcPr>
+          <w:p>
+            <w:pPr>
+              <w:ind w:right="-693"/>
+              <w:rPr>
+                <w:rFonts w:cs="Times New Roman"/>
+                <w:color w:val="222222"/>
+                <w:sz w:val="24"/>
+                <w:szCs w:val="24"/>
+                <w:shd w:val="clear" w:color="auto" w:fill="FFFFFF"/>
+              </w:rPr>
+            </w:pPr>
+            <w:r>
+              <w:rPr>
+                <w:rFonts w:cs="Times New Roman"/>
+                <w:color w:val="222222"/>
+                <w:sz w:val="24"/>
+                <w:szCs w:val="24"/>
+                <w:shd w:val="clear" w:color="auto" w:fill="FFFFFF"/>
+              </w:rPr>
+              <w:t>Analysis</w:t>
+            </w:r>
+          </w:p>
+          <w:p>
+            <w:pPr>
+              <w:ind w:right="-693"/>
+              <w:rPr>
+                <w:rFonts w:cs="Times New Roman"/>
+                <w:color w:val="222222"/>
+                <w:sz w:val="24"/>
+                <w:szCs w:val="24"/>
+                <w:shd w:val="clear" w:color="auto" w:fill="FFFFFF"/>
+              </w:rPr>
+            </w:pPr>
+          </w:p>
+        </w:tc>
+        <w:tc>
+          <w:tcPr>
+            <w:tcW w:w="921" w:type="dxa"/>
+          </w:tcPr>
+          <w:p>
+            <w:pPr>
+              <w:ind w:right="-693"/>
+              <w:rPr>
+                <w:rFonts w:cs="Times New Roman"/>
+                <w:color w:val="222222"/>
+                <w:szCs w:val="24"/>
+                <w:shd w:val="clear" w:color="auto" w:fill="FFFFFF"/>
+              </w:rPr>
+            </w:pPr>
+          </w:p>
+        </w:tc>
+        <w:tc>
+          <w:tcPr>
+            <w:tcW w:w="921" w:type="dxa"/>
+            <w:shd w:val="clear" w:color="auto" w:fill="000000"/>
+          </w:tcPr>
+          <w:p>
+            <w:pPr>
+              <w:ind w:right="-693"/>
+              <w:rPr>
+                <w:rFonts w:cs="Times New Roman"/>
+                <w:color w:val="222222"/>
+                <w:szCs w:val="24"/>
+                <w:shd w:val="clear" w:color="auto" w:fill="FFFFFF"/>
+              </w:rPr>
+            </w:pPr>
+          </w:p>
+        </w:tc>
+        <w:tc>
+          <w:tcPr>
+            <w:tcW w:w="921" w:type="dxa"/>
+          </w:tcPr>
+          <w:p>
+            <w:pPr>
+              <w:ind w:right="-693"/>
+              <w:rPr>
+                <w:rFonts w:cs="Times New Roman"/>
+                <w:color w:val="222222"/>
+                <w:szCs w:val="24"/>
+                <w:shd w:val="clear" w:color="auto" w:fill="FFFFFF"/>
+              </w:rPr>
+            </w:pPr>
+          </w:p>
+        </w:tc>
+        <w:tc>
+          <w:tcPr>
+            <w:tcW w:w="921" w:type="dxa"/>
+          </w:tcPr>
+          <w:p>
+            <w:pPr>
+              <w:ind w:right="-693"/>
+              <w:rPr>
+                <w:rFonts w:cs="Times New Roman"/>
+                <w:color w:val="222222"/>
+                <w:szCs w:val="24"/>
+                <w:shd w:val="clear" w:color="auto" w:fill="FFFFFF"/>
+              </w:rPr>
+            </w:pPr>
+          </w:p>
+        </w:tc>
+        <w:tc>
+          <w:tcPr>
+            <w:tcW w:w="838" w:type="dxa"/>
+          </w:tcPr>
+          <w:p>
+            <w:pPr>
+              <w:ind w:right="-693"/>
+              <w:rPr>
+                <w:rFonts w:cs="Times New Roman"/>
+                <w:color w:val="222222"/>
+                <w:szCs w:val="24"/>
+                <w:shd w:val="clear" w:color="auto" w:fill="FFFFFF"/>
+              </w:rPr>
+            </w:pPr>
+          </w:p>
+        </w:tc>
+        <w:tc>
+          <w:tcPr>
+            <w:tcW w:w="921" w:type="dxa"/>
+          </w:tcPr>
+          <w:p>
+            <w:pPr>
+              <w:ind w:right="-693"/>
+              <w:rPr>
+                <w:rFonts w:cs="Times New Roman"/>
+                <w:color w:val="222222"/>
+                <w:szCs w:val="24"/>
+                <w:shd w:val="clear" w:color="auto" w:fill="FFFFFF"/>
+              </w:rPr>
+            </w:pPr>
+          </w:p>
+        </w:tc>
+        <w:tc>
+          <w:tcPr>
+            <w:tcW w:w="838" w:type="dxa"/>
+          </w:tcPr>
+          <w:p>
+            <w:pPr>
+              <w:ind w:right="-693"/>
+              <w:rPr>
+                <w:rFonts w:cs="Times New Roman"/>
+                <w:color w:val="222222"/>
+                <w:szCs w:val="24"/>
+                <w:shd w:val="clear" w:color="auto" w:fill="FFFFFF"/>
+              </w:rPr>
+            </w:pPr>
+          </w:p>
+        </w:tc>
+        <w:tc>
+          <w:tcPr>
+            <w:tcW w:w="838" w:type="dxa"/>
+          </w:tcPr>
+          <w:p>
+            <w:pPr>
+              <w:ind w:right="-693"/>
+              <w:rPr>
+                <w:rFonts w:cs="Times New Roman"/>
+                <w:color w:val="222222"/>
+                <w:szCs w:val="24"/>
+                <w:shd w:val="clear" w:color="auto" w:fill="FFFFFF"/>
+              </w:rPr>
+            </w:pPr>
+          </w:p>
+        </w:tc>
+      </w:tr>
+      <w:tr>
+        <w:trPr>
+          <w:trHeight w:val="798"/>
+        </w:trPr>
+        <w:tc>
+          <w:tcPr>
+            <w:tcW w:w="419" w:type="dxa"/>
+          </w:tcPr>
+          <w:p>
+            <w:pPr>
+              <w:ind w:right="-693"/>
+              <w:rPr>
+                <w:rFonts w:cs="Times New Roman"/>
+                <w:color w:val="222222"/>
+                <w:szCs w:val="24"/>
+                <w:shd w:val="clear" w:color="auto" w:fill="FFFFFF"/>
+              </w:rPr>
+            </w:pPr>
+            <w:r>
+              <w:rPr>
+                <w:rFonts w:cs="Times New Roman"/>
+                <w:color w:val="222222"/>
+                <w:szCs w:val="24"/>
+                <w:shd w:val="clear" w:color="auto" w:fill="FFFFFF"/>
+              </w:rPr>
+              <w:t>3.</w:t>
+            </w:r>
+          </w:p>
+        </w:tc>
+        <w:tc>
+          <w:tcPr>
+            <w:tcW w:w="1842" w:type="dxa"/>
+          </w:tcPr>
+          <w:p>
+            <w:pPr>
+              <w:ind w:right="-693"/>
+              <w:rPr>
+                <w:rFonts w:cs="Times New Roman"/>
+                <w:color w:val="222222"/>
+                <w:sz w:val="24"/>
+                <w:szCs w:val="24"/>
+                <w:shd w:val="clear" w:color="auto" w:fill="FFFFFF"/>
+              </w:rPr>
+            </w:pPr>
+            <w:r>
+              <w:rPr>
+                <w:rFonts w:cs="Times New Roman"/>
+                <w:color w:val="222222"/>
+                <w:sz w:val="24"/>
+                <w:szCs w:val="24"/>
+                <w:shd w:val="clear" w:color="auto" w:fill="FFFFFF"/>
+              </w:rPr>
+              <w:t>Design</w:t>
+            </w:r>
+          </w:p>
+          <w:p>
+            <w:pPr>
+              <w:ind w:right="-693"/>
+              <w:rPr>
+                <w:rFonts w:cs="Times New Roman"/>
+                <w:color w:val="222222"/>
+                <w:sz w:val="24"/>
+                <w:szCs w:val="24"/>
+                <w:shd w:val="clear" w:color="auto" w:fill="FFFFFF"/>
+              </w:rPr>
+            </w:pPr>
+          </w:p>
+        </w:tc>
+        <w:tc>
+          <w:tcPr>
+            <w:tcW w:w="921" w:type="dxa"/>
+          </w:tcPr>
+          <w:p>
+            <w:pPr>
+              <w:ind w:right="-693"/>
+              <w:rPr>
+                <w:rFonts w:cs="Times New Roman"/>
+                <w:color w:val="222222"/>
+                <w:szCs w:val="24"/>
+                <w:shd w:val="clear" w:color="auto" w:fill="FFFFFF"/>
+              </w:rPr>
+            </w:pPr>
+          </w:p>
+        </w:tc>
+        <w:tc>
+          <w:tcPr>
+            <w:tcW w:w="921" w:type="dxa"/>
+          </w:tcPr>
+          <w:p>
+            <w:pPr>
+              <w:ind w:right="-693"/>
+              <w:rPr>
+                <w:rFonts w:cs="Times New Roman"/>
+                <w:color w:val="222222"/>
+                <w:szCs w:val="24"/>
+                <w:shd w:val="clear" w:color="auto" w:fill="FFFFFF"/>
+              </w:rPr>
+            </w:pPr>
+          </w:p>
+        </w:tc>
+        <w:tc>
+          <w:tcPr>
+            <w:tcW w:w="921" w:type="dxa"/>
+            <w:shd w:val="clear" w:color="auto" w:fill="000000"/>
+          </w:tcPr>
+          <w:p>
+            <w:pPr>
+              <w:ind w:right="-693"/>
+              <w:rPr>
+                <w:rFonts w:cs="Times New Roman"/>
+                <w:color w:val="222222"/>
+                <w:szCs w:val="24"/>
+                <w:shd w:val="clear" w:color="auto" w:fill="FFFFFF"/>
+              </w:rPr>
+            </w:pPr>
+          </w:p>
+        </w:tc>
+        <w:tc>
+          <w:tcPr>
+            <w:tcW w:w="921" w:type="dxa"/>
+            <w:shd w:val="clear" w:color="auto" w:fill="000000"/>
+          </w:tcPr>
+          <w:p>
+            <w:pPr>
+              <w:ind w:right="-693"/>
+              <w:rPr>
+                <w:rFonts w:cs="Times New Roman"/>
+                <w:color w:val="222222"/>
+                <w:szCs w:val="24"/>
+                <w:shd w:val="clear" w:color="auto" w:fill="FFFFFF"/>
+              </w:rPr>
+            </w:pPr>
+          </w:p>
+        </w:tc>
+        <w:tc>
+          <w:tcPr>
+            <w:tcW w:w="838" w:type="dxa"/>
+          </w:tcPr>
+          <w:p>
+            <w:pPr>
+              <w:ind w:right="-693"/>
+              <w:rPr>
+                <w:rFonts w:cs="Times New Roman"/>
+                <w:color w:val="222222"/>
+                <w:szCs w:val="24"/>
+                <w:shd w:val="clear" w:color="auto" w:fill="FFFFFF"/>
+              </w:rPr>
+            </w:pPr>
+          </w:p>
+        </w:tc>
+        <w:tc>
+          <w:tcPr>
+            <w:tcW w:w="921" w:type="dxa"/>
+          </w:tcPr>
+          <w:p>
+            <w:pPr>
+              <w:ind w:right="-693"/>
+              <w:rPr>
+                <w:rFonts w:cs="Times New Roman"/>
+                <w:color w:val="222222"/>
+                <w:szCs w:val="24"/>
+                <w:shd w:val="clear" w:color="auto" w:fill="FFFFFF"/>
+              </w:rPr>
+            </w:pPr>
+          </w:p>
+        </w:tc>
+        <w:tc>
+          <w:tcPr>
+            <w:tcW w:w="838" w:type="dxa"/>
+          </w:tcPr>
+          <w:p>
+            <w:pPr>
+              <w:ind w:right="-693"/>
+              <w:rPr>
+                <w:rFonts w:cs="Times New Roman"/>
+                <w:color w:val="222222"/>
+                <w:szCs w:val="24"/>
+                <w:shd w:val="clear" w:color="auto" w:fill="FFFFFF"/>
+              </w:rPr>
+            </w:pPr>
+          </w:p>
+        </w:tc>
+        <w:tc>
+          <w:tcPr>
+            <w:tcW w:w="838" w:type="dxa"/>
+          </w:tcPr>
+          <w:p>
+            <w:pPr>
+              <w:ind w:right="-693"/>
+              <w:rPr>
+                <w:rFonts w:cs="Times New Roman"/>
+                <w:color w:val="222222"/>
+                <w:szCs w:val="24"/>
+                <w:shd w:val="clear" w:color="auto" w:fill="FFFFFF"/>
+              </w:rPr>
+            </w:pPr>
+          </w:p>
+        </w:tc>
+      </w:tr>
+      <w:tr>
+        <w:trPr>
+          <w:trHeight w:val="780"/>
+        </w:trPr>
+        <w:tc>
+          <w:tcPr>
+            <w:tcW w:w="419" w:type="dxa"/>
+          </w:tcPr>
+          <w:p>
+            <w:pPr>
+              <w:ind w:right="-693"/>
+              <w:rPr>
+                <w:rFonts w:cs="Times New Roman"/>
+                <w:color w:val="222222"/>
+                <w:szCs w:val="24"/>
+                <w:shd w:val="clear" w:color="auto" w:fill="FFFFFF"/>
+              </w:rPr>
+            </w:pPr>
+            <w:r>
+              <w:rPr>
+                <w:rFonts w:cs="Times New Roman"/>
+                <w:color w:val="222222"/>
+                <w:szCs w:val="24"/>
+                <w:shd w:val="clear" w:color="auto" w:fill="FFFFFF"/>
+              </w:rPr>
+              <w:t>4.</w:t>
+            </w:r>
+          </w:p>
+        </w:tc>
+        <w:tc>
+          <w:tcPr>
+            <w:tcW w:w="1842" w:type="dxa"/>
+          </w:tcPr>
+          <w:p>
+            <w:pPr>
+              <w:ind w:right="-693"/>
+              <w:rPr>
+                <w:rFonts w:cs="Times New Roman"/>
+                <w:color w:val="222222"/>
+                <w:sz w:val="24"/>
+                <w:szCs w:val="24"/>
+                <w:shd w:val="clear" w:color="auto" w:fill="FFFFFF"/>
+              </w:rPr>
+            </w:pPr>
+            <w:r>
+              <w:rPr>
+                <w:rFonts w:cs="Times New Roman"/>
+                <w:color w:val="222222"/>
+                <w:sz w:val="24"/>
+                <w:szCs w:val="24"/>
+                <w:shd w:val="clear" w:color="auto" w:fill="FFFFFF"/>
+              </w:rPr>
+              <w:t>Coding</w:t>
+            </w:r>
+          </w:p>
+          <w:p>
+            <w:pPr>
+              <w:ind w:right="-693"/>
+              <w:rPr>
+                <w:rFonts w:cs="Times New Roman"/>
+                <w:color w:val="222222"/>
+                <w:sz w:val="24"/>
+                <w:szCs w:val="24"/>
+                <w:shd w:val="clear" w:color="auto" w:fill="FFFFFF"/>
+              </w:rPr>
+            </w:pPr>
+          </w:p>
+        </w:tc>
+        <w:tc>
+          <w:tcPr>
+            <w:tcW w:w="921" w:type="dxa"/>
+          </w:tcPr>
+          <w:p>
+            <w:pPr>
+              <w:ind w:right="-693"/>
+              <w:rPr>
+                <w:rFonts w:cs="Times New Roman"/>
+                <w:color w:val="222222"/>
+                <w:szCs w:val="24"/>
+                <w:shd w:val="clear" w:color="auto" w:fill="FFFFFF"/>
+              </w:rPr>
+            </w:pPr>
+          </w:p>
+        </w:tc>
+        <w:tc>
+          <w:tcPr>
+            <w:tcW w:w="921" w:type="dxa"/>
+          </w:tcPr>
+          <w:p>
+            <w:pPr>
+              <w:ind w:right="-693"/>
+              <w:rPr>
+                <w:rFonts w:cs="Times New Roman"/>
+                <w:color w:val="222222"/>
+                <w:szCs w:val="24"/>
+                <w:shd w:val="clear" w:color="auto" w:fill="FFFFFF"/>
+              </w:rPr>
+            </w:pPr>
+          </w:p>
+        </w:tc>
+        <w:tc>
+          <w:tcPr>
+            <w:tcW w:w="921" w:type="dxa"/>
+          </w:tcPr>
+          <w:p>
+            <w:pPr>
+              <w:ind w:right="-693"/>
+              <w:rPr>
+                <w:rFonts w:cs="Times New Roman"/>
+                <w:color w:val="222222"/>
+                <w:szCs w:val="24"/>
+                <w:shd w:val="clear" w:color="auto" w:fill="FFFFFF"/>
+              </w:rPr>
+            </w:pPr>
+          </w:p>
+        </w:tc>
+        <w:tc>
+          <w:tcPr>
+            <w:tcW w:w="921" w:type="dxa"/>
+            <w:shd w:val="clear" w:color="auto" w:fill="FFFFFF"/>
+          </w:tcPr>
+          <w:p>
+            <w:pPr>
+              <w:ind w:right="-693"/>
+              <w:rPr>
+                <w:rFonts w:cs="Times New Roman"/>
+                <w:color w:val="222222"/>
+                <w:szCs w:val="24"/>
+                <w:shd w:val="clear" w:color="auto" w:fill="FFFFFF"/>
+              </w:rPr>
+            </w:pPr>
+          </w:p>
+        </w:tc>
+        <w:tc>
+          <w:tcPr>
+            <w:tcW w:w="838" w:type="dxa"/>
+            <w:shd w:val="clear" w:color="auto" w:fill="000000"/>
+          </w:tcPr>
+          <w:p>
+            <w:pPr>
+              <w:ind w:right="-693"/>
+              <w:rPr>
+                <w:rFonts w:cs="Times New Roman"/>
+                <w:color w:val="222222"/>
+                <w:szCs w:val="24"/>
+                <w:shd w:val="clear" w:color="auto" w:fill="FFFFFF"/>
+              </w:rPr>
+            </w:pPr>
+          </w:p>
+        </w:tc>
+        <w:tc>
+          <w:tcPr>
+            <w:tcW w:w="921" w:type="dxa"/>
+            <w:shd w:val="clear" w:color="auto" w:fill="000000"/>
+          </w:tcPr>
+          <w:p>
+            <w:pPr>
+              <w:ind w:right="-693"/>
+              <w:rPr>
+                <w:rFonts w:cs="Times New Roman"/>
+                <w:color w:val="222222"/>
+                <w:szCs w:val="24"/>
+                <w:shd w:val="clear" w:color="auto" w:fill="FFFFFF"/>
+              </w:rPr>
+            </w:pPr>
+          </w:p>
+        </w:tc>
+        <w:tc>
+          <w:tcPr>
+            <w:tcW w:w="838" w:type="dxa"/>
+          </w:tcPr>
+          <w:p>
+            <w:pPr>
+              <w:ind w:right="-693"/>
+              <w:rPr>
+                <w:rFonts w:cs="Times New Roman"/>
+                <w:color w:val="222222"/>
+                <w:szCs w:val="24"/>
+                <w:shd w:val="clear" w:color="auto" w:fill="FFFFFF"/>
+              </w:rPr>
+            </w:pPr>
+          </w:p>
+        </w:tc>
+        <w:tc>
+          <w:tcPr>
+            <w:tcW w:w="838" w:type="dxa"/>
+          </w:tcPr>
+          <w:p>
+            <w:pPr>
+              <w:ind w:right="-693"/>
+              <w:rPr>
+                <w:rFonts w:cs="Times New Roman"/>
+                <w:color w:val="222222"/>
+                <w:szCs w:val="24"/>
+                <w:shd w:val="clear" w:color="auto" w:fill="FFFFFF"/>
+              </w:rPr>
+            </w:pPr>
+          </w:p>
+        </w:tc>
+      </w:tr>
+      <w:tr>
+        <w:trPr>
+          <w:trHeight w:val="888"/>
+        </w:trPr>
+        <w:tc>
+          <w:tcPr>
+            <w:tcW w:w="419" w:type="dxa"/>
+          </w:tcPr>
+          <w:p>
+            <w:pPr>
+              <w:ind w:right="-693"/>
+              <w:rPr>
+                <w:rFonts w:cs="Times New Roman"/>
+                <w:color w:val="222222"/>
+                <w:szCs w:val="24"/>
+                <w:shd w:val="clear" w:color="auto" w:fill="FFFFFF"/>
+              </w:rPr>
+            </w:pPr>
+            <w:r>
+              <w:rPr>
+                <w:rFonts w:cs="Times New Roman"/>
+                <w:color w:val="222222"/>
+                <w:szCs w:val="24"/>
+                <w:shd w:val="clear" w:color="auto" w:fill="FFFFFF"/>
+              </w:rPr>
+              <w:t>5.</w:t>
+            </w:r>
+          </w:p>
+        </w:tc>
+        <w:tc>
+          <w:tcPr>
+            <w:tcW w:w="1842" w:type="dxa"/>
+          </w:tcPr>
+          <w:p>
+            <w:pPr>
+              <w:ind w:right="-693"/>
+              <w:rPr>
+                <w:rFonts w:cs="Times New Roman"/>
+                <w:color w:val="222222"/>
+                <w:sz w:val="24"/>
+                <w:szCs w:val="24"/>
+                <w:shd w:val="clear" w:color="auto" w:fill="FFFFFF"/>
+              </w:rPr>
+            </w:pPr>
+            <w:r>
+              <w:rPr>
+                <w:rFonts w:cs="Times New Roman"/>
+                <w:color w:val="222222"/>
+                <w:sz w:val="24"/>
+                <w:szCs w:val="24"/>
+                <w:shd w:val="clear" w:color="auto" w:fill="FFFFFF"/>
+              </w:rPr>
+              <w:t xml:space="preserve">Testing and </w:t>
+            </w:r>
+          </w:p>
+          <w:p>
+            <w:pPr>
+              <w:ind w:right="-693"/>
+              <w:rPr>
+                <w:rFonts w:cs="Times New Roman"/>
+                <w:color w:val="222222"/>
+                <w:sz w:val="24"/>
+                <w:szCs w:val="24"/>
+                <w:shd w:val="clear" w:color="auto" w:fill="FFFFFF"/>
+              </w:rPr>
+            </w:pPr>
+            <w:r>
+              <w:rPr>
+                <w:rFonts w:cs="Times New Roman"/>
+                <w:color w:val="222222"/>
+                <w:sz w:val="24"/>
+                <w:szCs w:val="24"/>
+                <w:shd w:val="clear" w:color="auto" w:fill="FFFFFF"/>
+              </w:rPr>
+              <w:t>Debugging</w:t>
+            </w:r>
+          </w:p>
+        </w:tc>
+        <w:tc>
+          <w:tcPr>
+            <w:tcW w:w="921" w:type="dxa"/>
+          </w:tcPr>
+          <w:p>
+            <w:pPr>
+              <w:ind w:right="-693"/>
+              <w:rPr>
+                <w:rFonts w:cs="Times New Roman"/>
+                <w:color w:val="222222"/>
+                <w:szCs w:val="24"/>
+                <w:shd w:val="clear" w:color="auto" w:fill="FFFFFF"/>
+              </w:rPr>
+            </w:pPr>
+          </w:p>
+        </w:tc>
+        <w:tc>
+          <w:tcPr>
+            <w:tcW w:w="921" w:type="dxa"/>
+          </w:tcPr>
+          <w:p>
+            <w:pPr>
+              <w:ind w:right="-693"/>
+              <w:rPr>
+                <w:rFonts w:cs="Times New Roman"/>
+                <w:color w:val="222222"/>
+                <w:szCs w:val="24"/>
+                <w:shd w:val="clear" w:color="auto" w:fill="FFFFFF"/>
+              </w:rPr>
+            </w:pPr>
+          </w:p>
+        </w:tc>
+        <w:tc>
+          <w:tcPr>
+            <w:tcW w:w="921" w:type="dxa"/>
+          </w:tcPr>
+          <w:p>
+            <w:pPr>
+              <w:ind w:right="-693"/>
+              <w:rPr>
+                <w:rFonts w:cs="Times New Roman"/>
+                <w:color w:val="222222"/>
+                <w:szCs w:val="24"/>
+                <w:shd w:val="clear" w:color="auto" w:fill="FFFFFF"/>
+              </w:rPr>
+            </w:pPr>
+          </w:p>
+        </w:tc>
+        <w:tc>
+          <w:tcPr>
+            <w:tcW w:w="921" w:type="dxa"/>
+          </w:tcPr>
+          <w:p>
+            <w:pPr>
+              <w:ind w:right="-693"/>
+              <w:rPr>
+                <w:rFonts w:cs="Times New Roman"/>
+                <w:color w:val="222222"/>
+                <w:szCs w:val="24"/>
+                <w:shd w:val="clear" w:color="auto" w:fill="FFFFFF"/>
+              </w:rPr>
+            </w:pPr>
+          </w:p>
+        </w:tc>
+        <w:tc>
+          <w:tcPr>
+            <w:tcW w:w="838" w:type="dxa"/>
+          </w:tcPr>
+          <w:p>
+            <w:pPr>
+              <w:ind w:right="-693"/>
+              <w:rPr>
+                <w:rFonts w:cs="Times New Roman"/>
+                <w:color w:val="222222"/>
+                <w:szCs w:val="24"/>
+                <w:shd w:val="clear" w:color="auto" w:fill="FFFFFF"/>
+              </w:rPr>
+            </w:pPr>
+          </w:p>
+        </w:tc>
+        <w:tc>
+          <w:tcPr>
+            <w:tcW w:w="921" w:type="dxa"/>
+            <w:shd w:val="clear" w:color="auto" w:fill="FFFFFF"/>
+          </w:tcPr>
+          <w:p>
+            <w:pPr>
+              <w:ind w:right="-693"/>
+              <w:rPr>
+                <w:rFonts w:cs="Times New Roman"/>
+                <w:color w:val="222222"/>
+                <w:szCs w:val="24"/>
+                <w:shd w:val="clear" w:color="auto" w:fill="FFFFFF"/>
+              </w:rPr>
+            </w:pPr>
+          </w:p>
+        </w:tc>
+        <w:tc>
+          <w:tcPr>
+            <w:tcW w:w="838" w:type="dxa"/>
+            <w:shd w:val="clear" w:color="auto" w:fill="000000"/>
+          </w:tcPr>
+          <w:p>
+            <w:pPr>
+              <w:ind w:right="-693"/>
+              <w:rPr>
+                <w:rFonts w:cs="Times New Roman"/>
+                <w:color w:val="222222"/>
+                <w:szCs w:val="24"/>
+                <w:shd w:val="clear" w:color="auto" w:fill="FFFFFF"/>
+              </w:rPr>
+            </w:pPr>
+          </w:p>
+        </w:tc>
+        <w:tc>
+          <w:tcPr>
+            <w:tcW w:w="838" w:type="dxa"/>
+            <w:shd w:val="clear" w:color="auto" w:fill="000000"/>
+          </w:tcPr>
+          <w:p>
+            <w:pPr>
+              <w:ind w:right="-693"/>
+              <w:rPr>
+                <w:rFonts w:cs="Times New Roman"/>
+                <w:color w:val="222222"/>
+                <w:szCs w:val="24"/>
+                <w:shd w:val="clear" w:color="auto" w:fill="FFFFFF"/>
+              </w:rPr>
+            </w:pPr>
+          </w:p>
+        </w:tc>
+      </w:tr>
+      <w:tr>
+        <w:trPr>
+          <w:trHeight w:val="897"/>
+        </w:trPr>
+        <w:tc>
+          <w:tcPr>
+            <w:tcW w:w="419" w:type="dxa"/>
+          </w:tcPr>
+          <w:p>
+            <w:pPr>
+              <w:ind w:right="-693"/>
+              <w:rPr>
+                <w:rFonts w:cs="Times New Roman"/>
+                <w:color w:val="222222"/>
+                <w:szCs w:val="24"/>
+                <w:shd w:val="clear" w:color="auto" w:fill="FFFFFF"/>
+              </w:rPr>
+            </w:pPr>
+            <w:r>
+              <w:rPr>
+                <w:rFonts w:cs="Times New Roman"/>
+                <w:color w:val="222222"/>
+                <w:szCs w:val="24"/>
+                <w:shd w:val="clear" w:color="auto" w:fill="FFFFFF"/>
+              </w:rPr>
+              <w:t>6.</w:t>
+            </w:r>
+          </w:p>
+        </w:tc>
+        <w:tc>
+          <w:tcPr>
+            <w:tcW w:w="1842" w:type="dxa"/>
+          </w:tcPr>
+          <w:p>
+            <w:pPr>
+              <w:ind w:right="-693"/>
+              <w:rPr>
+                <w:rFonts w:cs="Times New Roman"/>
+                <w:color w:val="222222"/>
+                <w:sz w:val="24"/>
+                <w:szCs w:val="24"/>
+                <w:shd w:val="clear" w:color="auto" w:fill="FFFFFF"/>
+              </w:rPr>
+            </w:pPr>
+            <w:r>
+              <w:rPr>
+                <w:rFonts w:cs="Times New Roman"/>
+                <w:color w:val="222222"/>
+                <w:sz w:val="24"/>
+                <w:szCs w:val="24"/>
+                <w:shd w:val="clear" w:color="auto" w:fill="FFFFFF"/>
+              </w:rPr>
+              <w:t>Documentation</w:t>
+            </w:r>
+          </w:p>
+          <w:p>
+            <w:pPr>
+              <w:ind w:right="-693"/>
+              <w:rPr>
+                <w:rFonts w:cs="Times New Roman"/>
+                <w:color w:val="222222"/>
+                <w:sz w:val="24"/>
+                <w:szCs w:val="24"/>
+                <w:shd w:val="clear" w:color="auto" w:fill="FFFFFF"/>
+              </w:rPr>
+            </w:pPr>
+          </w:p>
+        </w:tc>
+        <w:tc>
+          <w:tcPr>
+            <w:tcW w:w="921" w:type="dxa"/>
+            <w:shd w:val="clear" w:color="auto" w:fill="000000" w:themeFill="text1"/>
+          </w:tcPr>
+          <w:p>
+            <w:pPr>
+              <w:ind w:right="-693"/>
+              <w:rPr>
+                <w:rFonts w:cs="Times New Roman"/>
+                <w:color w:val="222222"/>
+                <w:szCs w:val="24"/>
+                <w:shd w:val="clear" w:color="auto" w:fill="FFFFFF"/>
+              </w:rPr>
+            </w:pPr>
+          </w:p>
+          <w:p>
+            <w:pPr>
+              <w:rPr>
+                <w:rFonts w:cs="Times New Roman"/>
+                <w:szCs w:val="24"/>
+              </w:rPr>
+            </w:pPr>
+          </w:p>
+        </w:tc>
+        <w:tc>
+          <w:tcPr>
+            <w:tcW w:w="921" w:type="dxa"/>
+            <w:shd w:val="clear" w:color="auto" w:fill="000000" w:themeFill="text1"/>
+          </w:tcPr>
+          <w:p>
+            <w:pPr>
+              <w:ind w:right="-693"/>
+              <w:rPr>
+                <w:rFonts w:cs="Times New Roman"/>
+                <w:color w:val="222222"/>
+                <w:szCs w:val="24"/>
+                <w:shd w:val="clear" w:color="auto" w:fill="FFFFFF"/>
+              </w:rPr>
+            </w:pPr>
+          </w:p>
+        </w:tc>
+        <w:tc>
+          <w:tcPr>
+            <w:tcW w:w="921" w:type="dxa"/>
+            <w:shd w:val="clear" w:color="auto" w:fill="000000"/>
+          </w:tcPr>
+          <w:p>
+            <w:pPr>
+              <w:ind w:right="-693"/>
+              <w:rPr>
+                <w:rFonts w:cs="Times New Roman"/>
+                <w:color w:val="222222"/>
+                <w:szCs w:val="24"/>
+                <w:shd w:val="clear" w:color="auto" w:fill="FFFFFF"/>
+              </w:rPr>
+            </w:pPr>
+          </w:p>
+        </w:tc>
+        <w:tc>
+          <w:tcPr>
+            <w:tcW w:w="921" w:type="dxa"/>
+            <w:shd w:val="clear" w:color="auto" w:fill="000000"/>
+          </w:tcPr>
+          <w:p>
+            <w:pPr>
+              <w:ind w:right="-693"/>
+              <w:rPr>
+                <w:rFonts w:cs="Times New Roman"/>
+                <w:color w:val="222222"/>
+                <w:szCs w:val="24"/>
+                <w:shd w:val="clear" w:color="auto" w:fill="FFFFFF"/>
+              </w:rPr>
+            </w:pPr>
+          </w:p>
+        </w:tc>
+        <w:tc>
+          <w:tcPr>
+            <w:tcW w:w="838" w:type="dxa"/>
+            <w:shd w:val="clear" w:color="auto" w:fill="000000"/>
+          </w:tcPr>
+          <w:p>
+            <w:pPr>
+              <w:ind w:right="-693"/>
+              <w:rPr>
+                <w:rFonts w:cs="Times New Roman"/>
+                <w:color w:val="222222"/>
+                <w:szCs w:val="24"/>
+                <w:shd w:val="clear" w:color="auto" w:fill="FFFFFF"/>
+              </w:rPr>
+            </w:pPr>
+          </w:p>
+        </w:tc>
+        <w:tc>
+          <w:tcPr>
+            <w:tcW w:w="921" w:type="dxa"/>
+            <w:shd w:val="clear" w:color="auto" w:fill="000000"/>
+          </w:tcPr>
+          <w:p>
+            <w:pPr>
+              <w:ind w:right="-693"/>
+              <w:rPr>
+                <w:rFonts w:cs="Times New Roman"/>
+                <w:color w:val="222222"/>
+                <w:szCs w:val="24"/>
+                <w:shd w:val="clear" w:color="auto" w:fill="FFFFFF"/>
+              </w:rPr>
+            </w:pPr>
+          </w:p>
+        </w:tc>
+        <w:tc>
+          <w:tcPr>
+            <w:tcW w:w="838" w:type="dxa"/>
+            <w:shd w:val="clear" w:color="auto" w:fill="000000"/>
+          </w:tcPr>
+          <w:p>
+            <w:pPr>
+              <w:ind w:right="-693"/>
+              <w:rPr>
+                <w:rFonts w:cs="Times New Roman"/>
+                <w:color w:val="222222"/>
+                <w:szCs w:val="24"/>
+                <w:shd w:val="clear" w:color="auto" w:fill="FFFFFF"/>
+              </w:rPr>
+            </w:pPr>
+          </w:p>
+        </w:tc>
+        <w:tc>
+          <w:tcPr>
+            <w:tcW w:w="838" w:type="dxa"/>
+            <w:shd w:val="clear" w:color="auto" w:fill="000000"/>
+          </w:tcPr>
+          <w:p>
+            <w:pPr>
+              <w:ind w:right="-693"/>
+              <w:rPr>
+                <w:rFonts w:cs="Times New Roman"/>
+                <w:color w:val="222222"/>
+                <w:szCs w:val="24"/>
+                <w:shd w:val="clear" w:color="auto" w:fill="FFFFFF"/>
+              </w:rPr>
+            </w:pPr>
+          </w:p>
+        </w:tc>
+      </w:tr>
+    </w:tbl>
+    <w:p>
+      <w:pPr>
+        <w:jc w:val="both"/>
+        <w:rPr>
+          <w:rFonts w:ascii="Times New Roman" w:hAnsi="Times New Roman" w:cs="Times New Roman"/>
+          <w:b/>
+          <w:sz w:val="24"/>
+          <w:szCs w:val="24"/>
+        </w:rPr>
+      </w:pPr>
+    </w:p>
+    <w:p>
+      <w:pPr>
+        <w:jc w:val="center"/>
+        <w:rPr>
+          <w:rFonts w:ascii="Times New Roman" w:hAnsi="Times New Roman" w:cs="Times New Roman"/>
+          <w:i/>
+          <w:sz w:val="24"/>
+          <w:szCs w:val="24"/>
+        </w:rPr>
+      </w:pPr>
+      <w:r>
+        <w:rPr>
+          <w:rFonts w:ascii="Times New Roman" w:hAnsi="Times New Roman" w:cs="Times New Roman"/>
+          <w:i/>
+          <w:sz w:val="24"/>
+          <w:szCs w:val="24"/>
+        </w:rPr>
+        <w:t xml:space="preserve">Fig </w:t>
+      </w:r>
+      <w:r>
+        <w:rPr>
+          <w:rFonts w:ascii="Times New Roman" w:hAnsi="Times New Roman" w:cs="Times New Roman"/>
+          <w:i/>
+          <w:sz w:val="24"/>
+          <w:szCs w:val="24"/>
+        </w:rPr>
+        <w:t>3.1:</w:t>
+      </w:r>
+      <w:r>
+        <w:rPr>
+          <w:rFonts w:ascii="Times New Roman" w:hAnsi="Times New Roman" w:cs="Times New Roman"/>
+          <w:i/>
+          <w:sz w:val="24"/>
+          <w:szCs w:val="24"/>
+        </w:rPr>
+        <w:t xml:space="preserve"> Work Schedule</w:t>
+      </w:r>
+    </w:p>
+    <w:p>
+      <w:pPr>
+        <w:jc w:val="both"/>
+        <w:rPr>
+          <w:rFonts w:ascii="Times New Roman" w:hAnsi="Times New Roman" w:cs="Times New Roman"/>
+          <w:b/>
+          <w:sz w:val="28"/>
+          <w:szCs w:val="28"/>
+        </w:rPr>
+      </w:pPr>
+    </w:p>
+    <w:p>
+      <w:pPr>
+        <w:jc w:val="center"/>
+        <w:rPr>
+          <w:rFonts w:ascii="Times New Roman" w:hAnsi="Times New Roman" w:cs="Times New Roman"/>
+          <w:b/>
+          <w:sz w:val="24"/>
+          <w:szCs w:val="24"/>
+        </w:rPr>
+      </w:pPr>
+    </w:p>
+    <w:p>
+      <w:pPr>
+        <w:jc w:val="center"/>
+        <w:rPr>
+          <w:rFonts w:ascii="Times New Roman" w:hAnsi="Times New Roman" w:cs="Times New Roman"/>
+          <w:b/>
+          <w:sz w:val="24"/>
+          <w:szCs w:val="24"/>
+        </w:rPr>
+      </w:pPr>
+    </w:p>
+    <w:p>
+      <w:pPr>
+        <w:jc w:val="center"/>
+        <w:rPr>
+          <w:rFonts w:ascii="Times New Roman" w:hAnsi="Times New Roman" w:cs="Times New Roman"/>
+          <w:b/>
+          <w:sz w:val="24"/>
+          <w:szCs w:val="24"/>
+        </w:rPr>
+      </w:pPr>
+    </w:p>
+    <w:p>
+      <w:pPr>
+        <w:jc w:val="center"/>
+        <w:rPr>
+          <w:rFonts w:ascii="Times New Roman" w:hAnsi="Times New Roman" w:cs="Times New Roman"/>
+          <w:b/>
+          <w:sz w:val="24"/>
+          <w:szCs w:val="24"/>
+        </w:rPr>
+      </w:pPr>
+    </w:p>
+    <w:p>
+      <w:pPr>
+        <w:rPr>
+          <w:rFonts w:ascii="Times New Roman" w:hAnsi="Times New Roman" w:cs="Times New Roman"/>
+          <w:b/>
+          <w:sz w:val="24"/>
+          <w:szCs w:val="24"/>
+        </w:rPr>
+      </w:pPr>
+    </w:p>
+    <w:p>
+      <w:pPr>
+        <w:rPr>
+          <w:rFonts w:ascii="Times New Roman" w:hAnsi="Times New Roman" w:cs="Times New Roman"/>
+          <w:b/>
+          <w:sz w:val="24"/>
+          <w:szCs w:val="24"/>
+        </w:rPr>
+      </w:pPr>
+    </w:p>
+    <w:p>
+      <w:pPr>
+        <w:jc w:val="center"/>
+        <w:rPr>
+          <w:rFonts w:ascii="Times New Roman" w:hAnsi="Times New Roman" w:cs="Times New Roman"/>
+          <w:b/>
+          <w:sz w:val="24"/>
+          <w:szCs w:val="24"/>
+        </w:rPr>
+      </w:pPr>
+    </w:p>
+    <w:p>
+      <w:pPr>
+        <w:jc w:val="center"/>
+        <w:rPr>
+          <w:rFonts w:ascii="Times New Roman" w:hAnsi="Times New Roman" w:cs="Times New Roman"/>
+          <w:b/>
+          <w:sz w:val="32"/>
+          <w:szCs w:val="32"/>
+        </w:rPr>
+      </w:pPr>
+      <w:r>
+        <w:rPr>
+          <w:rFonts w:ascii="Times New Roman" w:hAnsi="Times New Roman" w:cs="Times New Roman"/>
+          <w:b/>
+          <w:sz w:val="32"/>
+          <w:szCs w:val="32"/>
+        </w:rPr>
+        <w:lastRenderedPageBreak/>
+        <w:t>CHAPTER 4</w:t>
+      </w:r>
+    </w:p>
+    <w:p>
+      <w:pPr>
+        <w:jc w:val="center"/>
+        <w:rPr>
+          <w:rFonts w:ascii="Times New Roman" w:hAnsi="Times New Roman" w:cs="Times New Roman"/>
+          <w:b/>
+          <w:sz w:val="28"/>
+          <w:szCs w:val="28"/>
+        </w:rPr>
+      </w:pPr>
+      <w:r>
+        <w:rPr>
+          <w:rFonts w:ascii="Times New Roman" w:hAnsi="Times New Roman" w:cs="Times New Roman"/>
+          <w:b/>
+          <w:sz w:val="28"/>
+          <w:szCs w:val="28"/>
+        </w:rPr>
+        <w:t>METHODOLOGY</w:t>
+      </w:r>
+    </w:p>
+    <w:p>
+      <w:pPr>
+        <w:jc w:val="both"/>
+        <w:rPr>
+          <w:rFonts w:ascii="Times New Roman" w:hAnsi="Times New Roman" w:cs="Times New Roman"/>
+          <w:sz w:val="24"/>
+          <w:szCs w:val="24"/>
+        </w:rPr>
+      </w:pPr>
+      <w:r>
+        <w:rPr>
+          <w:rFonts w:ascii="Times New Roman" w:hAnsi="Times New Roman" w:cs="Times New Roman"/>
+          <w:sz w:val="24"/>
+          <w:szCs w:val="24"/>
+        </w:rPr>
+        <w:t>For developing E-Blood Bank, various phases and methods will be proceeded with the help of various software, tools and programming languages. In our project, we will develop a mobile application using Flutter and use GPS to track all the users and the locations.</w:t>
+      </w:r>
+    </w:p>
+    <w:p>
+      <w:pPr>
+        <w:pStyle w:val="ListParagraph"/>
+        <w:numPr>
+          <w:ilvl w:val="1"/>
+          <w:numId w:val="22"/>
+        </w:numPr>
+        <w:jc w:val="both"/>
+        <w:rPr>
+          <w:rFonts w:ascii="Times New Roman" w:hAnsi="Times New Roman" w:cs="Times New Roman"/>
+          <w:b/>
+          <w:sz w:val="28"/>
+          <w:szCs w:val="28"/>
+        </w:rPr>
+      </w:pPr>
+      <w:r>
+        <w:rPr>
+          <w:rFonts w:ascii="Times New Roman" w:hAnsi="Times New Roman" w:cs="Times New Roman"/>
+          <w:b/>
+          <w:sz w:val="28"/>
+          <w:szCs w:val="28"/>
+        </w:rPr>
+        <w:t>Block Diagram</w:t>
+      </w:r>
+    </w:p>
+    <w:p>
+      <w:pPr>
+        <w:pStyle w:val="ListParagraph"/>
+        <w:ind w:left="375"/>
+        <w:jc w:val="both"/>
+        <w:rPr>
+          <w:rFonts w:ascii="Times New Roman" w:hAnsi="Times New Roman" w:cs="Times New Roman"/>
+          <w:b/>
+          <w:sz w:val="28"/>
+          <w:szCs w:val="28"/>
+        </w:rPr>
+      </w:pPr>
+    </w:p>
+    <w:p>
+      <w:pPr>
+        <w:pStyle w:val="ListParagraph"/>
+        <w:numPr>
+          <w:ilvl w:val="1"/>
+          <w:numId w:val="22"/>
+        </w:numPr>
+        <w:jc w:val="both"/>
+        <w:rPr>
+          <w:rFonts w:ascii="Times New Roman" w:hAnsi="Times New Roman" w:cs="Times New Roman"/>
+          <w:b/>
+          <w:sz w:val="28"/>
+          <w:szCs w:val="28"/>
+        </w:rPr>
+      </w:pPr>
+      <w:r>
+        <w:rPr>
+          <w:rFonts w:ascii="Times New Roman" w:hAnsi="Times New Roman" w:cs="Times New Roman"/>
+          <w:b/>
+          <w:sz w:val="28"/>
+          <w:szCs w:val="28"/>
+        </w:rPr>
+        <w:t xml:space="preserve"> </w:t>
+      </w:r>
+      <w:r>
+        <w:rPr>
+          <w:rFonts w:ascii="Times New Roman" w:hAnsi="Times New Roman" w:cs="Times New Roman"/>
+          <w:b/>
+          <w:sz w:val="28"/>
+          <w:szCs w:val="28"/>
+        </w:rPr>
+        <w:t>Use-Case Diagram</w:t>
+      </w:r>
+    </w:p>
+    <w:p>
+      <w:pPr>
+        <w:pStyle w:val="ListParagraph"/>
+        <w:ind w:left="375"/>
+        <w:jc w:val="both"/>
+        <w:rPr>
+          <w:rFonts w:ascii="Times New Roman" w:hAnsi="Times New Roman" w:cs="Times New Roman"/>
+          <w:b/>
+          <w:sz w:val="28"/>
+          <w:szCs w:val="28"/>
+        </w:rPr>
+      </w:pPr>
+    </w:p>
+    <w:p>
+      <w:pPr>
+        <w:pStyle w:val="ListParagraph"/>
+        <w:numPr>
+          <w:ilvl w:val="1"/>
+          <w:numId w:val="22"/>
+        </w:numPr>
+        <w:jc w:val="both"/>
+        <w:rPr>
+          <w:rFonts w:ascii="Times New Roman" w:hAnsi="Times New Roman" w:cs="Times New Roman"/>
+          <w:b/>
+          <w:sz w:val="28"/>
+          <w:szCs w:val="28"/>
+        </w:rPr>
+      </w:pPr>
+      <w:r>
+        <w:rPr>
+          <w:rFonts w:ascii="Times New Roman" w:hAnsi="Times New Roman" w:cs="Times New Roman"/>
+          <w:b/>
+          <w:sz w:val="28"/>
+          <w:szCs w:val="28"/>
+        </w:rPr>
+        <w:t xml:space="preserve"> </w:t>
       </w:r>
       <w:bookmarkStart w:id="0" w:name="_GoBack"/>
       <w:bookmarkEnd w:id="0"/>
       <w:r>
         <w:rPr>
           <w:rFonts w:ascii="Times New Roman" w:hAnsi="Times New Roman" w:cs="Times New Roman"/>
-          <w:sz w:val="24"/>
-          <w:szCs w:val="24"/>
-        </w:rPr>
-        <w:t xml:space="preserve">the </w:t>
-      </w:r>
-      <w:r>
-        <w:rPr>
-          <w:rFonts w:ascii="Times New Roman" w:hAnsi="Times New Roman" w:cs="Times New Roman"/>
-          <w:sz w:val="24"/>
-          <w:szCs w:val="24"/>
-        </w:rPr>
-        <w:t>basis of these concepts.</w:t>
-      </w:r>
+          <w:b/>
+          <w:sz w:val="28"/>
+          <w:szCs w:val="28"/>
+        </w:rPr>
+        <w:t>Tools and Platform</w:t>
+      </w:r>
+    </w:p>
+    <w:p>
+      <w:pPr>
+        <w:pStyle w:val="ListParagraph"/>
+        <w:numPr>
+          <w:ilvl w:val="0"/>
+          <w:numId w:val="23"/>
+        </w:numPr>
+        <w:jc w:val="both"/>
+        <w:rPr>
+          <w:rFonts w:ascii="Times New Roman" w:hAnsi="Times New Roman" w:cs="Times New Roman"/>
+          <w:sz w:val="24"/>
+          <w:szCs w:val="24"/>
+        </w:rPr>
+      </w:pPr>
+      <w:r>
+        <w:rPr>
+          <w:rFonts w:ascii="Times New Roman" w:hAnsi="Times New Roman" w:cs="Times New Roman"/>
+          <w:sz w:val="24"/>
+          <w:szCs w:val="24"/>
+        </w:rPr>
+        <w:t>VS Code IDE</w:t>
+      </w:r>
+    </w:p>
+    <w:p>
+      <w:pPr>
+        <w:pStyle w:val="ListParagraph"/>
+        <w:numPr>
+          <w:ilvl w:val="0"/>
+          <w:numId w:val="23"/>
+        </w:numPr>
+        <w:jc w:val="both"/>
+        <w:rPr>
+          <w:rFonts w:ascii="Times New Roman" w:hAnsi="Times New Roman" w:cs="Times New Roman"/>
+          <w:sz w:val="24"/>
+          <w:szCs w:val="24"/>
+        </w:rPr>
+      </w:pPr>
+      <w:r>
+        <w:rPr>
+          <w:rFonts w:ascii="Times New Roman" w:hAnsi="Times New Roman" w:cs="Times New Roman"/>
+          <w:sz w:val="24"/>
+          <w:szCs w:val="24"/>
+        </w:rPr>
+        <w:t>Flutter</w:t>
+      </w:r>
+    </w:p>
+    <w:p>
+      <w:pPr>
+        <w:pStyle w:val="ListParagraph"/>
+        <w:numPr>
+          <w:ilvl w:val="0"/>
+          <w:numId w:val="23"/>
+        </w:numPr>
+        <w:jc w:val="both"/>
+        <w:rPr>
+          <w:rFonts w:ascii="Times New Roman" w:hAnsi="Times New Roman" w:cs="Times New Roman"/>
+          <w:sz w:val="24"/>
+          <w:szCs w:val="24"/>
+        </w:rPr>
+      </w:pPr>
+      <w:r>
+        <w:rPr>
+          <w:rFonts w:ascii="Times New Roman" w:hAnsi="Times New Roman" w:cs="Times New Roman"/>
+          <w:sz w:val="24"/>
+          <w:szCs w:val="24"/>
+        </w:rPr>
+        <w:t>Android Studio</w:t>
+      </w:r>
+    </w:p>
+    <w:p>
+      <w:pPr>
+        <w:pStyle w:val="ListParagraph"/>
+        <w:numPr>
+          <w:ilvl w:val="0"/>
+          <w:numId w:val="23"/>
+        </w:numPr>
+        <w:jc w:val="both"/>
+        <w:rPr>
+          <w:rFonts w:ascii="Times New Roman" w:hAnsi="Times New Roman" w:cs="Times New Roman"/>
+          <w:sz w:val="24"/>
+          <w:szCs w:val="24"/>
+        </w:rPr>
+      </w:pPr>
+      <w:r>
+        <w:rPr>
+          <w:rFonts w:ascii="Times New Roman" w:hAnsi="Times New Roman" w:cs="Times New Roman"/>
+          <w:sz w:val="24"/>
+          <w:szCs w:val="24"/>
+        </w:rPr>
+        <w:t>Windows</w:t>
+      </w:r>
+    </w:p>
+    <w:p>
+      <w:pPr>
+        <w:pStyle w:val="ListParagraph"/>
+        <w:numPr>
+          <w:ilvl w:val="0"/>
+          <w:numId w:val="23"/>
+        </w:numPr>
+        <w:jc w:val="both"/>
+        <w:rPr>
+          <w:rFonts w:ascii="Times New Roman" w:hAnsi="Times New Roman" w:cs="Times New Roman"/>
+          <w:sz w:val="24"/>
+          <w:szCs w:val="24"/>
+        </w:rPr>
+      </w:pPr>
+      <w:r>
+        <w:rPr>
+          <w:rFonts w:ascii="Times New Roman" w:hAnsi="Times New Roman" w:cs="Times New Roman"/>
+          <w:sz w:val="24"/>
+          <w:szCs w:val="24"/>
+        </w:rPr>
+        <w:t>Android</w:t>
+      </w:r>
+    </w:p>
+    <w:p>
+      <w:pPr>
+        <w:ind w:firstLine="720"/>
+        <w:jc w:val="both"/>
+        <w:rPr>
+          <w:rFonts w:ascii="Times New Roman" w:hAnsi="Times New Roman" w:cs="Times New Roman"/>
+          <w:sz w:val="24"/>
+          <w:szCs w:val="24"/>
+        </w:rPr>
+      </w:pPr>
     </w:p>
     <w:p>
       <w:pPr>
@@ -4658,14 +7398,43 @@
     </w:p>
     <w:p>
       <w:pPr>
+        <w:rPr>
+          <w:rFonts w:ascii="Times New Roman" w:hAnsi="Times New Roman" w:cs="Times New Roman"/>
+          <w:b/>
+          <w:sz w:val="24"/>
+          <w:szCs w:val="24"/>
+        </w:rPr>
+      </w:pPr>
+    </w:p>
+    <w:p>
+      <w:pPr>
+        <w:rPr>
+          <w:rFonts w:ascii="Times New Roman" w:hAnsi="Times New Roman" w:cs="Times New Roman"/>
+          <w:b/>
+          <w:sz w:val="24"/>
+          <w:szCs w:val="24"/>
+        </w:rPr>
+      </w:pPr>
+    </w:p>
+    <w:p>
+      <w:pPr>
         <w:jc w:val="center"/>
         <w:rPr>
           <w:rFonts w:ascii="Times New Roman" w:hAnsi="Times New Roman" w:cs="Times New Roman"/>
           <w:b/>
-          <w:sz w:val="24"/>
-          <w:szCs w:val="24"/>
-        </w:rPr>
-      </w:pPr>
+          <w:sz w:val="32"/>
+          <w:szCs w:val="32"/>
+        </w:rPr>
+      </w:pPr>
+      <w:r>
+        <w:rPr>
+          <w:rFonts w:ascii="Times New Roman" w:hAnsi="Times New Roman" w:cs="Times New Roman"/>
+          <w:b/>
+          <w:sz w:val="32"/>
+          <w:szCs w:val="32"/>
+        </w:rPr>
+        <w:t>CHAPTER 5</w:t>
+      </w:r>
     </w:p>
     <w:p>
       <w:pPr>
@@ -4673,10 +7442,88 @@
         <w:rPr>
           <w:rFonts w:ascii="Times New Roman" w:hAnsi="Times New Roman" w:cs="Times New Roman"/>
           <w:b/>
-          <w:sz w:val="24"/>
-          <w:szCs w:val="24"/>
-        </w:rPr>
-      </w:pPr>
+          <w:sz w:val="28"/>
+          <w:szCs w:val="28"/>
+        </w:rPr>
+      </w:pPr>
+      <w:r>
+        <w:rPr>
+          <w:rFonts w:ascii="Times New Roman" w:hAnsi="Times New Roman" w:cs="Times New Roman"/>
+          <w:b/>
+          <w:sz w:val="28"/>
+          <w:szCs w:val="28"/>
+        </w:rPr>
+        <w:t>EXPECTED RESULTS</w:t>
+      </w:r>
+    </w:p>
+    <w:p>
+      <w:pPr>
+        <w:rPr>
+          <w:rFonts w:ascii="Times New Roman" w:hAnsi="Times New Roman" w:cs="Times New Roman"/>
+          <w:sz w:val="24"/>
+          <w:szCs w:val="24"/>
+        </w:rPr>
+      </w:pPr>
+      <w:r>
+        <w:rPr>
+          <w:rFonts w:ascii="Times New Roman" w:hAnsi="Times New Roman" w:cs="Times New Roman"/>
+          <w:b/>
+          <w:sz w:val="24"/>
+          <w:szCs w:val="24"/>
+        </w:rPr>
+        <w:t>E-Blood Bank</w:t>
+      </w:r>
+      <w:r>
+        <w:rPr>
+          <w:rFonts w:ascii="Times New Roman" w:hAnsi="Times New Roman" w:cs="Times New Roman"/>
+          <w:sz w:val="24"/>
+          <w:szCs w:val="24"/>
+        </w:rPr>
+        <w:t xml:space="preserve"> will be able to notify the users as per their role in our system. When there is any need of blood for recipient, he/she will press a button for the demand of the blood mentioning a blood group and place. Then our system will notify the possible donors residing nearby locations and provide them the location information through GPS system in our mobile application.</w:t>
+      </w:r>
+      <w:r>
+        <w:rPr>
+          <w:rFonts w:ascii="Times New Roman" w:hAnsi="Times New Roman" w:cs="Times New Roman"/>
+          <w:sz w:val="24"/>
+          <w:szCs w:val="24"/>
+        </w:rPr>
+        <w:t xml:space="preserve"> Our system will also notify our users about the upcoming or ongoing related campaigns. All these will surely prevents any shortage of blood in hospitals, blood banks and help the one in need in a convenient </w:t>
+      </w:r>
+      <w:r>
+        <w:rPr>
+          <w:rFonts w:ascii="Times New Roman" w:hAnsi="Times New Roman" w:cs="Times New Roman"/>
+          <w:sz w:val="24"/>
+          <w:szCs w:val="24"/>
+        </w:rPr>
+        <w:t>and in</w:t>
+      </w:r>
+      <w:r>
+        <w:rPr>
+          <w:rFonts w:ascii="Times New Roman" w:hAnsi="Times New Roman" w:cs="Times New Roman"/>
+          <w:sz w:val="24"/>
+          <w:szCs w:val="24"/>
+        </w:rPr>
+        <w:t xml:space="preserve"> short period of time.</w:t>
+      </w:r>
+    </w:p>
+    <w:p>
+      <w:pPr>
+        <w:rPr>
+          <w:rFonts w:ascii="Times New Roman" w:hAnsi="Times New Roman" w:cs="Times New Roman"/>
+          <w:b/>
+          <w:sz w:val="24"/>
+          <w:szCs w:val="24"/>
+        </w:rPr>
+      </w:pPr>
+      <w:r>
+        <w:rPr>
+          <w:rFonts w:ascii="Times New Roman" w:hAnsi="Times New Roman" w:cs="Times New Roman"/>
+          <w:b/>
+          <w:sz w:val="24"/>
+          <w:szCs w:val="24"/>
+        </w:rPr>
+        <w:br w:type="page"/>
+      </w:r>
     </w:p>
     <w:p>
       <w:pPr>
@@ -4684,460 +7531,16 @@
         <w:rPr>
           <w:rFonts w:ascii="Times New Roman" w:hAnsi="Times New Roman" w:cs="Times New Roman"/>
           <w:b/>
-          <w:sz w:val="24"/>
-          <w:szCs w:val="24"/>
-        </w:rPr>
-      </w:pPr>
-    </w:p>
-    <w:p>
-      <w:pPr>
-        <w:jc w:val="center"/>
-        <w:rPr>
-          <w:rFonts w:ascii="Times New Roman" w:hAnsi="Times New Roman" w:cs="Times New Roman"/>
-          <w:b/>
-          <w:sz w:val="24"/>
-          <w:szCs w:val="24"/>
-        </w:rPr>
-      </w:pPr>
-    </w:p>
-    <w:p>
-      <w:pPr>
-        <w:jc w:val="center"/>
-        <w:rPr>
-          <w:rFonts w:ascii="Times New Roman" w:hAnsi="Times New Roman" w:cs="Times New Roman"/>
-          <w:b/>
-          <w:sz w:val="24"/>
-          <w:szCs w:val="24"/>
-        </w:rPr>
-      </w:pPr>
-    </w:p>
-    <w:p>
-      <w:pPr>
-        <w:jc w:val="center"/>
-        <w:rPr>
-          <w:rFonts w:ascii="Times New Roman" w:hAnsi="Times New Roman" w:cs="Times New Roman"/>
-          <w:b/>
-          <w:sz w:val="24"/>
-          <w:szCs w:val="24"/>
-        </w:rPr>
-      </w:pPr>
-      <w:r>
-        <w:rPr>
-          <w:rFonts w:ascii="Times New Roman" w:hAnsi="Times New Roman" w:cs="Times New Roman"/>
-          <w:b/>
-          <w:sz w:val="24"/>
-          <w:szCs w:val="24"/>
-        </w:rPr>
-        <w:t>CHAPTER 4</w:t>
-      </w:r>
-    </w:p>
-    <w:p>
-      <w:pPr>
-        <w:jc w:val="center"/>
-        <w:rPr>
-          <w:rFonts w:ascii="Times New Roman" w:hAnsi="Times New Roman" w:cs="Times New Roman"/>
-          <w:b/>
-          <w:sz w:val="24"/>
-          <w:szCs w:val="24"/>
-        </w:rPr>
-      </w:pPr>
-      <w:r>
-        <w:rPr>
-          <w:rFonts w:ascii="Times New Roman" w:hAnsi="Times New Roman" w:cs="Times New Roman"/>
-          <w:b/>
-          <w:sz w:val="24"/>
-          <w:szCs w:val="24"/>
-        </w:rPr>
-        <w:lastRenderedPageBreak/>
-        <w:t>METHODOLOGY</w:t>
-      </w:r>
-    </w:p>
-    <w:p>
-      <w:pPr>
-        <w:jc w:val="both"/>
-        <w:rPr>
-          <w:rFonts w:ascii="Times New Roman" w:hAnsi="Times New Roman" w:cs="Times New Roman"/>
-          <w:sz w:val="24"/>
-          <w:szCs w:val="24"/>
-        </w:rPr>
-      </w:pPr>
-      <w:r>
-        <w:rPr>
-          <w:rFonts w:ascii="Times New Roman" w:hAnsi="Times New Roman" w:cs="Times New Roman"/>
-          <w:sz w:val="24"/>
-          <w:szCs w:val="24"/>
-        </w:rPr>
-        <w:t xml:space="preserve">Methodology should describe how your project will be carried out. So, required system block diagrams or generic models along with flowchart and algorithms should be mentioned here. </w:t>
-      </w:r>
-    </w:p>
-    <w:p>
-      <w:pPr>
-        <w:jc w:val="both"/>
-        <w:rPr>
-          <w:rFonts w:ascii="Times New Roman" w:hAnsi="Times New Roman" w:cs="Times New Roman"/>
-          <w:sz w:val="24"/>
-          <w:szCs w:val="24"/>
-        </w:rPr>
-      </w:pPr>
-      <w:r>
-        <w:rPr>
-          <w:rFonts w:ascii="Times New Roman" w:hAnsi="Times New Roman" w:cs="Times New Roman"/>
-          <w:sz w:val="24"/>
-          <w:szCs w:val="24"/>
-        </w:rPr>
-        <w:t>Preliminary process modeling, data modeling, database design, forms, reports and interface design can be included within this chapter.</w:t>
-      </w:r>
-    </w:p>
-    <w:p>
-      <w:pPr>
-        <w:jc w:val="both"/>
-        <w:rPr>
-          <w:rFonts w:ascii="Times New Roman" w:hAnsi="Times New Roman" w:cs="Times New Roman"/>
-          <w:sz w:val="24"/>
-          <w:szCs w:val="24"/>
-        </w:rPr>
-      </w:pPr>
-      <w:r>
-        <w:rPr>
-          <w:rFonts w:ascii="Times New Roman" w:hAnsi="Times New Roman" w:cs="Times New Roman"/>
-          <w:sz w:val="24"/>
-          <w:szCs w:val="24"/>
-        </w:rPr>
-        <w:t xml:space="preserve">Similarly, if you are going to verify your project or system then write down the different </w:t>
-      </w:r>
-      <w:r>
-        <w:rPr>
-          <w:rFonts w:ascii="Times New Roman" w:hAnsi="Times New Roman" w:cs="Times New Roman"/>
-          <w:b/>
-          <w:sz w:val="24"/>
-          <w:szCs w:val="24"/>
-        </w:rPr>
-        <w:t>performance parameters</w:t>
-      </w:r>
-      <w:r>
-        <w:rPr>
-          <w:rFonts w:ascii="Times New Roman" w:hAnsi="Times New Roman" w:cs="Times New Roman"/>
-          <w:sz w:val="24"/>
-          <w:szCs w:val="24"/>
-        </w:rPr>
-        <w:t xml:space="preserve"> to be measured .And also mention how testing will be carried out in future.</w:t>
-      </w:r>
-    </w:p>
-    <w:p>
-      <w:pPr>
-        <w:jc w:val="center"/>
-        <w:rPr>
-          <w:rFonts w:ascii="Times New Roman" w:hAnsi="Times New Roman" w:cs="Times New Roman"/>
-          <w:b/>
-          <w:sz w:val="24"/>
-          <w:szCs w:val="24"/>
-        </w:rPr>
-      </w:pPr>
-    </w:p>
-    <w:p>
-      <w:pPr>
-        <w:jc w:val="center"/>
-        <w:rPr>
-          <w:rFonts w:ascii="Times New Roman" w:hAnsi="Times New Roman" w:cs="Times New Roman"/>
-          <w:b/>
-          <w:sz w:val="24"/>
-          <w:szCs w:val="24"/>
-        </w:rPr>
-      </w:pPr>
-    </w:p>
-    <w:p>
-      <w:pPr>
-        <w:jc w:val="center"/>
-        <w:rPr>
-          <w:rFonts w:ascii="Times New Roman" w:hAnsi="Times New Roman" w:cs="Times New Roman"/>
-          <w:b/>
-          <w:sz w:val="24"/>
-          <w:szCs w:val="24"/>
-        </w:rPr>
-      </w:pPr>
-    </w:p>
-    <w:p>
-      <w:pPr>
-        <w:jc w:val="center"/>
-        <w:rPr>
-          <w:rFonts w:ascii="Times New Roman" w:hAnsi="Times New Roman" w:cs="Times New Roman"/>
-          <w:b/>
-          <w:sz w:val="24"/>
-          <w:szCs w:val="24"/>
-        </w:rPr>
-      </w:pPr>
-    </w:p>
-    <w:p>
-      <w:pPr>
-        <w:jc w:val="center"/>
-        <w:rPr>
-          <w:rFonts w:ascii="Times New Roman" w:hAnsi="Times New Roman" w:cs="Times New Roman"/>
-          <w:b/>
-          <w:sz w:val="24"/>
-          <w:szCs w:val="24"/>
-        </w:rPr>
-      </w:pPr>
-    </w:p>
-    <w:p>
-      <w:pPr>
-        <w:jc w:val="center"/>
-        <w:rPr>
-          <w:rFonts w:ascii="Times New Roman" w:hAnsi="Times New Roman" w:cs="Times New Roman"/>
-          <w:b/>
-          <w:sz w:val="24"/>
-          <w:szCs w:val="24"/>
-        </w:rPr>
-      </w:pPr>
-    </w:p>
-    <w:p>
-      <w:pPr>
-        <w:jc w:val="center"/>
-        <w:rPr>
-          <w:rFonts w:ascii="Times New Roman" w:hAnsi="Times New Roman" w:cs="Times New Roman"/>
-          <w:b/>
-          <w:sz w:val="24"/>
-          <w:szCs w:val="24"/>
-        </w:rPr>
-      </w:pPr>
-    </w:p>
-    <w:p>
-      <w:pPr>
-        <w:jc w:val="center"/>
-        <w:rPr>
-          <w:rFonts w:ascii="Times New Roman" w:hAnsi="Times New Roman" w:cs="Times New Roman"/>
-          <w:b/>
-          <w:sz w:val="24"/>
-          <w:szCs w:val="24"/>
-        </w:rPr>
-      </w:pPr>
-    </w:p>
-    <w:p>
-      <w:pPr>
-        <w:jc w:val="center"/>
-        <w:rPr>
-          <w:rFonts w:ascii="Times New Roman" w:hAnsi="Times New Roman" w:cs="Times New Roman"/>
-          <w:b/>
-          <w:sz w:val="24"/>
-          <w:szCs w:val="24"/>
-        </w:rPr>
-      </w:pPr>
-    </w:p>
-    <w:p>
-      <w:pPr>
-        <w:jc w:val="center"/>
-        <w:rPr>
-          <w:rFonts w:ascii="Times New Roman" w:hAnsi="Times New Roman" w:cs="Times New Roman"/>
-          <w:b/>
-          <w:sz w:val="24"/>
-          <w:szCs w:val="24"/>
-        </w:rPr>
-      </w:pPr>
-    </w:p>
-    <w:p>
-      <w:pPr>
-        <w:jc w:val="center"/>
-        <w:rPr>
-          <w:rFonts w:ascii="Times New Roman" w:hAnsi="Times New Roman" w:cs="Times New Roman"/>
-          <w:b/>
-          <w:sz w:val="24"/>
-          <w:szCs w:val="24"/>
-        </w:rPr>
-      </w:pPr>
-    </w:p>
-    <w:p>
-      <w:pPr>
-        <w:jc w:val="center"/>
-        <w:rPr>
-          <w:rFonts w:ascii="Times New Roman" w:hAnsi="Times New Roman" w:cs="Times New Roman"/>
-          <w:b/>
-          <w:sz w:val="24"/>
-          <w:szCs w:val="24"/>
-        </w:rPr>
-      </w:pPr>
-    </w:p>
-    <w:p>
-      <w:pPr>
-        <w:jc w:val="center"/>
-        <w:rPr>
-          <w:rFonts w:ascii="Times New Roman" w:hAnsi="Times New Roman" w:cs="Times New Roman"/>
-          <w:b/>
-          <w:sz w:val="24"/>
-          <w:szCs w:val="24"/>
-        </w:rPr>
-      </w:pPr>
-    </w:p>
-    <w:p>
-      <w:pPr>
-        <w:jc w:val="center"/>
-        <w:rPr>
-          <w:rFonts w:ascii="Times New Roman" w:hAnsi="Times New Roman" w:cs="Times New Roman"/>
-          <w:b/>
-          <w:sz w:val="24"/>
-          <w:szCs w:val="24"/>
-        </w:rPr>
-      </w:pPr>
-    </w:p>
-    <w:p>
-      <w:pPr>
-        <w:jc w:val="center"/>
-        <w:rPr>
-          <w:rFonts w:ascii="Times New Roman" w:hAnsi="Times New Roman" w:cs="Times New Roman"/>
-          <w:b/>
-          <w:sz w:val="24"/>
-          <w:szCs w:val="24"/>
-        </w:rPr>
-      </w:pPr>
-    </w:p>
-    <w:p>
-      <w:pPr>
-        <w:jc w:val="center"/>
-        <w:rPr>
-          <w:rFonts w:ascii="Times New Roman" w:hAnsi="Times New Roman" w:cs="Times New Roman"/>
-          <w:b/>
-          <w:sz w:val="24"/>
-          <w:szCs w:val="24"/>
-        </w:rPr>
-      </w:pPr>
-    </w:p>
-    <w:p>
-      <w:pPr>
-        <w:jc w:val="center"/>
-        <w:rPr>
-          <w:rFonts w:ascii="Times New Roman" w:hAnsi="Times New Roman" w:cs="Times New Roman"/>
-          <w:b/>
-          <w:sz w:val="24"/>
-          <w:szCs w:val="24"/>
-        </w:rPr>
-      </w:pPr>
-    </w:p>
-    <w:p>
-      <w:pPr>
-        <w:jc w:val="center"/>
-        <w:rPr>
-          <w:rFonts w:ascii="Times New Roman" w:hAnsi="Times New Roman" w:cs="Times New Roman"/>
-          <w:b/>
-          <w:sz w:val="24"/>
-          <w:szCs w:val="24"/>
-        </w:rPr>
-      </w:pPr>
-    </w:p>
-    <w:p>
-      <w:pPr>
-        <w:jc w:val="center"/>
-        <w:rPr>
-          <w:rFonts w:ascii="Times New Roman" w:hAnsi="Times New Roman" w:cs="Times New Roman"/>
-          <w:b/>
-          <w:sz w:val="24"/>
-          <w:szCs w:val="24"/>
-        </w:rPr>
-      </w:pPr>
-      <w:r>
-        <w:rPr>
-          <w:rFonts w:ascii="Times New Roman" w:hAnsi="Times New Roman" w:cs="Times New Roman"/>
-          <w:b/>
-          <w:sz w:val="24"/>
-          <w:szCs w:val="24"/>
-        </w:rPr>
-        <w:t>CHAPTER 5</w:t>
-      </w:r>
-    </w:p>
-    <w:p>
-      <w:pPr>
-        <w:jc w:val="center"/>
-        <w:rPr>
-          <w:rFonts w:ascii="Times New Roman" w:hAnsi="Times New Roman" w:cs="Times New Roman"/>
-          <w:b/>
-          <w:sz w:val="24"/>
-          <w:szCs w:val="24"/>
-        </w:rPr>
-      </w:pPr>
-      <w:r>
-        <w:rPr>
-          <w:rFonts w:ascii="Times New Roman" w:hAnsi="Times New Roman" w:cs="Times New Roman"/>
-          <w:b/>
-          <w:sz w:val="24"/>
-          <w:szCs w:val="24"/>
-        </w:rPr>
-        <w:lastRenderedPageBreak/>
-        <w:t>Expected Outcomes</w:t>
-      </w:r>
-    </w:p>
-    <w:p>
-      <w:pPr>
-        <w:rPr>
-          <w:rFonts w:ascii="Times New Roman" w:hAnsi="Times New Roman" w:cs="Times New Roman"/>
-          <w:sz w:val="24"/>
-          <w:szCs w:val="24"/>
-        </w:rPr>
-      </w:pPr>
-      <w:r>
-        <w:rPr>
-          <w:rFonts w:ascii="Times New Roman" w:hAnsi="Times New Roman" w:cs="Times New Roman"/>
-          <w:sz w:val="24"/>
-          <w:szCs w:val="24"/>
-        </w:rPr>
-        <w:t xml:space="preserve">Write  few lines on </w:t>
-      </w:r>
-      <w:r>
-        <w:rPr>
-          <w:rFonts w:ascii="Times New Roman" w:hAnsi="Times New Roman" w:cs="Times New Roman"/>
-          <w:sz w:val="24"/>
-          <w:szCs w:val="24"/>
-        </w:rPr>
-        <w:t>expected project outcomes</w:t>
-      </w:r>
-      <w:r>
-        <w:rPr>
-          <w:rFonts w:ascii="Times New Roman" w:hAnsi="Times New Roman" w:cs="Times New Roman"/>
-          <w:sz w:val="24"/>
-          <w:szCs w:val="24"/>
-        </w:rPr>
-        <w:t xml:space="preserve"> or results</w:t>
-      </w:r>
-      <w:r>
-        <w:rPr>
-          <w:rFonts w:ascii="Times New Roman" w:hAnsi="Times New Roman" w:cs="Times New Roman"/>
-          <w:sz w:val="24"/>
-          <w:szCs w:val="24"/>
-        </w:rPr>
-        <w:t>.</w:t>
-      </w:r>
-    </w:p>
-    <w:p>
-      <w:pPr>
-        <w:rPr>
-          <w:rFonts w:ascii="Times New Roman" w:hAnsi="Times New Roman" w:cs="Times New Roman"/>
-          <w:b/>
-          <w:sz w:val="24"/>
-          <w:szCs w:val="24"/>
-        </w:rPr>
-      </w:pPr>
-      <w:r>
-        <w:rPr>
-          <w:rFonts w:ascii="Times New Roman" w:hAnsi="Times New Roman" w:cs="Times New Roman"/>
-          <w:b/>
-          <w:sz w:val="24"/>
-          <w:szCs w:val="24"/>
-        </w:rPr>
-        <w:br w:type="page"/>
-      </w:r>
-    </w:p>
-    <w:p>
-      <w:pPr>
-        <w:jc w:val="both"/>
-        <w:rPr>
-          <w:rFonts w:ascii="Times New Roman" w:hAnsi="Times New Roman" w:cs="Times New Roman"/>
-          <w:b/>
-          <w:sz w:val="24"/>
-          <w:szCs w:val="24"/>
-        </w:rPr>
-      </w:pPr>
-      <w:r>
-        <w:rPr>
-          <w:rFonts w:ascii="Times New Roman" w:hAnsi="Times New Roman" w:cs="Times New Roman"/>
-          <w:b/>
-          <w:sz w:val="24"/>
-          <w:szCs w:val="24"/>
+          <w:sz w:val="28"/>
+          <w:szCs w:val="28"/>
+        </w:rPr>
+      </w:pPr>
+      <w:r>
+        <w:rPr>
+          <w:rFonts w:ascii="Times New Roman" w:hAnsi="Times New Roman" w:cs="Times New Roman"/>
+          <w:b/>
+          <w:sz w:val="28"/>
+          <w:szCs w:val="28"/>
         </w:rPr>
         <w:lastRenderedPageBreak/>
         <w:t>REFERENCES</w:t>
@@ -5200,15 +7603,7 @@
           <w:sz w:val="24"/>
           <w:szCs w:val="24"/>
         </w:rPr>
-        <w:t xml:space="preserve"> </w:t>
-      </w:r>
-      <w:r>
-        <w:rPr>
-          <w:rFonts w:ascii="Times New Roman" w:hAnsi="Times New Roman" w:cs="Times New Roman"/>
-          <w:sz w:val="24"/>
-          <w:szCs w:val="24"/>
-        </w:rPr>
-        <w:t>[12/11/2020]</w:t>
+        <w:t xml:space="preserve"> [12/11/2020]</w:t>
       </w:r>
     </w:p>
     <w:p>
@@ -5304,15 +7699,7 @@
           <w:sz w:val="24"/>
           <w:szCs w:val="24"/>
         </w:rPr>
-        <w:t xml:space="preserve"> </w:t>
-      </w:r>
-      <w:r>
-        <w:rPr>
-          <w:rFonts w:ascii="Times New Roman" w:hAnsi="Times New Roman" w:cs="Times New Roman"/>
-          <w:sz w:val="24"/>
-          <w:szCs w:val="24"/>
-        </w:rPr>
-        <w:t>[12/11/2020]</w:t>
+        <w:t xml:space="preserve"> [12/11/2020]</w:t>
       </w:r>
     </w:p>
     <w:p>
@@ -5366,15 +7753,7 @@
           <w:sz w:val="24"/>
           <w:szCs w:val="24"/>
         </w:rPr>
-        <w:t xml:space="preserve">http://www.myhealth.gov.my/derma-darah/ </w:t>
-      </w:r>
-      <w:r>
-        <w:rPr>
-          <w:rFonts w:ascii="Times New Roman" w:hAnsi="Times New Roman" w:cs="Times New Roman"/>
-          <w:sz w:val="24"/>
-          <w:szCs w:val="24"/>
-        </w:rPr>
-        <w:t>[12/11/2020]</w:t>
+        <w:t>http://www.myhealth.gov.my/derma-darah/ [12/11/2020]</w:t>
       </w:r>
     </w:p>
     <w:p>
@@ -5438,15 +7817,7 @@
           <w:sz w:val="24"/>
           <w:szCs w:val="24"/>
         </w:rPr>
-        <w:t xml:space="preserve">        to-save-lives-give-us-your-blood/. </w:t>
-      </w:r>
-      <w:r>
-        <w:rPr>
-          <w:rFonts w:ascii="Times New Roman" w:hAnsi="Times New Roman" w:cs="Times New Roman"/>
-          <w:sz w:val="24"/>
-          <w:szCs w:val="24"/>
-        </w:rPr>
-        <w:t>[12/11/2020]</w:t>
+        <w:t xml:space="preserve">        to-save-lives-give-us-your-blood/. [12/11/2020]</w:t>
       </w:r>
     </w:p>
     <w:p>
@@ -5666,6 +8037,95 @@
     </w:lvl>
   </w:abstractNum>
   <w:abstractNum w:abstractNumId="1">
+    <w:nsid w:val="0F5E28D0"/>
+    <w:multiLevelType w:val="hybridMultilevel"/>
+    <w:tmpl w:val="7B4EE586"/>
+    <w:lvl w:ilvl="0" w:tplc="CBBA4340">
+      <w:start w:val="1"/>
+      <w:numFmt w:val="decimal"/>
+      <w:lvlText w:val="%1."/>
+      <w:lvlJc w:val="left"/>
+      <w:pPr>
+        <w:ind w:left="735" w:hanging="360"/>
+      </w:pPr>
+      <w:rPr>
+        <w:rFonts w:hint="default"/>
+      </w:rPr>
+    </w:lvl>
+    <w:lvl w:ilvl="1" w:tplc="04090019" w:tentative="1">
+      <w:start w:val="1"/>
+      <w:numFmt w:val="lowerLetter"/>
+      <w:lvlText w:val="%2."/>
+      <w:lvlJc w:val="left"/>
+      <w:pPr>
+        <w:ind w:left="1455" w:hanging="360"/>
+      </w:pPr>
+    </w:lvl>
+    <w:lvl w:ilvl="2" w:tplc="0409001B" w:tentative="1">
+      <w:start w:val="1"/>
+      <w:numFmt w:val="lowerRoman"/>
+      <w:lvlText w:val="%3."/>
+      <w:lvlJc w:val="right"/>
+      <w:pPr>
+        <w:ind w:left="2175" w:hanging="180"/>
+      </w:pPr>
+    </w:lvl>
+    <w:lvl w:ilvl="3" w:tplc="0409000F" w:tentative="1">
+      <w:start w:val="1"/>
+      <w:numFmt w:val="decimal"/>
+      <w:lvlText w:val="%4."/>
+      <w:lvlJc w:val="left"/>
+      <w:pPr>
+        <w:ind w:left="2895" w:hanging="360"/>
+      </w:pPr>
+    </w:lvl>
+    <w:lvl w:ilvl="4" w:tplc="04090019" w:tentative="1">
+      <w:start w:val="1"/>
+      <w:numFmt w:val="lowerLetter"/>
+      <w:lvlText w:val="%5."/>
+      <w:lvlJc w:val="left"/>
+      <w:pPr>
+        <w:ind w:left="3615" w:hanging="360"/>
+      </w:pPr>
+    </w:lvl>
+    <w:lvl w:ilvl="5" w:tplc="0409001B" w:tentative="1">
+      <w:start w:val="1"/>
+      <w:numFmt w:val="lowerRoman"/>
+      <w:lvlText w:val="%6."/>
+      <w:lvlJc w:val="right"/>
+      <w:pPr>
+        <w:ind w:left="4335" w:hanging="180"/>
+      </w:pPr>
+    </w:lvl>
+    <w:lvl w:ilvl="6" w:tplc="0409000F" w:tentative="1">
+      <w:start w:val="1"/>
+      <w:numFmt w:val="decimal"/>
+      <w:lvlText w:val="%7."/>
+      <w:lvlJc w:val="left"/>
+      <w:pPr>
+        <w:ind w:left="5055" w:hanging="360"/>
+      </w:pPr>
+    </w:lvl>
+    <w:lvl w:ilvl="7" w:tplc="04090019" w:tentative="1">
+      <w:start w:val="1"/>
+      <w:numFmt w:val="lowerLetter"/>
+      <w:lvlText w:val="%8."/>
+      <w:lvlJc w:val="left"/>
+      <w:pPr>
+        <w:ind w:left="5775" w:hanging="360"/>
+      </w:pPr>
+    </w:lvl>
+    <w:lvl w:ilvl="8" w:tplc="0409001B" w:tentative="1">
+      <w:start w:val="1"/>
+      <w:numFmt w:val="lowerRoman"/>
+      <w:lvlText w:val="%9."/>
+      <w:lvlJc w:val="right"/>
+      <w:pPr>
+        <w:ind w:left="6495" w:hanging="180"/>
+      </w:pPr>
+    </w:lvl>
+  </w:abstractNum>
+  <w:abstractNum w:abstractNumId="2">
     <w:nsid w:val="100B36E5"/>
     <w:multiLevelType w:val="hybridMultilevel"/>
     <w:tmpl w:val="4DE6E24E"/>
@@ -5751,7 +8211,125 @@
       </w:pPr>
     </w:lvl>
   </w:abstractNum>
-  <w:abstractNum w:abstractNumId="2">
+  <w:abstractNum w:abstractNumId="3">
+    <w:nsid w:val="102C165E"/>
+    <w:multiLevelType w:val="multilevel"/>
+    <w:tmpl w:val="0CB288B6"/>
+    <w:lvl w:ilvl="0">
+      <w:start w:val="1"/>
+      <w:numFmt w:val="decimal"/>
+      <w:lvlText w:val="%1."/>
+      <w:lvlJc w:val="left"/>
+      <w:pPr>
+        <w:ind w:left="1800" w:hanging="360"/>
+      </w:pPr>
+    </w:lvl>
+    <w:lvl w:ilvl="1">
+      <w:start w:val="3"/>
+      <w:numFmt w:val="decimal"/>
+      <w:isLgl/>
+      <w:lvlText w:val="%1.%2"/>
+      <w:lvlJc w:val="left"/>
+      <w:pPr>
+        <w:ind w:left="1980" w:hanging="540"/>
+      </w:pPr>
+      <w:rPr>
+        <w:rFonts w:hint="default"/>
+      </w:rPr>
+    </w:lvl>
+    <w:lvl w:ilvl="2">
+      <w:start w:val="2"/>
+      <w:numFmt w:val="decimal"/>
+      <w:isLgl/>
+      <w:lvlText w:val="%1.%2.%3"/>
+      <w:lvlJc w:val="left"/>
+      <w:pPr>
+        <w:ind w:left="2160" w:hanging="720"/>
+      </w:pPr>
+      <w:rPr>
+        <w:rFonts w:hint="default"/>
+      </w:rPr>
+    </w:lvl>
+    <w:lvl w:ilvl="3">
+      <w:start w:val="1"/>
+      <w:numFmt w:val="decimal"/>
+      <w:isLgl/>
+      <w:lvlText w:val="%1.%2.%3.%4"/>
+      <w:lvlJc w:val="left"/>
+      <w:pPr>
+        <w:ind w:left="2160" w:hanging="720"/>
+      </w:pPr>
+      <w:rPr>
+        <w:rFonts w:hint="default"/>
+      </w:rPr>
+    </w:lvl>
+    <w:lvl w:ilvl="4">
+      <w:start w:val="1"/>
+      <w:numFmt w:val="decimal"/>
+      <w:isLgl/>
+      <w:lvlText w:val="%1.%2.%3.%4.%5"/>
+      <w:lvlJc w:val="left"/>
+      <w:pPr>
+        <w:ind w:left="2520" w:hanging="1080"/>
+      </w:pPr>
+      <w:rPr>
+        <w:rFonts w:hint="default"/>
+      </w:rPr>
+    </w:lvl>
+    <w:lvl w:ilvl="5">
+      <w:start w:val="1"/>
+      <w:numFmt w:val="decimal"/>
+      <w:isLgl/>
+      <w:lvlText w:val="%1.%2.%3.%4.%5.%6"/>
+      <w:lvlJc w:val="left"/>
+      <w:pPr>
+        <w:ind w:left="2520" w:hanging="1080"/>
+      </w:pPr>
+      <w:rPr>
+        <w:rFonts w:hint="default"/>
+      </w:rPr>
+    </w:lvl>
+    <w:lvl w:ilvl="6">
+      <w:start w:val="1"/>
+      <w:numFmt w:val="decimal"/>
+      <w:isLgl/>
+      <w:lvlText w:val="%1.%2.%3.%4.%5.%6.%7"/>
+      <w:lvlJc w:val="left"/>
+      <w:pPr>
+        <w:ind w:left="2880" w:hanging="1440"/>
+      </w:pPr>
+      <w:rPr>
+        <w:rFonts w:hint="default"/>
+      </w:rPr>
+    </w:lvl>
+    <w:lvl w:ilvl="7">
+      <w:start w:val="1"/>
+      <w:numFmt w:val="decimal"/>
+      <w:isLgl/>
+      <w:lvlText w:val="%1.%2.%3.%4.%5.%6.%7.%8"/>
+      <w:lvlJc w:val="left"/>
+      <w:pPr>
+        <w:ind w:left="2880" w:hanging="1440"/>
+      </w:pPr>
+      <w:rPr>
+        <w:rFonts w:hint="default"/>
+      </w:rPr>
+    </w:lvl>
+    <w:lvl w:ilvl="8">
+      <w:start w:val="1"/>
+      <w:numFmt w:val="decimal"/>
+      <w:isLgl/>
+      <w:lvlText w:val="%1.%2.%3.%4.%5.%6.%7.%8.%9"/>
+      <w:lvlJc w:val="left"/>
+      <w:pPr>
+        <w:ind w:left="3240" w:hanging="1800"/>
+      </w:pPr>
+      <w:rPr>
+        <w:rFonts w:hint="default"/>
+      </w:rPr>
+    </w:lvl>
+  </w:abstractNum>
+  <w:abstractNum w:abstractNumId="4">
     <w:nsid w:val="10A3668C"/>
     <w:multiLevelType w:val="hybridMultilevel"/>
     <w:tmpl w:val="ADB20532"/>
@@ -5837,7 +8415,93 @@
       </w:pPr>
     </w:lvl>
   </w:abstractNum>
-  <w:abstractNum w:abstractNumId="3">
+  <w:abstractNum w:abstractNumId="5">
+    <w:nsid w:val="1407071A"/>
+    <w:multiLevelType w:val="hybridMultilevel"/>
+    <w:tmpl w:val="31388C8E"/>
+    <w:lvl w:ilvl="0" w:tplc="0409000F">
+      <w:start w:val="1"/>
+      <w:numFmt w:val="decimal"/>
+      <w:lvlText w:val="%1."/>
+      <w:lvlJc w:val="left"/>
+      <w:pPr>
+        <w:ind w:left="720" w:hanging="360"/>
+      </w:pPr>
+    </w:lvl>
+    <w:lvl w:ilvl="1" w:tplc="04090019" w:tentative="1">
+      <w:start w:val="1"/>
+      <w:numFmt w:val="lowerLetter"/>
+      <w:lvlText w:val="%2."/>
+      <w:lvlJc w:val="left"/>
+      <w:pPr>
+        <w:ind w:left="1440" w:hanging="360"/>
+      </w:pPr>
+    </w:lvl>
+    <w:lvl w:ilvl="2" w:tplc="0409001B" w:tentative="1">
+      <w:start w:val="1"/>
+      <w:numFmt w:val="lowerRoman"/>
+      <w:lvlText w:val="%3."/>
+      <w:lvlJc w:val="right"/>
+      <w:pPr>
+        <w:ind w:left="2160" w:hanging="180"/>
+      </w:pPr>
+    </w:lvl>
+    <w:lvl w:ilvl="3" w:tplc="0409000F" w:tentative="1">
+      <w:start w:val="1"/>
+      <w:numFmt w:val="decimal"/>
+      <w:lvlText w:val="%4."/>
+      <w:lvlJc w:val="left"/>
+      <w:pPr>
+        <w:ind w:left="2880" w:hanging="360"/>
+      </w:pPr>
+    </w:lvl>
+    <w:lvl w:ilvl="4" w:tplc="04090019" w:tentative="1">
+      <w:start w:val="1"/>
+      <w:numFmt w:val="lowerLetter"/>
+      <w:lvlText w:val="%5."/>
+      <w:lvlJc w:val="left"/>
+      <w:pPr>
+        <w:ind w:left="3600" w:hanging="360"/>
+      </w:pPr>
+    </w:lvl>
+    <w:lvl w:ilvl="5" w:tplc="0409001B" w:tentative="1">
+      <w:start w:val="1"/>
+      <w:numFmt w:val="lowerRoman"/>
+      <w:lvlText w:val="%6."/>
+      <w:lvlJc w:val="right"/>
+      <w:pPr>
+        <w:ind w:left="4320" w:hanging="180"/>
+      </w:pPr>
+    </w:lvl>
+    <w:lvl w:ilvl="6" w:tplc="0409000F" w:tentative="1">
+      <w:start w:val="1"/>
+      <w:numFmt w:val="decimal"/>
+      <w:lvlText w:val="%7."/>
+      <w:lvlJc w:val="left"/>
+      <w:pPr>
+        <w:ind w:left="5040" w:hanging="360"/>
+      </w:pPr>
+    </w:lvl>
+    <w:lvl w:ilvl="7" w:tplc="04090019" w:tentative="1">
+      <w:start w:val="1"/>
+      <w:numFmt w:val="lowerLetter"/>
+      <w:lvlText w:val="%8."/>
+      <w:lvlJc w:val="left"/>
+      <w:pPr>
+        <w:ind w:left="5760" w:hanging="360"/>
+      </w:pPr>
+    </w:lvl>
+    <w:lvl w:ilvl="8" w:tplc="0409001B" w:tentative="1">
+      <w:start w:val="1"/>
+      <w:numFmt w:val="lowerRoman"/>
+      <w:lvlText w:val="%9."/>
+      <w:lvlJc w:val="right"/>
+      <w:pPr>
+        <w:ind w:left="6480" w:hanging="180"/>
+      </w:pPr>
+    </w:lvl>
+  </w:abstractNum>
+  <w:abstractNum w:abstractNumId="6">
     <w:nsid w:val="1C1053AA"/>
     <w:multiLevelType w:val="hybridMultilevel"/>
     <w:tmpl w:val="EB56E770"/>
@@ -5950,7 +8614,125 @@
       </w:rPr>
     </w:lvl>
   </w:abstractNum>
-  <w:abstractNum w:abstractNumId="4">
+  <w:abstractNum w:abstractNumId="7">
+    <w:nsid w:val="36AE6D31"/>
+    <w:multiLevelType w:val="multilevel"/>
+    <w:tmpl w:val="0CB288B6"/>
+    <w:lvl w:ilvl="0">
+      <w:start w:val="1"/>
+      <w:numFmt w:val="decimal"/>
+      <w:lvlText w:val="%1."/>
+      <w:lvlJc w:val="left"/>
+      <w:pPr>
+        <w:ind w:left="1800" w:hanging="360"/>
+      </w:pPr>
+    </w:lvl>
+    <w:lvl w:ilvl="1">
+      <w:start w:val="3"/>
+      <w:numFmt w:val="decimal"/>
+      <w:isLgl/>
+      <w:lvlText w:val="%1.%2"/>
+      <w:lvlJc w:val="left"/>
+      <w:pPr>
+        <w:ind w:left="1980" w:hanging="540"/>
+      </w:pPr>
+      <w:rPr>
+        <w:rFonts w:hint="default"/>
+      </w:rPr>
+    </w:lvl>
+    <w:lvl w:ilvl="2">
+      <w:start w:val="2"/>
+      <w:numFmt w:val="decimal"/>
+      <w:isLgl/>
+      <w:lvlText w:val="%1.%2.%3"/>
+      <w:lvlJc w:val="left"/>
+      <w:pPr>
+        <w:ind w:left="2160" w:hanging="720"/>
+      </w:pPr>
+      <w:rPr>
+        <w:rFonts w:hint="default"/>
+      </w:rPr>
+    </w:lvl>
+    <w:lvl w:ilvl="3">
+      <w:start w:val="1"/>
+      <w:numFmt w:val="decimal"/>
+      <w:isLgl/>
+      <w:lvlText w:val="%1.%2.%3.%4"/>
+      <w:lvlJc w:val="left"/>
+      <w:pPr>
+        <w:ind w:left="2160" w:hanging="720"/>
+      </w:pPr>
+      <w:rPr>
+        <w:rFonts w:hint="default"/>
+      </w:rPr>
+    </w:lvl>
+    <w:lvl w:ilvl="4">
+      <w:start w:val="1"/>
+      <w:numFmt w:val="decimal"/>
+      <w:isLgl/>
+      <w:lvlText w:val="%1.%2.%3.%4.%5"/>
+      <w:lvlJc w:val="left"/>
+      <w:pPr>
+        <w:ind w:left="2520" w:hanging="1080"/>
+      </w:pPr>
+      <w:rPr>
+        <w:rFonts w:hint="default"/>
+      </w:rPr>
+    </w:lvl>
+    <w:lvl w:ilvl="5">
+      <w:start w:val="1"/>
+      <w:numFmt w:val="decimal"/>
+      <w:isLgl/>
+      <w:lvlText w:val="%1.%2.%3.%4.%5.%6"/>
+      <w:lvlJc w:val="left"/>
+      <w:pPr>
+        <w:ind w:left="2520" w:hanging="1080"/>
+      </w:pPr>
+      <w:rPr>
+        <w:rFonts w:hint="default"/>
+      </w:rPr>
+    </w:lvl>
+    <w:lvl w:ilvl="6">
+      <w:start w:val="1"/>
+      <w:numFmt w:val="decimal"/>
+      <w:isLgl/>
+      <w:lvlText w:val="%1.%2.%3.%4.%5.%6.%7"/>
+      <w:lvlJc w:val="left"/>
+      <w:pPr>
+        <w:ind w:left="2880" w:hanging="1440"/>
+      </w:pPr>
+      <w:rPr>
+        <w:rFonts w:hint="default"/>
+      </w:rPr>
+    </w:lvl>
+    <w:lvl w:ilvl="7">
+      <w:start w:val="1"/>
+      <w:numFmt w:val="decimal"/>
+      <w:isLgl/>
+      <w:lvlText w:val="%1.%2.%3.%4.%5.%6.%7.%8"/>
+      <w:lvlJc w:val="left"/>
+      <w:pPr>
+        <w:ind w:left="2880" w:hanging="1440"/>
+      </w:pPr>
+      <w:rPr>
+        <w:rFonts w:hint="default"/>
+      </w:rPr>
+    </w:lvl>
+    <w:lvl w:ilvl="8">
+      <w:start w:val="1"/>
+      <w:numFmt w:val="decimal"/>
+      <w:isLgl/>
+      <w:lvlText w:val="%1.%2.%3.%4.%5.%6.%7.%8.%9"/>
+      <w:lvlJc w:val="left"/>
+      <w:pPr>
+        <w:ind w:left="3240" w:hanging="1800"/>
+      </w:pPr>
+      <w:rPr>
+        <w:rFonts w:hint="default"/>
+      </w:rPr>
+    </w:lvl>
+  </w:abstractNum>
+  <w:abstractNum w:abstractNumId="8">
     <w:nsid w:val="38BA640C"/>
     <w:multiLevelType w:val="hybridMultilevel"/>
     <w:tmpl w:val="B816920E"/>
@@ -6063,7 +8845,7 @@
       </w:rPr>
     </w:lvl>
   </w:abstractNum>
-  <w:abstractNum w:abstractNumId="5">
+  <w:abstractNum w:abstractNumId="9">
     <w:nsid w:val="39A8164F"/>
     <w:multiLevelType w:val="multilevel"/>
     <w:tmpl w:val="51AA7422"/>
@@ -6177,7 +8959,243 @@
       </w:rPr>
     </w:lvl>
   </w:abstractNum>
-  <w:abstractNum w:abstractNumId="6">
+  <w:abstractNum w:abstractNumId="10">
+    <w:nsid w:val="410218A7"/>
+    <w:multiLevelType w:val="multilevel"/>
+    <w:tmpl w:val="0CB288B6"/>
+    <w:lvl w:ilvl="0">
+      <w:start w:val="1"/>
+      <w:numFmt w:val="decimal"/>
+      <w:lvlText w:val="%1."/>
+      <w:lvlJc w:val="left"/>
+      <w:pPr>
+        <w:ind w:left="1800" w:hanging="360"/>
+      </w:pPr>
+    </w:lvl>
+    <w:lvl w:ilvl="1">
+      <w:start w:val="3"/>
+      <w:numFmt w:val="decimal"/>
+      <w:isLgl/>
+      <w:lvlText w:val="%1.%2"/>
+      <w:lvlJc w:val="left"/>
+      <w:pPr>
+        <w:ind w:left="1980" w:hanging="540"/>
+      </w:pPr>
+      <w:rPr>
+        <w:rFonts w:hint="default"/>
+      </w:rPr>
+    </w:lvl>
+    <w:lvl w:ilvl="2">
+      <w:start w:val="2"/>
+      <w:numFmt w:val="decimal"/>
+      <w:isLgl/>
+      <w:lvlText w:val="%1.%2.%3"/>
+      <w:lvlJc w:val="left"/>
+      <w:pPr>
+        <w:ind w:left="2160" w:hanging="720"/>
+      </w:pPr>
+      <w:rPr>
+        <w:rFonts w:hint="default"/>
+      </w:rPr>
+    </w:lvl>
+    <w:lvl w:ilvl="3">
+      <w:start w:val="1"/>
+      <w:numFmt w:val="decimal"/>
+      <w:isLgl/>
+      <w:lvlText w:val="%1.%2.%3.%4"/>
+      <w:lvlJc w:val="left"/>
+      <w:pPr>
+        <w:ind w:left="2160" w:hanging="720"/>
+      </w:pPr>
+      <w:rPr>
+        <w:rFonts w:hint="default"/>
+      </w:rPr>
+    </w:lvl>
+    <w:lvl w:ilvl="4">
+      <w:start w:val="1"/>
+      <w:numFmt w:val="decimal"/>
+      <w:isLgl/>
+      <w:lvlText w:val="%1.%2.%3.%4.%5"/>
+      <w:lvlJc w:val="left"/>
+      <w:pPr>
+        <w:ind w:left="2520" w:hanging="1080"/>
+      </w:pPr>
+      <w:rPr>
+        <w:rFonts w:hint="default"/>
+      </w:rPr>
+    </w:lvl>
+    <w:lvl w:ilvl="5">
+      <w:start w:val="1"/>
+      <w:numFmt w:val="decimal"/>
+      <w:isLgl/>
+      <w:lvlText w:val="%1.%2.%3.%4.%5.%6"/>
+      <w:lvlJc w:val="left"/>
+      <w:pPr>
+        <w:ind w:left="2520" w:hanging="1080"/>
+      </w:pPr>
+      <w:rPr>
+        <w:rFonts w:hint="default"/>
+      </w:rPr>
+    </w:lvl>
+    <w:lvl w:ilvl="6">
+      <w:start w:val="1"/>
+      <w:numFmt w:val="decimal"/>
+      <w:isLgl/>
+      <w:lvlText w:val="%1.%2.%3.%4.%5.%6.%7"/>
+      <w:lvlJc w:val="left"/>
+      <w:pPr>
+        <w:ind w:left="2880" w:hanging="1440"/>
+      </w:pPr>
+      <w:rPr>
+        <w:rFonts w:hint="default"/>
+      </w:rPr>
+    </w:lvl>
+    <w:lvl w:ilvl="7">
+      <w:start w:val="1"/>
+      <w:numFmt w:val="decimal"/>
+      <w:isLgl/>
+      <w:lvlText w:val="%1.%2.%3.%4.%5.%6.%7.%8"/>
+      <w:lvlJc w:val="left"/>
+      <w:pPr>
+        <w:ind w:left="2880" w:hanging="1440"/>
+      </w:pPr>
+      <w:rPr>
+        <w:rFonts w:hint="default"/>
+      </w:rPr>
+    </w:lvl>
+    <w:lvl w:ilvl="8">
+      <w:start w:val="1"/>
+      <w:numFmt w:val="decimal"/>
+      <w:isLgl/>
+      <w:lvlText w:val="%1.%2.%3.%4.%5.%6.%7.%8.%9"/>
+      <w:lvlJc w:val="left"/>
+      <w:pPr>
+        <w:ind w:left="3240" w:hanging="1800"/>
+      </w:pPr>
+      <w:rPr>
+        <w:rFonts w:hint="default"/>
+      </w:rPr>
+    </w:lvl>
+  </w:abstractNum>
+  <w:abstractNum w:abstractNumId="11">
+    <w:nsid w:val="41115BB7"/>
+    <w:multiLevelType w:val="multilevel"/>
+    <w:tmpl w:val="0CB288B6"/>
+    <w:lvl w:ilvl="0">
+      <w:start w:val="1"/>
+      <w:numFmt w:val="decimal"/>
+      <w:lvlText w:val="%1."/>
+      <w:lvlJc w:val="left"/>
+      <w:pPr>
+        <w:ind w:left="1800" w:hanging="360"/>
+      </w:pPr>
+    </w:lvl>
+    <w:lvl w:ilvl="1">
+      <w:start w:val="3"/>
+      <w:numFmt w:val="decimal"/>
+      <w:isLgl/>
+      <w:lvlText w:val="%1.%2"/>
+      <w:lvlJc w:val="left"/>
+      <w:pPr>
+        <w:ind w:left="1980" w:hanging="540"/>
+      </w:pPr>
+      <w:rPr>
+        <w:rFonts w:hint="default"/>
+      </w:rPr>
+    </w:lvl>
+    <w:lvl w:ilvl="2">
+      <w:start w:val="2"/>
+      <w:numFmt w:val="decimal"/>
+      <w:isLgl/>
+      <w:lvlText w:val="%1.%2.%3"/>
+      <w:lvlJc w:val="left"/>
+      <w:pPr>
+        <w:ind w:left="2160" w:hanging="720"/>
+      </w:pPr>
+      <w:rPr>
+        <w:rFonts w:hint="default"/>
+      </w:rPr>
+    </w:lvl>
+    <w:lvl w:ilvl="3">
+      <w:start w:val="1"/>
+      <w:numFmt w:val="decimal"/>
+      <w:isLgl/>
+      <w:lvlText w:val="%1.%2.%3.%4"/>
+      <w:lvlJc w:val="left"/>
+      <w:pPr>
+        <w:ind w:left="2160" w:hanging="720"/>
+      </w:pPr>
+      <w:rPr>
+        <w:rFonts w:hint="default"/>
+      </w:rPr>
+    </w:lvl>
+    <w:lvl w:ilvl="4">
+      <w:start w:val="1"/>
+      <w:numFmt w:val="decimal"/>
+      <w:isLgl/>
+      <w:lvlText w:val="%1.%2.%3.%4.%5"/>
+      <w:lvlJc w:val="left"/>
+      <w:pPr>
+        <w:ind w:left="2520" w:hanging="1080"/>
+      </w:pPr>
+      <w:rPr>
+        <w:rFonts w:hint="default"/>
+      </w:rPr>
+    </w:lvl>
+    <w:lvl w:ilvl="5">
+      <w:start w:val="1"/>
+      <w:numFmt w:val="decimal"/>
+      <w:isLgl/>
+      <w:lvlText w:val="%1.%2.%3.%4.%5.%6"/>
+      <w:lvlJc w:val="left"/>
+      <w:pPr>
+        <w:ind w:left="2520" w:hanging="1080"/>
+      </w:pPr>
+      <w:rPr>
+        <w:rFonts w:hint="default"/>
+      </w:rPr>
+    </w:lvl>
+    <w:lvl w:ilvl="6">
+      <w:start w:val="1"/>
+      <w:numFmt w:val="decimal"/>
+      <w:isLgl/>
+      <w:lvlText w:val="%1.%2.%3.%4.%5.%6.%7"/>
+      <w:lvlJc w:val="left"/>
+      <w:pPr>
+        <w:ind w:left="2880" w:hanging="1440"/>
+      </w:pPr>
+      <w:rPr>
+        <w:rFonts w:hint="default"/>
+      </w:rPr>
+    </w:lvl>
+    <w:lvl w:ilvl="7">
+      <w:start w:val="1"/>
+      <w:numFmt w:val="decimal"/>
+      <w:isLgl/>
+      <w:lvlText w:val="%1.%2.%3.%4.%5.%6.%7.%8"/>
+      <w:lvlJc w:val="left"/>
+      <w:pPr>
+        <w:ind w:left="2880" w:hanging="1440"/>
+      </w:pPr>
+      <w:rPr>
+        <w:rFonts w:hint="default"/>
+      </w:rPr>
+    </w:lvl>
+    <w:lvl w:ilvl="8">
+      <w:start w:val="1"/>
+      <w:numFmt w:val="decimal"/>
+      <w:isLgl/>
+      <w:lvlText w:val="%1.%2.%3.%4.%5.%6.%7.%8.%9"/>
+      <w:lvlJc w:val="left"/>
+      <w:pPr>
+        <w:ind w:left="3240" w:hanging="1800"/>
+      </w:pPr>
+      <w:rPr>
+        <w:rFonts w:hint="default"/>
+      </w:rPr>
+    </w:lvl>
+  </w:abstractNum>
+  <w:abstractNum w:abstractNumId="12">
     <w:nsid w:val="46417CD6"/>
     <w:multiLevelType w:val="hybridMultilevel"/>
     <w:tmpl w:val="DAEC307C"/>
@@ -6290,7 +9308,120 @@
       </w:rPr>
     </w:lvl>
   </w:abstractNum>
-  <w:abstractNum w:abstractNumId="7">
+  <w:abstractNum w:abstractNumId="13">
+    <w:nsid w:val="4ADA46F6"/>
+    <w:multiLevelType w:val="multilevel"/>
+    <w:tmpl w:val="D06A1D5A"/>
+    <w:lvl w:ilvl="0">
+      <w:start w:val="3"/>
+      <w:numFmt w:val="decimal"/>
+      <w:lvlText w:val="%1"/>
+      <w:lvlJc w:val="left"/>
+      <w:pPr>
+        <w:ind w:left="375" w:hanging="375"/>
+      </w:pPr>
+      <w:rPr>
+        <w:rFonts w:hint="default"/>
+      </w:rPr>
+    </w:lvl>
+    <w:lvl w:ilvl="1">
+      <w:start w:val="1"/>
+      <w:numFmt w:val="decimal"/>
+      <w:lvlText w:val="%1.%2"/>
+      <w:lvlJc w:val="left"/>
+      <w:pPr>
+        <w:ind w:left="375" w:hanging="375"/>
+      </w:pPr>
+      <w:rPr>
+        <w:rFonts w:hint="default"/>
+      </w:rPr>
+    </w:lvl>
+    <w:lvl w:ilvl="2">
+      <w:start w:val="1"/>
+      <w:numFmt w:val="decimal"/>
+      <w:lvlText w:val="%1.%2.%3"/>
+      <w:lvlJc w:val="left"/>
+      <w:pPr>
+        <w:ind w:left="720" w:hanging="720"/>
+      </w:pPr>
+      <w:rPr>
+        <w:rFonts w:hint="default"/>
+      </w:rPr>
+    </w:lvl>
+    <w:lvl w:ilvl="3">
+      <w:start w:val="1"/>
+      <w:numFmt w:val="decimal"/>
+      <w:lvlText w:val="%1.%2.%3.%4"/>
+      <w:lvlJc w:val="left"/>
+      <w:pPr>
+        <w:ind w:left="1080" w:hanging="1080"/>
+      </w:pPr>
+      <w:rPr>
+        <w:rFonts w:hint="default"/>
+      </w:rPr>
+    </w:lvl>
+    <w:lvl w:ilvl="4">
+      <w:start w:val="1"/>
+      <w:numFmt w:val="decimal"/>
+      <w:lvlText w:val="%1.%2.%3.%4.%5"/>
+      <w:lvlJc w:val="left"/>
+      <w:pPr>
+        <w:ind w:left="1080" w:hanging="1080"/>
+      </w:pPr>
+      <w:rPr>
+        <w:rFonts w:hint="default"/>
+      </w:rPr>
+    </w:lvl>
+    <w:lvl w:ilvl="5">
+      <w:start w:val="1"/>
+      <w:numFmt w:val="decimal"/>
+      <w:lvlText w:val="%1.%2.%3.%4.%5.%6"/>
+      <w:lvlJc w:val="left"/>
+      <w:pPr>
+        <w:ind w:left="1440" w:hanging="1440"/>
+      </w:pPr>
+      <w:rPr>
+        <w:rFonts w:hint="default"/>
+      </w:rPr>
+    </w:lvl>
+    <w:lvl w:ilvl="6">
+      <w:start w:val="1"/>
+      <w:numFmt w:val="decimal"/>
+      <w:lvlText w:val="%1.%2.%3.%4.%5.%6.%7"/>
+      <w:lvlJc w:val="left"/>
+      <w:pPr>
+        <w:ind w:left="1440" w:hanging="1440"/>
+      </w:pPr>
+      <w:rPr>
+        <w:rFonts w:hint="default"/>
+      </w:rPr>
+    </w:lvl>
+    <w:lvl w:ilvl="7">
+      <w:start w:val="1"/>
+      <w:numFmt w:val="decimal"/>
+      <w:lvlText w:val="%1.%2.%3.%4.%5.%6.%7.%8"/>
+      <w:lvlJc w:val="left"/>
+      <w:pPr>
+        <w:ind w:left="1800" w:hanging="1800"/>
+      </w:pPr>
+      <w:rPr>
+        <w:rFonts w:hint="default"/>
+      </w:rPr>
+    </w:lvl>
+    <w:lvl w:ilvl="8">
+      <w:start w:val="1"/>
+      <w:numFmt w:val="decimal"/>
+      <w:lvlText w:val="%1.%2.%3.%4.%5.%6.%7.%8.%9"/>
+      <w:lvlJc w:val="left"/>
+      <w:pPr>
+        <w:ind w:left="2160" w:hanging="2160"/>
+      </w:pPr>
+      <w:rPr>
+        <w:rFonts w:hint="default"/>
+      </w:rPr>
+    </w:lvl>
+  </w:abstractNum>
+  <w:abstractNum w:abstractNumId="14">
     <w:nsid w:val="4C2907CA"/>
     <w:multiLevelType w:val="hybridMultilevel"/>
     <w:tmpl w:val="E7C642DE"/>
@@ -6403,7 +9534,7 @@
       </w:rPr>
     </w:lvl>
   </w:abstractNum>
-  <w:abstractNum w:abstractNumId="8">
+  <w:abstractNum w:abstractNumId="15">
     <w:nsid w:val="4D975080"/>
     <w:multiLevelType w:val="hybridMultilevel"/>
     <w:tmpl w:val="ECA40CE4"/>
@@ -6516,7 +9647,93 @@
       </w:rPr>
     </w:lvl>
   </w:abstractNum>
-  <w:abstractNum w:abstractNumId="9">
+  <w:abstractNum w:abstractNumId="16">
+    <w:nsid w:val="58A03F8F"/>
+    <w:multiLevelType w:val="hybridMultilevel"/>
+    <w:tmpl w:val="3ED6ED70"/>
+    <w:lvl w:ilvl="0" w:tplc="0409000F">
+      <w:start w:val="1"/>
+      <w:numFmt w:val="decimal"/>
+      <w:lvlText w:val="%1."/>
+      <w:lvlJc w:val="left"/>
+      <w:pPr>
+        <w:ind w:left="720" w:hanging="360"/>
+      </w:pPr>
+    </w:lvl>
+    <w:lvl w:ilvl="1" w:tplc="04090019" w:tentative="1">
+      <w:start w:val="1"/>
+      <w:numFmt w:val="lowerLetter"/>
+      <w:lvlText w:val="%2."/>
+      <w:lvlJc w:val="left"/>
+      <w:pPr>
+        <w:ind w:left="1440" w:hanging="360"/>
+      </w:pPr>
+    </w:lvl>
+    <w:lvl w:ilvl="2" w:tplc="0409001B" w:tentative="1">
+      <w:start w:val="1"/>
+      <w:numFmt w:val="lowerRoman"/>
+      <w:lvlText w:val="%3."/>
+      <w:lvlJc w:val="right"/>
+      <w:pPr>
+        <w:ind w:left="2160" w:hanging="180"/>
+      </w:pPr>
+    </w:lvl>
+    <w:lvl w:ilvl="3" w:tplc="0409000F" w:tentative="1">
+      <w:start w:val="1"/>
+      <w:numFmt w:val="decimal"/>
+      <w:lvlText w:val="%4."/>
+      <w:lvlJc w:val="left"/>
+      <w:pPr>
+        <w:ind w:left="2880" w:hanging="360"/>
+      </w:pPr>
+    </w:lvl>
+    <w:lvl w:ilvl="4" w:tplc="04090019" w:tentative="1">
+      <w:start w:val="1"/>
+      <w:numFmt w:val="lowerLetter"/>
+      <w:lvlText w:val="%5."/>
+      <w:lvlJc w:val="left"/>
+      <w:pPr>
+        <w:ind w:left="3600" w:hanging="360"/>
+      </w:pPr>
+    </w:lvl>
+    <w:lvl w:ilvl="5" w:tplc="0409001B" w:tentative="1">
+      <w:start w:val="1"/>
+      <w:numFmt w:val="lowerRoman"/>
+      <w:lvlText w:val="%6."/>
+      <w:lvlJc w:val="right"/>
+      <w:pPr>
+        <w:ind w:left="4320" w:hanging="180"/>
+      </w:pPr>
+    </w:lvl>
+    <w:lvl w:ilvl="6" w:tplc="0409000F" w:tentative="1">
+      <w:start w:val="1"/>
+      <w:numFmt w:val="decimal"/>
+      <w:lvlText w:val="%7."/>
+      <w:lvlJc w:val="left"/>
+      <w:pPr>
+        <w:ind w:left="5040" w:hanging="360"/>
+      </w:pPr>
+    </w:lvl>
+    <w:lvl w:ilvl="7" w:tplc="04090019" w:tentative="1">
+      <w:start w:val="1"/>
+      <w:numFmt w:val="lowerLetter"/>
+      <w:lvlText w:val="%8."/>
+      <w:lvlJc w:val="left"/>
+      <w:pPr>
+        <w:ind w:left="5760" w:hanging="360"/>
+      </w:pPr>
+    </w:lvl>
+    <w:lvl w:ilvl="8" w:tplc="0409001B" w:tentative="1">
+      <w:start w:val="1"/>
+      <w:numFmt w:val="lowerRoman"/>
+      <w:lvlText w:val="%9."/>
+      <w:lvlJc w:val="right"/>
+      <w:pPr>
+        <w:ind w:left="6480" w:hanging="180"/>
+      </w:pPr>
+    </w:lvl>
+  </w:abstractNum>
+  <w:abstractNum w:abstractNumId="17">
     <w:nsid w:val="61566BA8"/>
     <w:multiLevelType w:val="hybridMultilevel"/>
     <w:tmpl w:val="D02CDBE8"/>
@@ -6629,7 +9846,7 @@
       </w:rPr>
     </w:lvl>
   </w:abstractNum>
-  <w:abstractNum w:abstractNumId="10">
+  <w:abstractNum w:abstractNumId="18">
     <w:nsid w:val="661907D6"/>
     <w:multiLevelType w:val="hybridMultilevel"/>
     <w:tmpl w:val="D45A05DA"/>
@@ -6718,7 +9935,7 @@
       </w:pPr>
     </w:lvl>
   </w:abstractNum>
-  <w:abstractNum w:abstractNumId="11">
+  <w:abstractNum w:abstractNumId="19">
     <w:nsid w:val="684D100C"/>
     <w:multiLevelType w:val="multilevel"/>
     <w:tmpl w:val="BCA0CD08"/>
@@ -6831,7 +10048,7 @@
       </w:rPr>
     </w:lvl>
   </w:abstractNum>
-  <w:abstractNum w:abstractNumId="12">
+  <w:abstractNum w:abstractNumId="20">
     <w:nsid w:val="696A5348"/>
     <w:multiLevelType w:val="hybridMultilevel"/>
     <w:tmpl w:val="9842B0C2"/>
@@ -6920,7 +10137,7 @@
       </w:pPr>
     </w:lvl>
   </w:abstractNum>
-  <w:abstractNum w:abstractNumId="13">
+  <w:abstractNum w:abstractNumId="21">
     <w:nsid w:val="7AD63D10"/>
     <w:multiLevelType w:val="hybridMultilevel"/>
     <w:tmpl w:val="57E8E020"/>
@@ -7009,7 +10226,7 @@
       </w:pPr>
     </w:lvl>
   </w:abstractNum>
-  <w:abstractNum w:abstractNumId="14">
+  <w:abstractNum w:abstractNumId="22">
     <w:nsid w:val="7C5C2089"/>
     <w:multiLevelType w:val="hybridMultilevel"/>
     <w:tmpl w:val="259C41BA"/>
@@ -7099,49 +10316,73 @@
     </w:lvl>
   </w:abstractNum>
   <w:num w:numId="1">
-    <w:abstractNumId w:val="3"/>
+    <w:abstractNumId w:val="6"/>
   </w:num>
   <w:num w:numId="2">
+    <w:abstractNumId w:val="22"/>
+  </w:num>
+  <w:num w:numId="3">
+    <w:abstractNumId w:val="21"/>
+  </w:num>
+  <w:num w:numId="4">
+    <w:abstractNumId w:val="2"/>
+  </w:num>
+  <w:num w:numId="5">
+    <w:abstractNumId w:val="12"/>
+  </w:num>
+  <w:num w:numId="6">
     <w:abstractNumId w:val="14"/>
   </w:num>
-  <w:num w:numId="3">
-    <w:abstractNumId w:val="13"/>
-  </w:num>
-  <w:num w:numId="4">
-    <w:abstractNumId w:val="1"/>
-  </w:num>
-  <w:num w:numId="5">
-    <w:abstractNumId w:val="6"/>
-  </w:num>
-  <w:num w:numId="6">
-    <w:abstractNumId w:val="7"/>
-  </w:num>
   <w:num w:numId="7">
-    <w:abstractNumId w:val="5"/>
+    <w:abstractNumId w:val="9"/>
   </w:num>
   <w:num w:numId="8">
+    <w:abstractNumId w:val="15"/>
+  </w:num>
+  <w:num w:numId="9">
+    <w:abstractNumId w:val="18"/>
+  </w:num>
+  <w:num w:numId="10">
     <w:abstractNumId w:val="8"/>
   </w:num>
-  <w:num w:numId="9">
-    <w:abstractNumId w:val="10"/>
-  </w:num>
-  <w:num w:numId="10">
-    <w:abstractNumId w:val="4"/>
-  </w:num>
   <w:num w:numId="11">
-    <w:abstractNumId w:val="12"/>
+    <w:abstractNumId w:val="20"/>
   </w:num>
   <w:num w:numId="12">
     <w:abstractNumId w:val="0"/>
   </w:num>
   <w:num w:numId="13">
-    <w:abstractNumId w:val="9"/>
+    <w:abstractNumId w:val="17"/>
   </w:num>
   <w:num w:numId="14">
-    <w:abstractNumId w:val="2"/>
+    <w:abstractNumId w:val="4"/>
   </w:num>
   <w:num w:numId="15">
+    <w:abstractNumId w:val="19"/>
+  </w:num>
+  <w:num w:numId="16">
+    <w:abstractNumId w:val="5"/>
+  </w:num>
+  <w:num w:numId="17">
+    <w:abstractNumId w:val="16"/>
+  </w:num>
+  <w:num w:numId="18">
+    <w:abstractNumId w:val="3"/>
+  </w:num>
+  <w:num w:numId="19">
     <w:abstractNumId w:val="11"/>
+  </w:num>
+  <w:num w:numId="20">
+    <w:abstractNumId w:val="7"/>
+  </w:num>
+  <w:num w:numId="21">
+    <w:abstractNumId w:val="10"/>
+  </w:num>
+  <w:num w:numId="22">
+    <w:abstractNumId w:val="13"/>
+  </w:num>
+  <w:num w:numId="23">
+    <w:abstractNumId w:val="1"/>
   </w:num>
 </w:numbering>
 </file>
@@ -7693,6 +10934,28 @@
       <w:sz w:val="24"/>
     </w:rPr>
   </w:style>
+  <w:style w:type="paragraph" w:styleId="Header">
+    <w:name w:val="header"/>
+    <w:basedOn w:val="Normal"/>
+    <w:link w:val="HeaderChar"/>
+    <w:uiPriority w:val="99"/>
+    <w:unhideWhenUsed/>
+    <w:rsid w:val="00EB258D"/>
+    <w:pPr>
+      <w:tabs>
+        <w:tab w:val="center" w:pos="4680"/>
+        <w:tab w:val="right" w:pos="9360"/>
+      </w:tabs>
+      <w:spacing w:after="0" w:line="240" w:lineRule="auto"/>
+    </w:pPr>
+  </w:style>
+  <w:style w:type="character" w:customStyle="1" w:styleId="HeaderChar">
+    <w:name w:val="Header Char"/>
+    <w:basedOn w:val="DefaultParagraphFont"/>
+    <w:link w:val="Header"/>
+    <w:uiPriority w:val="99"/>
+    <w:rsid w:val="00EB258D"/>
+  </w:style>
 </w:styles>
 </file>
 

</xml_diff>